<commit_message>
Actividad 2 EDD Update
</commit_message>
<xml_diff>
--- a/EDD/Actividad 2/Actividad 2.docx
+++ b/EDD/Actividad 2/Actividad 2.docx
@@ -38,39 +38,7 @@
           <w:sz w:val="24"/>
           <w:szCs w:val="24"/>
         </w:rPr>
-        <w:t xml:space="preserve">Cada </w:t>
-      </w:r>
-      <w:proofErr w:type="gramStart"/>
-      <w:r>
-        <w:rPr>
-          <w:sz w:val="24"/>
-          <w:szCs w:val="24"/>
-        </w:rPr>
-        <w:t>trabajo  o</w:t>
-      </w:r>
-      <w:proofErr w:type="gramEnd"/>
-      <w:r>
-        <w:rPr>
-          <w:sz w:val="24"/>
-          <w:szCs w:val="24"/>
-        </w:rPr>
-        <w:t xml:space="preserve"> actividad académica que sea desarrollado por usted como evidencia de su proceso de aprendizaje, debe estar 100% libre de frases copiadas  desde cualquier fuente original (documento, libro, página web, proyecto de código fuente, video tutorial, </w:t>
-      </w:r>
-      <w:proofErr w:type="spellStart"/>
-      <w:r>
-        <w:rPr>
-          <w:sz w:val="24"/>
-          <w:szCs w:val="24"/>
-        </w:rPr>
-        <w:t>etc</w:t>
-      </w:r>
-      <w:proofErr w:type="spellEnd"/>
-      <w:r>
-        <w:rPr>
-          <w:sz w:val="24"/>
-          <w:szCs w:val="24"/>
-        </w:rPr>
-        <w:t>) de información.</w:t>
+        <w:t>Cada trabajo  o actividad académica que sea desarrollado por usted como evidencia de su proceso de aprendizaje, debe estar 100% libre de frases copiadas  desde cualquier fuente original (documento, libro, página web, proyecto de código fuente, video tutorial, etc) de información.</w:t>
       </w:r>
     </w:p>
     <w:p>
@@ -104,23 +72,7 @@
           <w:sz w:val="24"/>
           <w:szCs w:val="24"/>
         </w:rPr>
-        <w:t xml:space="preserve">Tenga muy presente que mientras estudias esta profesión y durante toda tu vida, siempre </w:t>
-      </w:r>
-      <w:proofErr w:type="spellStart"/>
-      <w:r>
-        <w:rPr>
-          <w:sz w:val="24"/>
-          <w:szCs w:val="24"/>
-        </w:rPr>
-        <w:t>seras</w:t>
-      </w:r>
-      <w:proofErr w:type="spellEnd"/>
-      <w:r>
-        <w:rPr>
-          <w:sz w:val="24"/>
-          <w:szCs w:val="24"/>
-        </w:rPr>
-        <w:t xml:space="preserve"> evaluado y medido de acuerdo por un docente, por un instructor, por tu equipo de trabajo, por tus jefes, por la sociedad o por tus clientes.</w:t>
+        <w:t>Tenga muy presente que mientras estudias esta profesión y durante toda tu vida, siempre seras evaluado y medido de acuerdo por un docente, por un instructor, por tu equipo de trabajo, por tus jefes, por la sociedad o por tus clientes.</w:t>
       </w:r>
     </w:p>
     <w:p>
@@ -137,23 +89,7 @@
           <w:sz w:val="24"/>
           <w:szCs w:val="24"/>
         </w:rPr>
-        <w:t xml:space="preserve">Antes de realizar cualquier acción indebida en el desarrollo de esta y cualquier otra actividad académica, recuerda que actualmente existen muchas herramientas modernas y avanzadas que existen analizar, buscar, identificar, rastrear y  comparar la idoneidad y originalidad de cada contenidos digital (texto, imágenes, archivos, </w:t>
-      </w:r>
-      <w:proofErr w:type="spellStart"/>
-      <w:r>
-        <w:rPr>
-          <w:sz w:val="24"/>
-          <w:szCs w:val="24"/>
-        </w:rPr>
-        <w:t>etc</w:t>
-      </w:r>
-      <w:proofErr w:type="spellEnd"/>
-      <w:r>
-        <w:rPr>
-          <w:sz w:val="24"/>
-          <w:szCs w:val="24"/>
-        </w:rPr>
-        <w:t>), con especial profundidad en archivos de documentos académico o que contienen fuentes de programas informáticos, las cuales permiten detectar plagio de una manera tremendamente simple, rápida y automatizada.</w:t>
+        <w:t>Antes de realizar cualquier acción indebida en el desarrollo de esta y cualquier otra actividad académica, recuerda que actualmente existen muchas herramientas modernas y avanzadas que existen analizar, buscar, identificar, rastrear y  comparar la idoneidad y originalidad de cada contenidos digital (texto, imágenes, archivos, etc), con especial profundidad en archivos de documentos académico o que contienen fuentes de programas informáticos, las cuales permiten detectar plagio de una manera tremendamente simple, rápida y automatizada.</w:t>
       </w:r>
     </w:p>
     <w:p>
@@ -170,23 +106,7 @@
           <w:sz w:val="24"/>
           <w:szCs w:val="24"/>
         </w:rPr>
-        <w:t xml:space="preserve">Evita que el pensamiento del mínimo esfuerzo y el facilismo invada tu mente y tus </w:t>
-      </w:r>
-      <w:proofErr w:type="gramStart"/>
-      <w:r>
-        <w:rPr>
-          <w:sz w:val="24"/>
-          <w:szCs w:val="24"/>
-        </w:rPr>
-        <w:t>acciones,  ya</w:t>
-      </w:r>
-      <w:proofErr w:type="gramEnd"/>
-      <w:r>
-        <w:rPr>
-          <w:sz w:val="24"/>
-          <w:szCs w:val="24"/>
-        </w:rPr>
-        <w:t xml:space="preserve"> que este destruirá tus sueños de crecimiento y éxito profesional.</w:t>
+        <w:t>Evita que el pensamiento del mínimo esfuerzo y el facilismo invada tu mente y tus acciones,  ya que este destruirá tus sueños de crecimiento y éxito profesional.</w:t>
       </w:r>
     </w:p>
     <w:p>
@@ -368,22 +288,13 @@
           <w:szCs w:val="24"/>
         </w:rPr>
       </w:pPr>
-      <w:proofErr w:type="gramStart"/>
       <w:r>
         <w:rPr>
           <w:sz w:val="24"/>
           <w:szCs w:val="24"/>
         </w:rPr>
         <w:lastRenderedPageBreak/>
-        <w:t>○  El</w:t>
-      </w:r>
-      <w:proofErr w:type="gramEnd"/>
-      <w:r>
-        <w:rPr>
-          <w:sz w:val="24"/>
-          <w:szCs w:val="24"/>
-        </w:rPr>
-        <w:t xml:space="preserve"> archivo comprimido debe contener como mínimo los siguientes archivos.</w:t>
+        <w:t>○  El archivo comprimido debe contener como mínimo los siguientes archivos.</w:t>
       </w:r>
     </w:p>
     <w:p>
@@ -421,39 +332,7 @@
           <w:sz w:val="24"/>
           <w:szCs w:val="24"/>
         </w:rPr>
-        <w:t xml:space="preserve">■ Adicionalmente, cada estudiante debe </w:t>
-      </w:r>
-      <w:proofErr w:type="gramStart"/>
-      <w:r>
-        <w:rPr>
-          <w:sz w:val="24"/>
-          <w:szCs w:val="24"/>
-        </w:rPr>
-        <w:t>entregar  un</w:t>
-      </w:r>
-      <w:proofErr w:type="gramEnd"/>
-      <w:r>
-        <w:rPr>
-          <w:sz w:val="24"/>
-          <w:szCs w:val="24"/>
-        </w:rPr>
-        <w:t xml:space="preserve"> documento en </w:t>
-      </w:r>
-      <w:proofErr w:type="spellStart"/>
-      <w:r>
-        <w:rPr>
-          <w:sz w:val="24"/>
-          <w:szCs w:val="24"/>
-        </w:rPr>
-        <w:t>word</w:t>
-      </w:r>
-      <w:proofErr w:type="spellEnd"/>
-      <w:r>
-        <w:rPr>
-          <w:sz w:val="24"/>
-          <w:szCs w:val="24"/>
-        </w:rPr>
-        <w:t xml:space="preserve"> que contenga una explicación descriptiva y sustentación conceptual  sobre el desarrollo de cada ítem.</w:t>
+        <w:t>■ Adicionalmente, cada estudiante debe entregar  un documento en word que contenga una explicación descriptiva y sustentación conceptual  sobre el desarrollo de cada ítem.</w:t>
       </w:r>
     </w:p>
     <w:p>
@@ -467,21 +346,12 @@
           <w:szCs w:val="24"/>
         </w:rPr>
       </w:pPr>
-      <w:proofErr w:type="gramStart"/>
-      <w:r>
-        <w:rPr>
-          <w:sz w:val="24"/>
-          <w:szCs w:val="24"/>
-        </w:rPr>
-        <w:t>■  Se</w:t>
-      </w:r>
-      <w:proofErr w:type="gramEnd"/>
-      <w:r>
-        <w:rPr>
-          <w:sz w:val="24"/>
-          <w:szCs w:val="24"/>
-        </w:rPr>
-        <w:t xml:space="preserve"> debe adjuntar la carpeta con el proyecto de NetBeans con el código fuente de Java en el que se desarrollan los ejemplos de cada ítem.</w:t>
+      <w:r>
+        <w:rPr>
+          <w:sz w:val="24"/>
+          <w:szCs w:val="24"/>
+        </w:rPr>
+        <w:t>■  Se debe adjuntar la carpeta con el proyecto de NetBeans con el código fuente de Java en el que se desarrollan los ejemplos de cada ítem.</w:t>
       </w:r>
     </w:p>
     <w:p>
@@ -495,21 +365,12 @@
           <w:szCs w:val="24"/>
         </w:rPr>
       </w:pPr>
-      <w:proofErr w:type="gramStart"/>
-      <w:r>
-        <w:rPr>
-          <w:sz w:val="24"/>
-          <w:szCs w:val="24"/>
-        </w:rPr>
-        <w:t>■  El</w:t>
-      </w:r>
-      <w:proofErr w:type="gramEnd"/>
-      <w:r>
-        <w:rPr>
-          <w:sz w:val="24"/>
-          <w:szCs w:val="24"/>
-        </w:rPr>
-        <w:t xml:space="preserve"> desarrollo y entrega del trabajo debe contener todos los ítem típicos y característicos de un trabajo académico.</w:t>
+      <w:r>
+        <w:rPr>
+          <w:sz w:val="24"/>
+          <w:szCs w:val="24"/>
+        </w:rPr>
+        <w:t>■  El desarrollo y entrega del trabajo debe contener todos los ítem típicos y característicos de un trabajo académico.</w:t>
       </w:r>
     </w:p>
     <w:p>
@@ -759,15 +620,7 @@
         <w:jc w:val="both"/>
       </w:pPr>
       <w:r>
-        <w:t xml:space="preserve">Para esta actividad académica ustedes como estudiantes del programa de Ingeniería de Software en modalidad a distancia, de la Universidad de </w:t>
-      </w:r>
-      <w:proofErr w:type="spellStart"/>
-      <w:r>
-        <w:t>cartagena</w:t>
-      </w:r>
-      <w:proofErr w:type="spellEnd"/>
-      <w:r>
-        <w:t xml:space="preserve"> debe desarrollar, presentar y sustentar en tutoría la siguiente a:</w:t>
+        <w:t>Para esta actividad académica ustedes como estudiantes del programa de Ingeniería de Software en modalidad a distancia, de la Universidad de cartagena debe desarrollar, presentar y sustentar en tutoría la siguiente a:</w:t>
       </w:r>
     </w:p>
     <w:p>
@@ -809,15 +662,7 @@
         <w:jc w:val="both"/>
       </w:pPr>
       <w:r>
-        <w:t xml:space="preserve">Explique textual y gráficamente que es un una Cola, y </w:t>
-      </w:r>
-      <w:proofErr w:type="spellStart"/>
-      <w:r>
-        <w:t>cuales</w:t>
-      </w:r>
-      <w:proofErr w:type="spellEnd"/>
-      <w:r>
-        <w:t xml:space="preserve"> son las clases ofrece el SDK de Java para trabajar con Colas</w:t>
+        <w:t>Explique textual y gráficamente que es un una Cola, y cuales son las clases ofrece el SDK de Java para trabajar con Colas</w:t>
       </w:r>
     </w:p>
     <w:p>
@@ -830,15 +675,7 @@
       </w:pPr>
       <w:r>
         <w:lastRenderedPageBreak/>
-        <w:t xml:space="preserve">Explique textual y gráficamente que es un una Pila, y </w:t>
-      </w:r>
-      <w:proofErr w:type="spellStart"/>
-      <w:r>
-        <w:t>cuales</w:t>
-      </w:r>
-      <w:proofErr w:type="spellEnd"/>
-      <w:r>
-        <w:t xml:space="preserve"> son las clases ofrece el SDK de Java para trabajar con Pilas</w:t>
+        <w:t>Explique textual y gráficamente que es un una Pila, y cuales son las clases ofrece el SDK de Java para trabajar con Pilas</w:t>
       </w:r>
     </w:p>
     <w:p>
@@ -874,6 +711,12 @@
         <w:jc w:val="both"/>
       </w:pPr>
       <w:r>
+        <w:t>**</w:t>
+      </w:r>
+      <w:r>
+        <w:t>**</w:t>
+      </w:r>
+      <w:r>
         <w:t>Explique textual y gráficamente el funcionamiento de una Lista doblemente enlazadas, hacer un ejemplo en Java</w:t>
       </w:r>
     </w:p>
@@ -886,6 +729,9 @@
         <w:jc w:val="both"/>
       </w:pPr>
       <w:r>
+        <w:t>**</w:t>
+      </w:r>
+      <w:r>
         <w:t>Explique textual y gráficamente el funcionamiento de una Lista enlazadas circulares</w:t>
       </w:r>
     </w:p>
@@ -898,29 +744,26 @@
         <w:jc w:val="both"/>
       </w:pPr>
       <w:r>
-        <w:t xml:space="preserve">Explique textual y gráficamente el funcionamiento de una Lista enlazada simple circular, </w:t>
-      </w:r>
-    </w:p>
-    <w:p>
-      <w:pPr>
-        <w:numPr>
-          <w:ilvl w:val="0"/>
-          <w:numId w:val="3"/>
-        </w:numPr>
-        <w:jc w:val="both"/>
-      </w:pPr>
-      <w:r>
-        <w:t>hacer un ejemplo en Java</w:t>
-      </w:r>
-    </w:p>
-    <w:p>
-      <w:pPr>
-        <w:numPr>
-          <w:ilvl w:val="0"/>
-          <w:numId w:val="3"/>
-        </w:numPr>
-        <w:jc w:val="both"/>
-      </w:pPr>
+        <w:t>**</w:t>
+      </w:r>
+      <w:r>
+        <w:t>**</w:t>
+      </w:r>
+      <w:r>
+        <w:t>Explique textual y gráficamente el funcionamiento de una Lista enlazada simple circular, hacer un ejemplo en Java</w:t>
+      </w:r>
+    </w:p>
+    <w:p>
+      <w:pPr>
+        <w:numPr>
+          <w:ilvl w:val="0"/>
+          <w:numId w:val="3"/>
+        </w:numPr>
+        <w:jc w:val="both"/>
+      </w:pPr>
+      <w:r>
+        <w:t>**</w:t>
+      </w:r>
       <w:r>
         <w:t>Explique textual y gráficamente el funcionamiento de una Lista enlazada doblemente circular</w:t>
       </w:r>
@@ -1024,21 +867,10 @@
         <w:rPr>
           <w:b/>
         </w:rPr>
-        <w:t xml:space="preserve">obtener un elemento en la posición </w:t>
-      </w:r>
-      <w:proofErr w:type="gramStart"/>
-      <w:r>
-        <w:rPr>
-          <w:b/>
-        </w:rPr>
-        <w:t xml:space="preserve">X  </w:t>
-      </w:r>
-      <w:r>
-        <w:t>de</w:t>
-      </w:r>
-      <w:proofErr w:type="gramEnd"/>
-      <w:r>
-        <w:t xml:space="preserve">  una lista. Hacer un ejemplo en Java.</w:t>
+        <w:t xml:space="preserve">obtener un elemento en la posición X  </w:t>
+      </w:r>
+      <w:r>
+        <w:t>de  una lista. Hacer un ejemplo en Java.</w:t>
       </w:r>
     </w:p>
     <w:p>
@@ -1112,7 +944,6 @@
       <w:r>
         <w:t xml:space="preserve"> un elemento al </w:t>
       </w:r>
-      <w:proofErr w:type="gramStart"/>
       <w:r>
         <w:rPr>
           <w:b/>
@@ -1120,11 +951,7 @@
         <w:t>final</w:t>
       </w:r>
       <w:r>
-        <w:t xml:space="preserve">  de</w:t>
-      </w:r>
-      <w:proofErr w:type="gramEnd"/>
-      <w:r>
-        <w:t xml:space="preserve"> una lista. Hacer un ejemplo en Java.</w:t>
+        <w:t xml:space="preserve">  de una lista. Hacer un ejemplo en Java.</w:t>
       </w:r>
     </w:p>
     <w:p>
@@ -1237,7 +1064,6 @@
       <w:r>
         <w:t xml:space="preserve"> un elemento al </w:t>
       </w:r>
-      <w:proofErr w:type="gramStart"/>
       <w:r>
         <w:rPr>
           <w:b/>
@@ -1245,11 +1071,7 @@
         <w:t>final</w:t>
       </w:r>
       <w:r>
-        <w:t xml:space="preserve">  de</w:t>
-      </w:r>
-      <w:proofErr w:type="gramEnd"/>
-      <w:r>
-        <w:t xml:space="preserve"> una lista. Hacer un ejemplo en Java.</w:t>
+        <w:t xml:space="preserve">  de una lista. Hacer un ejemplo en Java.</w:t>
       </w:r>
     </w:p>
     <w:p>
@@ -1354,21 +1176,7 @@
         <w:rPr>
           <w:b/>
         </w:rPr>
-        <w:t xml:space="preserve">agregar una </w:t>
-      </w:r>
-      <w:proofErr w:type="spellStart"/>
-      <w:r>
-        <w:rPr>
-          <w:b/>
-        </w:rPr>
-        <w:t>sublista</w:t>
-      </w:r>
-      <w:proofErr w:type="spellEnd"/>
-      <w:r>
-        <w:rPr>
-          <w:b/>
-        </w:rPr>
-        <w:t xml:space="preserve"> en otra lista. </w:t>
+        <w:t xml:space="preserve">agregar una sublista en otra lista. </w:t>
       </w:r>
       <w:r>
         <w:t>Hacer un ejemplo en Java.</w:t>
@@ -1417,21 +1225,7 @@
         <w:rPr>
           <w:b/>
         </w:rPr>
-        <w:t xml:space="preserve">eliminar una </w:t>
-      </w:r>
-      <w:proofErr w:type="spellStart"/>
-      <w:r>
-        <w:rPr>
-          <w:b/>
-        </w:rPr>
-        <w:t>sublista</w:t>
-      </w:r>
-      <w:proofErr w:type="spellEnd"/>
-      <w:r>
-        <w:rPr>
-          <w:b/>
-        </w:rPr>
-        <w:t xml:space="preserve"> en otra lista. </w:t>
+        <w:t xml:space="preserve">eliminar una sublista en otra lista. </w:t>
       </w:r>
       <w:r>
         <w:t>Hacer un ejemplo en Java.</w:t>
@@ -1473,41 +1267,22 @@
         <w:rPr>
           <w:b/>
         </w:rPr>
-        <w:t xml:space="preserve">rdenar una lista de forma </w:t>
-      </w:r>
-      <w:proofErr w:type="gramStart"/>
-      <w:r>
-        <w:rPr>
-          <w:b/>
-        </w:rPr>
-        <w:t>ascendente .</w:t>
-      </w:r>
-      <w:r>
-        <w:t>Hacer</w:t>
-      </w:r>
-      <w:proofErr w:type="gramEnd"/>
-      <w:r>
-        <w:t xml:space="preserve"> un ejemplo en Java.</w:t>
-      </w:r>
-    </w:p>
-    <w:p>
-      <w:pPr>
-        <w:numPr>
-          <w:ilvl w:val="0"/>
-          <w:numId w:val="3"/>
-        </w:numPr>
-        <w:jc w:val="both"/>
-      </w:pPr>
-      <w:r>
-        <w:t xml:space="preserve">Explique textual y </w:t>
-      </w:r>
-      <w:proofErr w:type="gramStart"/>
-      <w:r>
-        <w:t>gráficamente  al</w:t>
-      </w:r>
-      <w:proofErr w:type="gramEnd"/>
-      <w:r>
-        <w:t xml:space="preserve"> menos uno de los algoritmos o procesos utilizados para </w:t>
+        <w:t>rdenar una lista de forma ascendente .</w:t>
+      </w:r>
+      <w:r>
+        <w:t>Hacer un ejemplo en Java.</w:t>
+      </w:r>
+    </w:p>
+    <w:p>
+      <w:pPr>
+        <w:numPr>
+          <w:ilvl w:val="0"/>
+          <w:numId w:val="3"/>
+        </w:numPr>
+        <w:jc w:val="both"/>
+      </w:pPr>
+      <w:r>
+        <w:t xml:space="preserve">Explique textual y gráficamente  al menos uno de los algoritmos o procesos utilizados para </w:t>
       </w:r>
       <w:r>
         <w:rPr>
@@ -1528,15 +1303,7 @@
         <w:jc w:val="both"/>
       </w:pPr>
       <w:r>
-        <w:t xml:space="preserve">Explique textual y </w:t>
-      </w:r>
-      <w:proofErr w:type="gramStart"/>
-      <w:r>
-        <w:t>gráficamente  al</w:t>
-      </w:r>
-      <w:proofErr w:type="gramEnd"/>
-      <w:r>
-        <w:t xml:space="preserve"> menos uno de los algoritmos o procesos utilizados para ordenar una lista de forma aleatoria, es decir, </w:t>
+        <w:t xml:space="preserve">Explique textual y gráficamente  al menos uno de los algoritmos o procesos utilizados para ordenar una lista de forma aleatoria, es decir, </w:t>
       </w:r>
       <w:r>
         <w:rPr>
@@ -1586,7 +1353,7 @@
       <w:pPr>
         <w:jc w:val="both"/>
       </w:pPr>
-      <w:hyperlink r:id="rId6" w:history="1">
+      <w:hyperlink r:id="rId6" w:anchor=":~:text=Java%20List%20is%20an%20interface,search%20elements%20in%20the%20list" w:history="1">
         <w:r>
           <w:rPr>
             <w:rStyle w:val="Hipervnculo"/>
@@ -1615,6 +1382,70 @@
           <w:t>https://sites.google.com/a/espe.edu.ec/programacion-ii/home/listas-enlazadas</w:t>
         </w:r>
       </w:hyperlink>
+    </w:p>
+    <w:p>
+      <w:pPr>
+        <w:jc w:val="both"/>
+      </w:pPr>
+    </w:p>
+    <w:p>
+      <w:pPr>
+        <w:jc w:val="both"/>
+      </w:pPr>
+      <w:hyperlink r:id="rId8" w:history="1">
+        <w:r>
+          <w:rPr>
+            <w:rStyle w:val="Hipervnculo"/>
+          </w:rPr>
+          <w:t>https://www.arquitecturajava.com/utilizando-java-8-predicate/</w:t>
+        </w:r>
+      </w:hyperlink>
+    </w:p>
+    <w:p>
+      <w:pPr>
+        <w:jc w:val="both"/>
+      </w:pPr>
+    </w:p>
+    <w:p>
+      <w:pPr>
+        <w:jc w:val="both"/>
+      </w:pPr>
+      <w:hyperlink r:id="rId9" w:history="1">
+        <w:r>
+          <w:rPr>
+            <w:rStyle w:val="Hipervnculo"/>
+          </w:rPr>
+          <w:t>https://www.geeksforgeeks.org/arraylist-sublist-method-in-java-with-examples/</w:t>
+        </w:r>
+      </w:hyperlink>
+    </w:p>
+    <w:p>
+      <w:pPr>
+        <w:jc w:val="both"/>
+      </w:pPr>
+    </w:p>
+    <w:p>
+      <w:pPr>
+        <w:jc w:val="both"/>
+      </w:pPr>
+      <w:hyperlink r:id="rId10" w:history="1">
+        <w:r>
+          <w:rPr>
+            <w:rStyle w:val="Hipervnculo"/>
+          </w:rPr>
+          <w:t>https://www.geeksforgeeks.org/collections-sort-java-examples/</w:t>
+        </w:r>
+      </w:hyperlink>
+    </w:p>
+    <w:p>
+      <w:pPr>
+        <w:jc w:val="both"/>
+      </w:pPr>
+    </w:p>
+    <w:p>
+      <w:pPr>
+        <w:jc w:val="both"/>
+      </w:pPr>
     </w:p>
     <w:p>
       <w:pPr>

</xml_diff>

<commit_message>
Actividad 1 EDD y Actualizacion
</commit_message>
<xml_diff>
--- a/EDD/Actividad 2/Actividad 2.docx
+++ b/EDD/Actividad 2/Actividad 2.docx
@@ -38,7 +38,39 @@
           <w:sz w:val="24"/>
           <w:szCs w:val="24"/>
         </w:rPr>
-        <w:t>Cada trabajo  o actividad académica que sea desarrollado por usted como evidencia de su proceso de aprendizaje, debe estar 100% libre de frases copiadas  desde cualquier fuente original (documento, libro, página web, proyecto de código fuente, video tutorial, etc) de información.</w:t>
+        <w:t xml:space="preserve">Cada </w:t>
+      </w:r>
+      <w:proofErr w:type="gramStart"/>
+      <w:r>
+        <w:rPr>
+          <w:sz w:val="24"/>
+          <w:szCs w:val="24"/>
+        </w:rPr>
+        <w:t>trabajo  o</w:t>
+      </w:r>
+      <w:proofErr w:type="gramEnd"/>
+      <w:r>
+        <w:rPr>
+          <w:sz w:val="24"/>
+          <w:szCs w:val="24"/>
+        </w:rPr>
+        <w:t xml:space="preserve"> actividad académica que sea desarrollado por usted como evidencia de su proceso de aprendizaje, debe estar 100% libre de frases copiadas  desde cualquier fuente original (documento, libro, página web, proyecto de código fuente, video tutorial, </w:t>
+      </w:r>
+      <w:proofErr w:type="spellStart"/>
+      <w:r>
+        <w:rPr>
+          <w:sz w:val="24"/>
+          <w:szCs w:val="24"/>
+        </w:rPr>
+        <w:t>etc</w:t>
+      </w:r>
+      <w:proofErr w:type="spellEnd"/>
+      <w:r>
+        <w:rPr>
+          <w:sz w:val="24"/>
+          <w:szCs w:val="24"/>
+        </w:rPr>
+        <w:t>) de información.</w:t>
       </w:r>
     </w:p>
     <w:p>
@@ -72,7 +104,23 @@
           <w:sz w:val="24"/>
           <w:szCs w:val="24"/>
         </w:rPr>
-        <w:t>Tenga muy presente que mientras estudias esta profesión y durante toda tu vida, siempre seras evaluado y medido de acuerdo por un docente, por un instructor, por tu equipo de trabajo, por tus jefes, por la sociedad o por tus clientes.</w:t>
+        <w:t xml:space="preserve">Tenga muy presente que mientras estudias esta profesión y durante toda tu vida, siempre </w:t>
+      </w:r>
+      <w:proofErr w:type="spellStart"/>
+      <w:r>
+        <w:rPr>
+          <w:sz w:val="24"/>
+          <w:szCs w:val="24"/>
+        </w:rPr>
+        <w:t>seras</w:t>
+      </w:r>
+      <w:proofErr w:type="spellEnd"/>
+      <w:r>
+        <w:rPr>
+          <w:sz w:val="24"/>
+          <w:szCs w:val="24"/>
+        </w:rPr>
+        <w:t xml:space="preserve"> evaluado y medido de acuerdo por un docente, por un instructor, por tu equipo de trabajo, por tus jefes, por la sociedad o por tus clientes.</w:t>
       </w:r>
     </w:p>
     <w:p>
@@ -89,7 +137,23 @@
           <w:sz w:val="24"/>
           <w:szCs w:val="24"/>
         </w:rPr>
-        <w:t>Antes de realizar cualquier acción indebida en el desarrollo de esta y cualquier otra actividad académica, recuerda que actualmente existen muchas herramientas modernas y avanzadas que existen analizar, buscar, identificar, rastrear y  comparar la idoneidad y originalidad de cada contenidos digital (texto, imágenes, archivos, etc), con especial profundidad en archivos de documentos académico o que contienen fuentes de programas informáticos, las cuales permiten detectar plagio de una manera tremendamente simple, rápida y automatizada.</w:t>
+        <w:t xml:space="preserve">Antes de realizar cualquier acción indebida en el desarrollo de esta y cualquier otra actividad académica, recuerda que actualmente existen muchas herramientas modernas y avanzadas que existen analizar, buscar, identificar, rastrear y  comparar la idoneidad y originalidad de cada contenidos digital (texto, imágenes, archivos, </w:t>
+      </w:r>
+      <w:proofErr w:type="spellStart"/>
+      <w:r>
+        <w:rPr>
+          <w:sz w:val="24"/>
+          <w:szCs w:val="24"/>
+        </w:rPr>
+        <w:t>etc</w:t>
+      </w:r>
+      <w:proofErr w:type="spellEnd"/>
+      <w:r>
+        <w:rPr>
+          <w:sz w:val="24"/>
+          <w:szCs w:val="24"/>
+        </w:rPr>
+        <w:t>), con especial profundidad en archivos de documentos académico o que contienen fuentes de programas informáticos, las cuales permiten detectar plagio de una manera tremendamente simple, rápida y automatizada.</w:t>
       </w:r>
     </w:p>
     <w:p>
@@ -106,7 +170,23 @@
           <w:sz w:val="24"/>
           <w:szCs w:val="24"/>
         </w:rPr>
-        <w:t>Evita que el pensamiento del mínimo esfuerzo y el facilismo invada tu mente y tus acciones,  ya que este destruirá tus sueños de crecimiento y éxito profesional.</w:t>
+        <w:t xml:space="preserve">Evita que el pensamiento del mínimo esfuerzo y el facilismo invada tu mente y tus </w:t>
+      </w:r>
+      <w:proofErr w:type="gramStart"/>
+      <w:r>
+        <w:rPr>
+          <w:sz w:val="24"/>
+          <w:szCs w:val="24"/>
+        </w:rPr>
+        <w:t>acciones,  ya</w:t>
+      </w:r>
+      <w:proofErr w:type="gramEnd"/>
+      <w:r>
+        <w:rPr>
+          <w:sz w:val="24"/>
+          <w:szCs w:val="24"/>
+        </w:rPr>
+        <w:t xml:space="preserve"> que este destruirá tus sueños de crecimiento y éxito profesional.</w:t>
       </w:r>
     </w:p>
     <w:p>
@@ -288,13 +368,22 @@
           <w:szCs w:val="24"/>
         </w:rPr>
       </w:pPr>
+      <w:proofErr w:type="gramStart"/>
       <w:r>
         <w:rPr>
           <w:sz w:val="24"/>
           <w:szCs w:val="24"/>
         </w:rPr>
         <w:lastRenderedPageBreak/>
-        <w:t>○  El archivo comprimido debe contener como mínimo los siguientes archivos.</w:t>
+        <w:t>○  El</w:t>
+      </w:r>
+      <w:proofErr w:type="gramEnd"/>
+      <w:r>
+        <w:rPr>
+          <w:sz w:val="24"/>
+          <w:szCs w:val="24"/>
+        </w:rPr>
+        <w:t xml:space="preserve"> archivo comprimido debe contener como mínimo los siguientes archivos.</w:t>
       </w:r>
     </w:p>
     <w:p>
@@ -332,7 +421,39 @@
           <w:sz w:val="24"/>
           <w:szCs w:val="24"/>
         </w:rPr>
-        <w:t>■ Adicionalmente, cada estudiante debe entregar  un documento en word que contenga una explicación descriptiva y sustentación conceptual  sobre el desarrollo de cada ítem.</w:t>
+        <w:t xml:space="preserve">■ Adicionalmente, cada estudiante debe </w:t>
+      </w:r>
+      <w:proofErr w:type="gramStart"/>
+      <w:r>
+        <w:rPr>
+          <w:sz w:val="24"/>
+          <w:szCs w:val="24"/>
+        </w:rPr>
+        <w:t>entregar  un</w:t>
+      </w:r>
+      <w:proofErr w:type="gramEnd"/>
+      <w:r>
+        <w:rPr>
+          <w:sz w:val="24"/>
+          <w:szCs w:val="24"/>
+        </w:rPr>
+        <w:t xml:space="preserve"> documento en </w:t>
+      </w:r>
+      <w:proofErr w:type="spellStart"/>
+      <w:r>
+        <w:rPr>
+          <w:sz w:val="24"/>
+          <w:szCs w:val="24"/>
+        </w:rPr>
+        <w:t>word</w:t>
+      </w:r>
+      <w:proofErr w:type="spellEnd"/>
+      <w:r>
+        <w:rPr>
+          <w:sz w:val="24"/>
+          <w:szCs w:val="24"/>
+        </w:rPr>
+        <w:t xml:space="preserve"> que contenga una explicación descriptiva y sustentación conceptual  sobre el desarrollo de cada ítem.</w:t>
       </w:r>
     </w:p>
     <w:p>
@@ -346,12 +467,21 @@
           <w:szCs w:val="24"/>
         </w:rPr>
       </w:pPr>
-      <w:r>
-        <w:rPr>
-          <w:sz w:val="24"/>
-          <w:szCs w:val="24"/>
-        </w:rPr>
-        <w:t>■  Se debe adjuntar la carpeta con el proyecto de NetBeans con el código fuente de Java en el que se desarrollan los ejemplos de cada ítem.</w:t>
+      <w:proofErr w:type="gramStart"/>
+      <w:r>
+        <w:rPr>
+          <w:sz w:val="24"/>
+          <w:szCs w:val="24"/>
+        </w:rPr>
+        <w:t>■  Se</w:t>
+      </w:r>
+      <w:proofErr w:type="gramEnd"/>
+      <w:r>
+        <w:rPr>
+          <w:sz w:val="24"/>
+          <w:szCs w:val="24"/>
+        </w:rPr>
+        <w:t xml:space="preserve"> debe adjuntar la carpeta con el proyecto de NetBeans con el código fuente de Java en el que se desarrollan los ejemplos de cada ítem.</w:t>
       </w:r>
     </w:p>
     <w:p>
@@ -365,12 +495,21 @@
           <w:szCs w:val="24"/>
         </w:rPr>
       </w:pPr>
-      <w:r>
-        <w:rPr>
-          <w:sz w:val="24"/>
-          <w:szCs w:val="24"/>
-        </w:rPr>
-        <w:t>■  El desarrollo y entrega del trabajo debe contener todos los ítem típicos y característicos de un trabajo académico.</w:t>
+      <w:proofErr w:type="gramStart"/>
+      <w:r>
+        <w:rPr>
+          <w:sz w:val="24"/>
+          <w:szCs w:val="24"/>
+        </w:rPr>
+        <w:t>■  El</w:t>
+      </w:r>
+      <w:proofErr w:type="gramEnd"/>
+      <w:r>
+        <w:rPr>
+          <w:sz w:val="24"/>
+          <w:szCs w:val="24"/>
+        </w:rPr>
+        <w:t xml:space="preserve"> desarrollo y entrega del trabajo debe contener todos los ítem típicos y característicos de un trabajo académico.</w:t>
       </w:r>
     </w:p>
     <w:p>
@@ -620,7 +759,15 @@
         <w:jc w:val="both"/>
       </w:pPr>
       <w:r>
-        <w:t>Para esta actividad académica ustedes como estudiantes del programa de Ingeniería de Software en modalidad a distancia, de la Universidad de cartagena debe desarrollar, presentar y sustentar en tutoría la siguiente a:</w:t>
+        <w:t xml:space="preserve">Para esta actividad académica ustedes como estudiantes del programa de Ingeniería de Software en modalidad a distancia, de la Universidad de </w:t>
+      </w:r>
+      <w:proofErr w:type="spellStart"/>
+      <w:r>
+        <w:t>cartagena</w:t>
+      </w:r>
+      <w:proofErr w:type="spellEnd"/>
+      <w:r>
+        <w:t xml:space="preserve"> debe desarrollar, presentar y sustentar en tutoría la siguiente a:</w:t>
       </w:r>
     </w:p>
     <w:p>
@@ -662,7 +809,15 @@
         <w:jc w:val="both"/>
       </w:pPr>
       <w:r>
-        <w:t>Explique textual y gráficamente que es un una Cola, y cuales son las clases ofrece el SDK de Java para trabajar con Colas</w:t>
+        <w:t xml:space="preserve">Explique textual y gráficamente que es un una Cola, y </w:t>
+      </w:r>
+      <w:proofErr w:type="spellStart"/>
+      <w:r>
+        <w:t>cuales</w:t>
+      </w:r>
+      <w:proofErr w:type="spellEnd"/>
+      <w:r>
+        <w:t xml:space="preserve"> son las clases ofrece el SDK de Java para trabajar con Colas</w:t>
       </w:r>
     </w:p>
     <w:p>
@@ -675,7 +830,15 @@
       </w:pPr>
       <w:r>
         <w:lastRenderedPageBreak/>
-        <w:t>Explique textual y gráficamente que es un una Pila, y cuales son las clases ofrece el SDK de Java para trabajar con Pilas</w:t>
+        <w:t xml:space="preserve">Explique textual y gráficamente que es un una Pila, y </w:t>
+      </w:r>
+      <w:proofErr w:type="spellStart"/>
+      <w:r>
+        <w:t>cuales</w:t>
+      </w:r>
+      <w:proofErr w:type="spellEnd"/>
+      <w:r>
+        <w:t xml:space="preserve"> son las clases ofrece el SDK de Java para trabajar con Pilas</w:t>
       </w:r>
     </w:p>
     <w:p>
@@ -867,10 +1030,21 @@
         <w:rPr>
           <w:b/>
         </w:rPr>
-        <w:t xml:space="preserve">obtener un elemento en la posición X  </w:t>
-      </w:r>
-      <w:r>
-        <w:t>de  una lista. Hacer un ejemplo en Java.</w:t>
+        <w:t xml:space="preserve">obtener un elemento en la posición </w:t>
+      </w:r>
+      <w:proofErr w:type="gramStart"/>
+      <w:r>
+        <w:rPr>
+          <w:b/>
+        </w:rPr>
+        <w:t xml:space="preserve">X  </w:t>
+      </w:r>
+      <w:r>
+        <w:t>de</w:t>
+      </w:r>
+      <w:proofErr w:type="gramEnd"/>
+      <w:r>
+        <w:t xml:space="preserve">  una lista. Hacer un ejemplo en Java.</w:t>
       </w:r>
     </w:p>
     <w:p>
@@ -944,6 +1118,7 @@
       <w:r>
         <w:t xml:space="preserve"> un elemento al </w:t>
       </w:r>
+      <w:proofErr w:type="gramStart"/>
       <w:r>
         <w:rPr>
           <w:b/>
@@ -951,7 +1126,11 @@
         <w:t>final</w:t>
       </w:r>
       <w:r>
-        <w:t xml:space="preserve">  de una lista. Hacer un ejemplo en Java.</w:t>
+        <w:t xml:space="preserve">  de</w:t>
+      </w:r>
+      <w:proofErr w:type="gramEnd"/>
+      <w:r>
+        <w:t xml:space="preserve"> una lista. Hacer un ejemplo en Java.</w:t>
       </w:r>
     </w:p>
     <w:p>
@@ -1064,6 +1243,7 @@
       <w:r>
         <w:t xml:space="preserve"> un elemento al </w:t>
       </w:r>
+      <w:proofErr w:type="gramStart"/>
       <w:r>
         <w:rPr>
           <w:b/>
@@ -1071,7 +1251,11 @@
         <w:t>final</w:t>
       </w:r>
       <w:r>
-        <w:t xml:space="preserve">  de una lista. Hacer un ejemplo en Java.</w:t>
+        <w:t xml:space="preserve">  de</w:t>
+      </w:r>
+      <w:proofErr w:type="gramEnd"/>
+      <w:r>
+        <w:t xml:space="preserve"> una lista. Hacer un ejemplo en Java.</w:t>
       </w:r>
     </w:p>
     <w:p>
@@ -1176,7 +1360,21 @@
         <w:rPr>
           <w:b/>
         </w:rPr>
-        <w:t xml:space="preserve">agregar una sublista en otra lista. </w:t>
+        <w:t xml:space="preserve">agregar una </w:t>
+      </w:r>
+      <w:proofErr w:type="spellStart"/>
+      <w:r>
+        <w:rPr>
+          <w:b/>
+        </w:rPr>
+        <w:t>sublista</w:t>
+      </w:r>
+      <w:proofErr w:type="spellEnd"/>
+      <w:r>
+        <w:rPr>
+          <w:b/>
+        </w:rPr>
+        <w:t xml:space="preserve"> en otra lista. </w:t>
       </w:r>
       <w:r>
         <w:t>Hacer un ejemplo en Java.</w:t>
@@ -1225,7 +1423,21 @@
         <w:rPr>
           <w:b/>
         </w:rPr>
-        <w:t xml:space="preserve">eliminar una sublista en otra lista. </w:t>
+        <w:t xml:space="preserve">eliminar una </w:t>
+      </w:r>
+      <w:proofErr w:type="spellStart"/>
+      <w:r>
+        <w:rPr>
+          <w:b/>
+        </w:rPr>
+        <w:t>sublista</w:t>
+      </w:r>
+      <w:proofErr w:type="spellEnd"/>
+      <w:r>
+        <w:rPr>
+          <w:b/>
+        </w:rPr>
+        <w:t xml:space="preserve"> en otra lista. </w:t>
       </w:r>
       <w:r>
         <w:t>Hacer un ejemplo en Java.</w:t>
@@ -1267,7 +1479,47 @@
         <w:rPr>
           <w:b/>
         </w:rPr>
-        <w:t>rdenar una lista de forma ascendente .</w:t>
+        <w:t xml:space="preserve">rdenar una lista de forma </w:t>
+      </w:r>
+      <w:proofErr w:type="gramStart"/>
+      <w:r>
+        <w:rPr>
+          <w:b/>
+        </w:rPr>
+        <w:t>ascendente .</w:t>
+      </w:r>
+      <w:r>
+        <w:t>Hacer</w:t>
+      </w:r>
+      <w:proofErr w:type="gramEnd"/>
+      <w:r>
+        <w:t xml:space="preserve"> un ejemplo en Java.</w:t>
+      </w:r>
+    </w:p>
+    <w:p>
+      <w:pPr>
+        <w:numPr>
+          <w:ilvl w:val="0"/>
+          <w:numId w:val="3"/>
+        </w:numPr>
+        <w:jc w:val="both"/>
+      </w:pPr>
+      <w:r>
+        <w:t xml:space="preserve">Explique textual y </w:t>
+      </w:r>
+      <w:proofErr w:type="gramStart"/>
+      <w:r>
+        <w:t>gráficamente  al</w:t>
+      </w:r>
+      <w:proofErr w:type="gramEnd"/>
+      <w:r>
+        <w:t xml:space="preserve"> menos uno de los algoritmos o procesos utilizados para </w:t>
+      </w:r>
+      <w:r>
+        <w:rPr>
+          <w:b/>
+        </w:rPr>
+        <w:t xml:space="preserve">ordenar una lista de forma descendente. </w:t>
       </w:r>
       <w:r>
         <w:t>Hacer un ejemplo en Java.</w:t>
@@ -1282,28 +1534,15 @@
         <w:jc w:val="both"/>
       </w:pPr>
       <w:r>
-        <w:t xml:space="preserve">Explique textual y gráficamente  al menos uno de los algoritmos o procesos utilizados para </w:t>
-      </w:r>
-      <w:r>
-        <w:rPr>
-          <w:b/>
-        </w:rPr>
-        <w:t xml:space="preserve">ordenar una lista de forma descendente. </w:t>
-      </w:r>
-      <w:r>
-        <w:t>Hacer un ejemplo en Java.</w:t>
-      </w:r>
-    </w:p>
-    <w:p>
-      <w:pPr>
-        <w:numPr>
-          <w:ilvl w:val="0"/>
-          <w:numId w:val="3"/>
-        </w:numPr>
-        <w:jc w:val="both"/>
-      </w:pPr>
-      <w:r>
-        <w:t xml:space="preserve">Explique textual y gráficamente  al menos uno de los algoritmos o procesos utilizados para ordenar una lista de forma aleatoria, es decir, </w:t>
+        <w:t xml:space="preserve">Explique textual y </w:t>
+      </w:r>
+      <w:proofErr w:type="gramStart"/>
+      <w:r>
+        <w:t>gráficamente  al</w:t>
+      </w:r>
+      <w:proofErr w:type="gramEnd"/>
+      <w:r>
+        <w:t xml:space="preserve"> menos uno de los algoritmos o procesos utilizados para ordenar una lista de forma aleatoria, es decir, </w:t>
       </w:r>
       <w:r>
         <w:rPr>
@@ -1358,7 +1597,13 @@
           <w:rPr>
             <w:rStyle w:val="Hipervnculo"/>
           </w:rPr>
-          <w:t>https://www.journaldev.com/11444/java-list#:~:text=Java%20List%20is%20an%20interface,search%20elements%20in%20the%20list</w:t>
+          <w:t>https://www.journaldev.com/11444/java-</w:t>
+        </w:r>
+        <w:r>
+          <w:rPr>
+            <w:rStyle w:val="Hipervnculo"/>
+          </w:rPr>
+          <w:t>list#:~:text=Java%20List%20is%20an%20interface,search%20elements%20in%20the%20list</w:t>
         </w:r>
       </w:hyperlink>
       <w:r>
@@ -1427,6 +1672,9 @@
     <w:p>
       <w:pPr>
         <w:jc w:val="both"/>
+        <w:rPr>
+          <w:rStyle w:val="Hipervnculo"/>
+        </w:rPr>
       </w:pPr>
       <w:hyperlink r:id="rId10" w:history="1">
         <w:r>
@@ -1436,6 +1684,60 @@
           <w:t>https://www.geeksforgeeks.org/collections-sort-java-examples/</w:t>
         </w:r>
       </w:hyperlink>
+    </w:p>
+    <w:p>
+      <w:pPr>
+        <w:jc w:val="both"/>
+        <w:rPr>
+          <w:rStyle w:val="Hipervnculo"/>
+        </w:rPr>
+      </w:pPr>
+    </w:p>
+    <w:p>
+      <w:pPr>
+        <w:jc w:val="both"/>
+      </w:pPr>
+      <w:hyperlink r:id="rId11" w:history="1">
+        <w:r>
+          <w:rPr>
+            <w:rStyle w:val="Hipervnculo"/>
+          </w:rPr>
+          <w:t>https://devs4j.com/2017/11/23/listas-doblemente-ligadas-en-java/</w:t>
+        </w:r>
+      </w:hyperlink>
+    </w:p>
+    <w:p>
+      <w:pPr>
+        <w:jc w:val="both"/>
+      </w:pPr>
+    </w:p>
+    <w:p>
+      <w:pPr>
+        <w:jc w:val="both"/>
+      </w:pPr>
+      <w:hyperlink r:id="rId12" w:history="1">
+        <w:r>
+          <w:rPr>
+            <w:rStyle w:val="Hipervnculo"/>
+          </w:rPr>
+          <w:t>https://www.javatpoint.com/java-list</w:t>
+        </w:r>
+      </w:hyperlink>
+    </w:p>
+    <w:p>
+      <w:pPr>
+        <w:jc w:val="both"/>
+      </w:pPr>
+    </w:p>
+    <w:p>
+      <w:pPr>
+        <w:jc w:val="both"/>
+      </w:pPr>
+    </w:p>
+    <w:p>
+      <w:pPr>
+        <w:jc w:val="both"/>
+      </w:pPr>
     </w:p>
     <w:p>
       <w:pPr>
@@ -2303,6 +2605,18 @@
       <w:shd w:val="clear" w:color="auto" w:fill="E1DFDD"/>
     </w:rPr>
   </w:style>
+  <w:style w:type="character" w:styleId="Hipervnculovisitado">
+    <w:name w:val="FollowedHyperlink"/>
+    <w:basedOn w:val="Fuentedeprrafopredeter"/>
+    <w:uiPriority w:val="99"/>
+    <w:semiHidden/>
+    <w:unhideWhenUsed/>
+    <w:rsid w:val="00840443"/>
+    <w:rPr>
+      <w:color w:val="954F72" w:themeColor="followedHyperlink"/>
+      <w:u w:val="single"/>
+    </w:rPr>
+  </w:style>
 </w:styles>
 </file>
 

</xml_diff>

<commit_message>
Finalizacion trabajo U2 EDD y U1 BD1
</commit_message>
<xml_diff>
--- a/EDD/Actividad 2/Actividad 2.docx
+++ b/EDD/Actividad 2/Actividad 2.docx
@@ -785,8 +785,11 @@
     </w:p>
     <w:p>
       <w:pPr>
-        <w:jc w:val="both"/>
-      </w:pPr>
+        <w:spacing w:after="160" w:line="259" w:lineRule="auto"/>
+      </w:pPr>
+      <w:r>
+        <w:br w:type="page"/>
+      </w:r>
     </w:p>
     <w:p>
       <w:pPr>
@@ -797,8 +800,239 @@
         <w:jc w:val="both"/>
       </w:pPr>
       <w:r>
+        <w:lastRenderedPageBreak/>
         <w:t>Explique textual y gráficamente que es un una Lista y cuáles son las clases ofrece el SDK de Java para trabajar con listas</w:t>
       </w:r>
+    </w:p>
+    <w:p>
+      <w:pPr>
+        <w:ind w:left="720"/>
+        <w:jc w:val="both"/>
+      </w:pPr>
+      <w:r>
+        <w:t>R//</w:t>
+      </w:r>
+    </w:p>
+    <w:p>
+      <w:pPr>
+        <w:ind w:left="720"/>
+        <w:jc w:val="both"/>
+      </w:pPr>
+    </w:p>
+    <w:p>
+      <w:pPr>
+        <w:ind w:left="720"/>
+        <w:jc w:val="both"/>
+        <w:rPr>
+          <w:b/>
+          <w:bCs/>
+          <w:lang w:val="es-MX"/>
+        </w:rPr>
+      </w:pPr>
+      <w:r>
+        <w:rPr>
+          <w:b/>
+          <w:bCs/>
+          <w:lang w:val="es-MX"/>
+        </w:rPr>
+        <w:t>Lista</w:t>
+      </w:r>
+    </w:p>
+    <w:p>
+      <w:pPr>
+        <w:ind w:left="720"/>
+        <w:jc w:val="both"/>
+        <w:rPr>
+          <w:b/>
+          <w:bCs/>
+          <w:lang w:val="es-MX"/>
+        </w:rPr>
+      </w:pPr>
+    </w:p>
+    <w:p>
+      <w:pPr>
+        <w:ind w:left="720"/>
+        <w:jc w:val="both"/>
+        <w:rPr>
+          <w:lang w:val="es-MX"/>
+        </w:rPr>
+      </w:pPr>
+      <w:r>
+        <w:rPr>
+          <w:lang w:val="es-MX"/>
+        </w:rPr>
+        <w:t>Las listas en java son variables que permiten el almacenamiento de grandes cantidades de datos tal como los arreglos y matrices.</w:t>
+      </w:r>
+    </w:p>
+    <w:p>
+      <w:pPr>
+        <w:ind w:left="720"/>
+        <w:jc w:val="center"/>
+        <w:rPr>
+          <w:lang w:val="es-MX"/>
+        </w:rPr>
+      </w:pPr>
+      <w:r>
+        <w:rPr>
+          <w:lang w:val="es-MX"/>
+        </w:rPr>
+        <w:drawing>
+          <wp:inline distT="0" distB="0" distL="0" distR="0" wp14:anchorId="2025D1E8" wp14:editId="65F26EA5">
+            <wp:extent cx="2762250" cy="409575"/>
+            <wp:effectExtent l="0" t="0" r="0" b="9525"/>
+            <wp:docPr id="6" name="Imagen 6"/>
+            <wp:cNvGraphicFramePr>
+              <a:graphicFrameLocks xmlns:a="http://schemas.openxmlformats.org/drawingml/2006/main" noChangeAspect="1"/>
+            </wp:cNvGraphicFramePr>
+            <a:graphic xmlns:a="http://schemas.openxmlformats.org/drawingml/2006/main">
+              <a:graphicData uri="http://schemas.openxmlformats.org/drawingml/2006/picture">
+                <pic:pic xmlns:pic="http://schemas.openxmlformats.org/drawingml/2006/picture">
+                  <pic:nvPicPr>
+                    <pic:cNvPr id="0" name="Picture 26"/>
+                    <pic:cNvPicPr>
+                      <a:picLocks noChangeAspect="1" noChangeArrowheads="1"/>
+                    </pic:cNvPicPr>
+                  </pic:nvPicPr>
+                  <pic:blipFill>
+                    <a:blip r:embed="rId6">
+                      <a:extLst>
+                        <a:ext uri="{28A0092B-C50C-407E-A947-70E740481C1C}">
+                          <a14:useLocalDpi xmlns:a14="http://schemas.microsoft.com/office/drawing/2010/main" val="0"/>
+                        </a:ext>
+                      </a:extLst>
+                    </a:blip>
+                    <a:srcRect/>
+                    <a:stretch>
+                      <a:fillRect/>
+                    </a:stretch>
+                  </pic:blipFill>
+                  <pic:spPr bwMode="auto">
+                    <a:xfrm>
+                      <a:off x="0" y="0"/>
+                      <a:ext cx="2762250" cy="409575"/>
+                    </a:xfrm>
+                    <a:prstGeom prst="rect">
+                      <a:avLst/>
+                    </a:prstGeom>
+                    <a:noFill/>
+                    <a:ln>
+                      <a:noFill/>
+                    </a:ln>
+                  </pic:spPr>
+                </pic:pic>
+              </a:graphicData>
+            </a:graphic>
+          </wp:inline>
+        </w:drawing>
+      </w:r>
+    </w:p>
+    <w:p>
+      <w:pPr>
+        <w:ind w:left="720"/>
+        <w:jc w:val="both"/>
+        <w:rPr>
+          <w:lang w:val="es-MX"/>
+        </w:rPr>
+      </w:pPr>
+      <w:r>
+        <w:rPr>
+          <w:lang w:val="es-MX"/>
+        </w:rPr>
+        <w:t xml:space="preserve">Java SDK nos ofrece las clases </w:t>
+      </w:r>
+      <w:proofErr w:type="spellStart"/>
+      <w:r>
+        <w:rPr>
+          <w:i/>
+          <w:iCs/>
+          <w:lang w:val="es-MX"/>
+        </w:rPr>
+        <w:t>LinkedList</w:t>
+      </w:r>
+      <w:proofErr w:type="spellEnd"/>
+      <w:r>
+        <w:rPr>
+          <w:lang w:val="es-MX"/>
+        </w:rPr>
+        <w:t xml:space="preserve">, </w:t>
+      </w:r>
+      <w:proofErr w:type="spellStart"/>
+      <w:r>
+        <w:rPr>
+          <w:i/>
+          <w:iCs/>
+          <w:lang w:val="es-MX"/>
+        </w:rPr>
+        <w:t>Stack</w:t>
+      </w:r>
+      <w:proofErr w:type="spellEnd"/>
+      <w:r>
+        <w:rPr>
+          <w:i/>
+          <w:iCs/>
+          <w:lang w:val="es-MX"/>
+        </w:rPr>
+        <w:t>,</w:t>
+      </w:r>
+      <w:r>
+        <w:rPr>
+          <w:lang w:val="es-MX"/>
+        </w:rPr>
+        <w:t xml:space="preserve"> </w:t>
+      </w:r>
+      <w:r>
+        <w:rPr>
+          <w:i/>
+          <w:iCs/>
+          <w:lang w:val="es-MX"/>
+        </w:rPr>
+        <w:t>Vector</w:t>
+      </w:r>
+      <w:r>
+        <w:rPr>
+          <w:lang w:val="es-MX"/>
+        </w:rPr>
+        <w:t xml:space="preserve"> y </w:t>
+      </w:r>
+      <w:proofErr w:type="spellStart"/>
+      <w:proofErr w:type="gramStart"/>
+      <w:r>
+        <w:rPr>
+          <w:i/>
+          <w:iCs/>
+          <w:lang w:val="es-MX"/>
+        </w:rPr>
+        <w:t>ArrayList</w:t>
+      </w:r>
+      <w:proofErr w:type="spellEnd"/>
+      <w:r>
+        <w:rPr>
+          <w:lang w:val="es-MX"/>
+        </w:rPr>
+        <w:t xml:space="preserve">  para</w:t>
+      </w:r>
+      <w:proofErr w:type="gramEnd"/>
+      <w:r>
+        <w:rPr>
+          <w:lang w:val="es-MX"/>
+        </w:rPr>
+        <w:t xml:space="preserve"> trabajar con listas.</w:t>
+      </w:r>
+    </w:p>
+    <w:p>
+      <w:pPr>
+        <w:ind w:left="720"/>
+        <w:jc w:val="both"/>
+        <w:rPr>
+          <w:lang w:val="es-MX"/>
+        </w:rPr>
+      </w:pPr>
+    </w:p>
+    <w:p>
+      <w:pPr>
+        <w:ind w:left="720"/>
+        <w:jc w:val="both"/>
+      </w:pPr>
     </w:p>
     <w:p>
       <w:pPr>
@@ -822,6 +1056,189 @@
     </w:p>
     <w:p>
       <w:pPr>
+        <w:ind w:left="720"/>
+        <w:jc w:val="both"/>
+      </w:pPr>
+      <w:r>
+        <w:t>R//</w:t>
+      </w:r>
+    </w:p>
+    <w:p>
+      <w:pPr>
+        <w:ind w:left="720"/>
+        <w:jc w:val="both"/>
+      </w:pPr>
+    </w:p>
+    <w:p>
+      <w:pPr>
+        <w:ind w:left="720"/>
+        <w:jc w:val="both"/>
+        <w:rPr>
+          <w:b/>
+          <w:bCs/>
+          <w:lang w:val="es-MX"/>
+        </w:rPr>
+      </w:pPr>
+      <w:r>
+        <w:rPr>
+          <w:b/>
+          <w:bCs/>
+          <w:lang w:val="es-MX"/>
+        </w:rPr>
+        <w:t>Cola</w:t>
+      </w:r>
+    </w:p>
+    <w:p>
+      <w:pPr>
+        <w:ind w:left="720"/>
+        <w:jc w:val="both"/>
+        <w:rPr>
+          <w:b/>
+          <w:bCs/>
+          <w:lang w:val="es-MX"/>
+        </w:rPr>
+      </w:pPr>
+    </w:p>
+    <w:p>
+      <w:pPr>
+        <w:ind w:left="720"/>
+        <w:jc w:val="both"/>
+        <w:rPr>
+          <w:lang w:val="es-MX"/>
+        </w:rPr>
+      </w:pPr>
+      <w:r>
+        <w:rPr>
+          <w:lang w:val="es-MX"/>
+        </w:rPr>
+        <w:t>Las colas son las listas cuyos datos se introducen únicamente por un extremo “Final de la cola” y se extraen únicamente por el extremo contrario “Frente de cola”. El primer elemento en entrar a la cola siempre será el primero en salir.</w:t>
+      </w:r>
+    </w:p>
+    <w:p>
+      <w:pPr>
+        <w:ind w:left="720"/>
+        <w:jc w:val="center"/>
+        <w:rPr>
+          <w:lang w:val="es-MX"/>
+        </w:rPr>
+      </w:pPr>
+      <w:r>
+        <w:rPr>
+          <w:lang w:val="es-MX"/>
+        </w:rPr>
+        <w:drawing>
+          <wp:inline distT="0" distB="0" distL="0" distR="0" wp14:anchorId="1A7E80A5" wp14:editId="0219EF38">
+            <wp:extent cx="2590800" cy="1560368"/>
+            <wp:effectExtent l="0" t="0" r="0" b="1905"/>
+            <wp:docPr id="4" name="Imagen 4" descr="Pantalla de video juego&#10;&#10;Descripción generada automáticamente con confianza media"/>
+            <wp:cNvGraphicFramePr>
+              <a:graphicFrameLocks xmlns:a="http://schemas.openxmlformats.org/drawingml/2006/main" noChangeAspect="1"/>
+            </wp:cNvGraphicFramePr>
+            <a:graphic xmlns:a="http://schemas.openxmlformats.org/drawingml/2006/main">
+              <a:graphicData uri="http://schemas.openxmlformats.org/drawingml/2006/picture">
+                <pic:pic xmlns:pic="http://schemas.openxmlformats.org/drawingml/2006/picture">
+                  <pic:nvPicPr>
+                    <pic:cNvPr id="4" name="Imagen 4" descr="Pantalla de video juego&#10;&#10;Descripción generada automáticamente con confianza media"/>
+                    <pic:cNvPicPr>
+                      <a:picLocks noChangeAspect="1" noChangeArrowheads="1"/>
+                    </pic:cNvPicPr>
+                  </pic:nvPicPr>
+                  <pic:blipFill>
+                    <a:blip r:embed="rId7">
+                      <a:extLst>
+                        <a:ext uri="{28A0092B-C50C-407E-A947-70E740481C1C}">
+                          <a14:useLocalDpi xmlns:a14="http://schemas.microsoft.com/office/drawing/2010/main" val="0"/>
+                        </a:ext>
+                      </a:extLst>
+                    </a:blip>
+                    <a:srcRect/>
+                    <a:stretch>
+                      <a:fillRect/>
+                    </a:stretch>
+                  </pic:blipFill>
+                  <pic:spPr bwMode="auto">
+                    <a:xfrm>
+                      <a:off x="0" y="0"/>
+                      <a:ext cx="2604051" cy="1568349"/>
+                    </a:xfrm>
+                    <a:prstGeom prst="rect">
+                      <a:avLst/>
+                    </a:prstGeom>
+                    <a:noFill/>
+                    <a:ln>
+                      <a:noFill/>
+                    </a:ln>
+                  </pic:spPr>
+                </pic:pic>
+              </a:graphicData>
+            </a:graphic>
+          </wp:inline>
+        </w:drawing>
+      </w:r>
+    </w:p>
+    <w:p>
+      <w:pPr>
+        <w:ind w:left="720"/>
+        <w:jc w:val="both"/>
+        <w:rPr>
+          <w:lang w:val="es-MX"/>
+        </w:rPr>
+      </w:pPr>
+      <w:r>
+        <w:rPr>
+          <w:lang w:val="es-MX"/>
+        </w:rPr>
+        <w:t xml:space="preserve">Java nos ofrece </w:t>
+      </w:r>
+      <w:proofErr w:type="spellStart"/>
+      <w:r>
+        <w:rPr>
+          <w:i/>
+          <w:iCs/>
+          <w:lang w:val="es-MX"/>
+        </w:rPr>
+        <w:t>Queue</w:t>
+      </w:r>
+      <w:proofErr w:type="spellEnd"/>
+      <w:r>
+        <w:rPr>
+          <w:lang w:val="es-MX"/>
+        </w:rPr>
+        <w:t xml:space="preserve"> y </w:t>
+      </w:r>
+      <w:proofErr w:type="spellStart"/>
+      <w:r>
+        <w:rPr>
+          <w:i/>
+          <w:iCs/>
+          <w:lang w:val="es-MX"/>
+        </w:rPr>
+        <w:t>PriorityQueue</w:t>
+      </w:r>
+      <w:proofErr w:type="spellEnd"/>
+      <w:r>
+        <w:rPr>
+          <w:lang w:val="es-MX"/>
+        </w:rPr>
+        <w:t xml:space="preserve"> para trabajar con colas, de esta manera nos permite llamar a todos sus métodos para modificar los datos de dicha cola.</w:t>
+      </w:r>
+    </w:p>
+    <w:p>
+      <w:pPr>
+        <w:spacing w:after="160" w:line="259" w:lineRule="auto"/>
+        <w:rPr>
+          <w:lang w:val="es-MX"/>
+        </w:rPr>
+      </w:pPr>
+      <w:r>
+        <w:rPr>
+          <w:lang w:val="es-MX"/>
+        </w:rPr>
+        <w:br w:type="page"/>
+      </w:r>
+    </w:p>
+    <w:p>
+      <w:pPr>
         <w:numPr>
           <w:ilvl w:val="0"/>
           <w:numId w:val="3"/>
@@ -843,6 +1260,125 @@
     </w:p>
     <w:p>
       <w:pPr>
+        <w:ind w:left="720"/>
+        <w:jc w:val="both"/>
+      </w:pPr>
+      <w:r>
+        <w:t>R//</w:t>
+      </w:r>
+    </w:p>
+    <w:p>
+      <w:pPr>
+        <w:ind w:left="720"/>
+        <w:jc w:val="both"/>
+      </w:pPr>
+    </w:p>
+    <w:p>
+      <w:pPr>
+        <w:ind w:left="720"/>
+        <w:jc w:val="both"/>
+        <w:rPr>
+          <w:lang w:val="es-MX"/>
+        </w:rPr>
+      </w:pPr>
+      <w:r>
+        <w:rPr>
+          <w:lang w:val="es-MX"/>
+        </w:rPr>
+        <w:t>Las pilas son listas cuyos datos se introducen y extraen por un único extremo, por tanto, el último elemento en entrar siempre será el primero en salir.</w:t>
+      </w:r>
+    </w:p>
+    <w:p>
+      <w:pPr>
+        <w:ind w:left="720"/>
+        <w:jc w:val="both"/>
+        <w:rPr>
+          <w:lang w:val="es-MX"/>
+        </w:rPr>
+      </w:pPr>
+      <w:r>
+        <w:rPr>
+          <w:lang w:val="es-MX"/>
+        </w:rPr>
+        <w:drawing>
+          <wp:inline distT="0" distB="0" distL="0" distR="0" wp14:anchorId="34F20CF4" wp14:editId="44E7CD13">
+            <wp:extent cx="2162175" cy="1813215"/>
+            <wp:effectExtent l="0" t="0" r="0" b="0"/>
+            <wp:docPr id="5" name="Imagen 5" descr="Diagrama&#10;&#10;Descripción generada automáticamente con confianza media"/>
+            <wp:cNvGraphicFramePr>
+              <a:graphicFrameLocks xmlns:a="http://schemas.openxmlformats.org/drawingml/2006/main" noChangeAspect="1"/>
+            </wp:cNvGraphicFramePr>
+            <a:graphic xmlns:a="http://schemas.openxmlformats.org/drawingml/2006/main">
+              <a:graphicData uri="http://schemas.openxmlformats.org/drawingml/2006/picture">
+                <pic:pic xmlns:pic="http://schemas.openxmlformats.org/drawingml/2006/picture">
+                  <pic:nvPicPr>
+                    <pic:cNvPr id="5" name="Imagen 5" descr="Diagrama&#10;&#10;Descripción generada automáticamente con confianza media"/>
+                    <pic:cNvPicPr/>
+                  </pic:nvPicPr>
+                  <pic:blipFill>
+                    <a:blip r:embed="rId8"/>
+                    <a:stretch>
+                      <a:fillRect/>
+                    </a:stretch>
+                  </pic:blipFill>
+                  <pic:spPr>
+                    <a:xfrm>
+                      <a:off x="0" y="0"/>
+                      <a:ext cx="2165985" cy="1816411"/>
+                    </a:xfrm>
+                    <a:prstGeom prst="rect">
+                      <a:avLst/>
+                    </a:prstGeom>
+                  </pic:spPr>
+                </pic:pic>
+              </a:graphicData>
+            </a:graphic>
+          </wp:inline>
+        </w:drawing>
+      </w:r>
+    </w:p>
+    <w:p>
+      <w:pPr>
+        <w:ind w:left="720"/>
+        <w:jc w:val="both"/>
+        <w:rPr>
+          <w:lang w:val="es-MX"/>
+        </w:rPr>
+      </w:pPr>
+      <w:r>
+        <w:rPr>
+          <w:lang w:val="es-MX"/>
+        </w:rPr>
+        <w:t xml:space="preserve">Java nos ofrece la clase </w:t>
+      </w:r>
+      <w:proofErr w:type="spellStart"/>
+      <w:r>
+        <w:rPr>
+          <w:i/>
+          <w:iCs/>
+          <w:lang w:val="es-MX"/>
+        </w:rPr>
+        <w:t>Stack</w:t>
+      </w:r>
+      <w:proofErr w:type="spellEnd"/>
+      <w:r>
+        <w:rPr>
+          <w:lang w:val="es-MX"/>
+        </w:rPr>
+        <w:t xml:space="preserve"> para el manejo de pilas, de esta manera nos permite llamar a todos sus métodos para modificar los datos de dicha pila.</w:t>
+      </w:r>
+    </w:p>
+    <w:p>
+      <w:pPr>
+        <w:ind w:left="720"/>
+        <w:jc w:val="both"/>
+        <w:rPr>
+          <w:lang w:val="es-MX"/>
+        </w:rPr>
+      </w:pPr>
+    </w:p>
+    <w:p>
+      <w:pPr>
         <w:numPr>
           <w:ilvl w:val="0"/>
           <w:numId w:val="3"/>
@@ -855,6 +1391,72 @@
     </w:p>
     <w:p>
       <w:pPr>
+        <w:ind w:left="720"/>
+        <w:jc w:val="both"/>
+      </w:pPr>
+      <w:r>
+        <w:t>R//</w:t>
+      </w:r>
+    </w:p>
+    <w:p>
+      <w:pPr>
+        <w:ind w:left="720"/>
+        <w:jc w:val="both"/>
+      </w:pPr>
+    </w:p>
+    <w:p>
+      <w:pPr>
+        <w:ind w:left="720"/>
+        <w:jc w:val="both"/>
+        <w:rPr>
+          <w:b/>
+          <w:bCs/>
+          <w:lang w:val="es-MX"/>
+        </w:rPr>
+      </w:pPr>
+      <w:r>
+        <w:rPr>
+          <w:b/>
+          <w:bCs/>
+          <w:lang w:val="es-MX"/>
+        </w:rPr>
+        <w:t>Listas, Pilas y Colas Como Pilares De La Estructuración De Datos</w:t>
+      </w:r>
+    </w:p>
+    <w:p>
+      <w:pPr>
+        <w:ind w:left="720"/>
+        <w:jc w:val="both"/>
+        <w:rPr>
+          <w:b/>
+          <w:bCs/>
+          <w:lang w:val="es-MX"/>
+        </w:rPr>
+      </w:pPr>
+    </w:p>
+    <w:p>
+      <w:pPr>
+        <w:ind w:left="720"/>
+        <w:jc w:val="both"/>
+        <w:rPr>
+          <w:lang w:val="es-MX"/>
+        </w:rPr>
+      </w:pPr>
+      <w:r>
+        <w:rPr>
+          <w:lang w:val="es-MX"/>
+        </w:rPr>
+        <w:t>Estos elementos presentes en la Estructura de Datos son de vital importancia dentro de la programación debido a que propician distintas formas de organización y manejo de datos que poseen cierta relación o cierto valor. De tal manera que permiten el procesamiento eficiente de grandes cantidades de información.</w:t>
+      </w:r>
+    </w:p>
+    <w:p>
+      <w:pPr>
+        <w:ind w:left="720"/>
+        <w:jc w:val="both"/>
+      </w:pPr>
+    </w:p>
+    <w:p>
+      <w:pPr>
         <w:numPr>
           <w:ilvl w:val="0"/>
           <w:numId w:val="3"/>
@@ -867,6 +1469,454 @@
     </w:p>
     <w:p>
       <w:pPr>
+        <w:ind w:left="720"/>
+        <w:jc w:val="both"/>
+      </w:pPr>
+      <w:r>
+        <w:t>R//</w:t>
+      </w:r>
+    </w:p>
+    <w:p>
+      <w:pPr>
+        <w:ind w:left="720"/>
+        <w:jc w:val="both"/>
+      </w:pPr>
+    </w:p>
+    <w:p>
+      <w:pPr>
+        <w:ind w:left="720"/>
+        <w:jc w:val="both"/>
+        <w:rPr>
+          <w:b/>
+          <w:bCs/>
+          <w:lang w:val="es-MX"/>
+        </w:rPr>
+      </w:pPr>
+      <w:r>
+        <w:rPr>
+          <w:b/>
+          <w:bCs/>
+          <w:lang w:val="es-MX"/>
+        </w:rPr>
+        <w:t>Listas simples enlazadas</w:t>
+      </w:r>
+    </w:p>
+    <w:p>
+      <w:pPr>
+        <w:ind w:left="720"/>
+        <w:jc w:val="both"/>
+      </w:pPr>
+    </w:p>
+    <w:p>
+      <w:pPr>
+        <w:ind w:left="720"/>
+        <w:jc w:val="both"/>
+      </w:pPr>
+      <w:r>
+        <w:t>Las listas simples enlazadas consisten en un conjunto de nodos que guardan campos de datos y uno o dos enlaces pertenecientes al nodo anterior o siguiente.</w:t>
+      </w:r>
+    </w:p>
+    <w:p>
+      <w:pPr>
+        <w:ind w:left="720"/>
+        <w:jc w:val="both"/>
+      </w:pPr>
+      <w:r>
+        <w:t xml:space="preserve"> </w:t>
+      </w:r>
+    </w:p>
+    <w:p>
+      <w:pPr>
+        <w:ind w:left="720"/>
+        <w:jc w:val="both"/>
+      </w:pPr>
+      <w:r>
+        <w:t>El ultimo nodo no apunta a otro nodo.</w:t>
+      </w:r>
+    </w:p>
+    <w:p>
+      <w:pPr>
+        <w:ind w:left="720"/>
+        <w:jc w:val="both"/>
+      </w:pPr>
+      <w:r>
+        <w:t>Asimismo, la única manera de acceder a la lista es a través del primer nodo por ende no se puede acceder aleatoriamente, se debe recorrer toda la lista hasta llegar al valor deseado</w:t>
+      </w:r>
+    </w:p>
+    <w:p>
+      <w:pPr>
+        <w:ind w:left="720"/>
+        <w:jc w:val="both"/>
+      </w:pPr>
+      <w:r>
+        <w:t xml:space="preserve">Para modificar sus elementos, estas poseen operaciones básicas como </w:t>
+      </w:r>
+      <w:proofErr w:type="spellStart"/>
+      <w:proofErr w:type="gramStart"/>
+      <w:r>
+        <w:t>add</w:t>
+      </w:r>
+      <w:proofErr w:type="spellEnd"/>
+      <w:r>
+        <w:t>(</w:t>
+      </w:r>
+      <w:proofErr w:type="gramEnd"/>
+      <w:r>
+        <w:t xml:space="preserve">), </w:t>
+      </w:r>
+      <w:proofErr w:type="spellStart"/>
+      <w:r>
+        <w:t>get</w:t>
+      </w:r>
+      <w:proofErr w:type="spellEnd"/>
+      <w:r>
+        <w:t xml:space="preserve">(), </w:t>
+      </w:r>
+      <w:proofErr w:type="spellStart"/>
+      <w:r>
+        <w:t>remove</w:t>
+      </w:r>
+      <w:proofErr w:type="spellEnd"/>
+      <w:r>
+        <w:t>(), set(), entre otros.</w:t>
+      </w:r>
+    </w:p>
+    <w:p>
+      <w:pPr>
+        <w:ind w:left="720"/>
+        <w:jc w:val="both"/>
+      </w:pPr>
+      <w:r>
+        <w:t>Un ejemplo básico de listas simples enlazadas en java es:</w:t>
+      </w:r>
+    </w:p>
+    <w:p>
+      <w:pPr>
+        <w:spacing w:after="160" w:line="259" w:lineRule="auto"/>
+      </w:pPr>
+      <w:r>
+        <w:br w:type="page"/>
+      </w:r>
+    </w:p>
+    <w:p>
+      <w:pPr>
+        <w:ind w:left="720"/>
+        <w:jc w:val="both"/>
+      </w:pPr>
+    </w:p>
+    <w:p>
+      <w:pPr>
+        <w:ind w:left="720"/>
+        <w:jc w:val="both"/>
+        <w:rPr>
+          <w:b/>
+          <w:bCs/>
+        </w:rPr>
+      </w:pPr>
+      <w:r>
+        <w:rPr>
+          <w:b/>
+          <w:bCs/>
+        </w:rPr>
+        <w:t>Clase Nodo:</w:t>
+      </w:r>
+    </w:p>
+    <w:p>
+      <w:pPr>
+        <w:jc w:val="center"/>
+      </w:pPr>
+      <w:r>
+        <w:rPr>
+          <w:noProof/>
+          <w:sz w:val="24"/>
+          <w:szCs w:val="24"/>
+        </w:rPr>
+        <w:drawing>
+          <wp:inline distT="0" distB="0" distL="0" distR="0" wp14:anchorId="1CDD2491" wp14:editId="525DC8DA">
+            <wp:extent cx="2104462" cy="3719995"/>
+            <wp:effectExtent l="0" t="0" r="0" b="0"/>
+            <wp:docPr id="1" name="Imagen 1" descr="Texto&#10;&#10;Descripción generada automáticamente"/>
+            <wp:cNvGraphicFramePr>
+              <a:graphicFrameLocks xmlns:a="http://schemas.openxmlformats.org/drawingml/2006/main" noChangeAspect="1"/>
+            </wp:cNvGraphicFramePr>
+            <a:graphic xmlns:a="http://schemas.openxmlformats.org/drawingml/2006/main">
+              <a:graphicData uri="http://schemas.openxmlformats.org/drawingml/2006/picture">
+                <pic:pic xmlns:pic="http://schemas.openxmlformats.org/drawingml/2006/picture">
+                  <pic:nvPicPr>
+                    <pic:cNvPr id="1" name="Imagen 1" descr="Texto&#10;&#10;Descripción generada automáticamente"/>
+                    <pic:cNvPicPr/>
+                  </pic:nvPicPr>
+                  <pic:blipFill>
+                    <a:blip r:embed="rId9">
+                      <a:extLst>
+                        <a:ext uri="{28A0092B-C50C-407E-A947-70E740481C1C}">
+                          <a14:useLocalDpi xmlns:a14="http://schemas.microsoft.com/office/drawing/2010/main" val="0"/>
+                        </a:ext>
+                      </a:extLst>
+                    </a:blip>
+                    <a:stretch>
+                      <a:fillRect/>
+                    </a:stretch>
+                  </pic:blipFill>
+                  <pic:spPr>
+                    <a:xfrm>
+                      <a:off x="0" y="0"/>
+                      <a:ext cx="2104462" cy="3719995"/>
+                    </a:xfrm>
+                    <a:prstGeom prst="rect">
+                      <a:avLst/>
+                    </a:prstGeom>
+                  </pic:spPr>
+                </pic:pic>
+              </a:graphicData>
+            </a:graphic>
+          </wp:inline>
+        </w:drawing>
+      </w:r>
+    </w:p>
+    <w:p>
+      <w:pPr>
+        <w:ind w:left="720"/>
+        <w:jc w:val="both"/>
+        <w:rPr>
+          <w:b/>
+          <w:bCs/>
+        </w:rPr>
+      </w:pPr>
+      <w:r>
+        <w:rPr>
+          <w:b/>
+          <w:bCs/>
+        </w:rPr>
+        <w:t xml:space="preserve">Clase </w:t>
+      </w:r>
+      <w:proofErr w:type="spellStart"/>
+      <w:r>
+        <w:rPr>
+          <w:b/>
+          <w:bCs/>
+        </w:rPr>
+        <w:t>ListaEnlazada</w:t>
+      </w:r>
+      <w:proofErr w:type="spellEnd"/>
+      <w:r>
+        <w:rPr>
+          <w:b/>
+          <w:bCs/>
+        </w:rPr>
+        <w:t>:</w:t>
+      </w:r>
+    </w:p>
+    <w:p>
+      <w:pPr>
+        <w:ind w:left="720"/>
+        <w:jc w:val="center"/>
+        <w:rPr>
+          <w:b/>
+          <w:bCs/>
+        </w:rPr>
+      </w:pPr>
+      <w:r>
+        <w:rPr>
+          <w:b/>
+          <w:bCs/>
+          <w:noProof/>
+        </w:rPr>
+        <w:drawing>
+          <wp:inline distT="0" distB="0" distL="0" distR="0" wp14:anchorId="29EABCB0" wp14:editId="19DDA3C3">
+            <wp:extent cx="6157595" cy="4432300"/>
+            <wp:effectExtent l="0" t="0" r="0" b="6350"/>
+            <wp:docPr id="10" name="Imagen 10"/>
+            <wp:cNvGraphicFramePr>
+              <a:graphicFrameLocks xmlns:a="http://schemas.openxmlformats.org/drawingml/2006/main" noChangeAspect="1"/>
+            </wp:cNvGraphicFramePr>
+            <a:graphic xmlns:a="http://schemas.openxmlformats.org/drawingml/2006/main">
+              <a:graphicData uri="http://schemas.openxmlformats.org/drawingml/2006/picture">
+                <pic:pic xmlns:pic="http://schemas.openxmlformats.org/drawingml/2006/picture">
+                  <pic:nvPicPr>
+                    <pic:cNvPr id="0" name="Picture 2"/>
+                    <pic:cNvPicPr>
+                      <a:picLocks noChangeAspect="1" noChangeArrowheads="1"/>
+                    </pic:cNvPicPr>
+                  </pic:nvPicPr>
+                  <pic:blipFill>
+                    <a:blip r:embed="rId10">
+                      <a:extLst>
+                        <a:ext uri="{28A0092B-C50C-407E-A947-70E740481C1C}">
+                          <a14:useLocalDpi xmlns:a14="http://schemas.microsoft.com/office/drawing/2010/main" val="0"/>
+                        </a:ext>
+                      </a:extLst>
+                    </a:blip>
+                    <a:srcRect/>
+                    <a:stretch>
+                      <a:fillRect/>
+                    </a:stretch>
+                  </pic:blipFill>
+                  <pic:spPr bwMode="auto">
+                    <a:xfrm>
+                      <a:off x="0" y="0"/>
+                      <a:ext cx="6157595" cy="4432300"/>
+                    </a:xfrm>
+                    <a:prstGeom prst="rect">
+                      <a:avLst/>
+                    </a:prstGeom>
+                    <a:noFill/>
+                  </pic:spPr>
+                </pic:pic>
+              </a:graphicData>
+            </a:graphic>
+          </wp:inline>
+        </w:drawing>
+      </w:r>
+    </w:p>
+    <w:p>
+      <w:pPr>
+        <w:ind w:left="720"/>
+        <w:jc w:val="both"/>
+        <w:rPr>
+          <w:b/>
+          <w:bCs/>
+        </w:rPr>
+      </w:pPr>
+      <w:r>
+        <w:rPr>
+          <w:b/>
+          <w:bCs/>
+        </w:rPr>
+        <w:lastRenderedPageBreak/>
+        <w:t xml:space="preserve">Clase </w:t>
+      </w:r>
+      <w:proofErr w:type="spellStart"/>
+      <w:r>
+        <w:rPr>
+          <w:b/>
+          <w:bCs/>
+        </w:rPr>
+        <w:t>Main</w:t>
+      </w:r>
+      <w:proofErr w:type="spellEnd"/>
+      <w:r>
+        <w:rPr>
+          <w:b/>
+          <w:bCs/>
+        </w:rPr>
+        <w:t xml:space="preserve"> y salida por consola:</w:t>
+      </w:r>
+    </w:p>
+    <w:p>
+      <w:pPr>
+        <w:ind w:left="720"/>
+        <w:jc w:val="center"/>
+      </w:pPr>
+    </w:p>
+    <w:p>
+      <w:pPr>
+        <w:ind w:left="720"/>
+        <w:jc w:val="both"/>
+      </w:pPr>
+      <w:r>
+        <w:rPr>
+          <w:b/>
+          <w:bCs/>
+          <w:noProof/>
+          <w:sz w:val="24"/>
+          <w:szCs w:val="24"/>
+        </w:rPr>
+        <w:drawing>
+          <wp:inline distT="0" distB="0" distL="0" distR="0" wp14:anchorId="4D40B5A8" wp14:editId="0804489F">
+            <wp:extent cx="3124200" cy="2759173"/>
+            <wp:effectExtent l="0" t="0" r="0" b="3175"/>
+            <wp:docPr id="8" name="Imagen 8" descr="Texto&#10;&#10;Descripción generada automáticamente"/>
+            <wp:cNvGraphicFramePr>
+              <a:graphicFrameLocks xmlns:a="http://schemas.openxmlformats.org/drawingml/2006/main" noChangeAspect="1"/>
+            </wp:cNvGraphicFramePr>
+            <a:graphic xmlns:a="http://schemas.openxmlformats.org/drawingml/2006/main">
+              <a:graphicData uri="http://schemas.openxmlformats.org/drawingml/2006/picture">
+                <pic:pic xmlns:pic="http://schemas.openxmlformats.org/drawingml/2006/picture">
+                  <pic:nvPicPr>
+                    <pic:cNvPr id="8" name="Imagen 8" descr="Texto&#10;&#10;Descripción generada automáticamente"/>
+                    <pic:cNvPicPr/>
+                  </pic:nvPicPr>
+                  <pic:blipFill>
+                    <a:blip r:embed="rId11"/>
+                    <a:stretch>
+                      <a:fillRect/>
+                    </a:stretch>
+                  </pic:blipFill>
+                  <pic:spPr>
+                    <a:xfrm>
+                      <a:off x="0" y="0"/>
+                      <a:ext cx="3135273" cy="2768952"/>
+                    </a:xfrm>
+                    <a:prstGeom prst="rect">
+                      <a:avLst/>
+                    </a:prstGeom>
+                  </pic:spPr>
+                </pic:pic>
+              </a:graphicData>
+            </a:graphic>
+          </wp:inline>
+        </w:drawing>
+      </w:r>
+      <w:r>
+        <w:rPr>
+          <w:noProof/>
+        </w:rPr>
+        <w:drawing>
+          <wp:inline distT="0" distB="0" distL="0" distR="0" wp14:anchorId="45DA79EA" wp14:editId="6BADF9AF">
+            <wp:extent cx="3066415" cy="1615440"/>
+            <wp:effectExtent l="0" t="0" r="635" b="3810"/>
+            <wp:docPr id="11" name="Imagen 11"/>
+            <wp:cNvGraphicFramePr>
+              <a:graphicFrameLocks xmlns:a="http://schemas.openxmlformats.org/drawingml/2006/main" noChangeAspect="1"/>
+            </wp:cNvGraphicFramePr>
+            <a:graphic xmlns:a="http://schemas.openxmlformats.org/drawingml/2006/main">
+              <a:graphicData uri="http://schemas.openxmlformats.org/drawingml/2006/picture">
+                <pic:pic xmlns:pic="http://schemas.openxmlformats.org/drawingml/2006/picture">
+                  <pic:nvPicPr>
+                    <pic:cNvPr id="0" name="Picture 3"/>
+                    <pic:cNvPicPr>
+                      <a:picLocks noChangeAspect="1" noChangeArrowheads="1"/>
+                    </pic:cNvPicPr>
+                  </pic:nvPicPr>
+                  <pic:blipFill>
+                    <a:blip r:embed="rId12">
+                      <a:extLst>
+                        <a:ext uri="{28A0092B-C50C-407E-A947-70E740481C1C}">
+                          <a14:useLocalDpi xmlns:a14="http://schemas.microsoft.com/office/drawing/2010/main" val="0"/>
+                        </a:ext>
+                      </a:extLst>
+                    </a:blip>
+                    <a:srcRect/>
+                    <a:stretch>
+                      <a:fillRect/>
+                    </a:stretch>
+                  </pic:blipFill>
+                  <pic:spPr bwMode="auto">
+                    <a:xfrm>
+                      <a:off x="0" y="0"/>
+                      <a:ext cx="3066415" cy="1615440"/>
+                    </a:xfrm>
+                    <a:prstGeom prst="rect">
+                      <a:avLst/>
+                    </a:prstGeom>
+                    <a:noFill/>
+                  </pic:spPr>
+                </pic:pic>
+              </a:graphicData>
+            </a:graphic>
+          </wp:inline>
+        </w:drawing>
+      </w:r>
+    </w:p>
+    <w:p>
+      <w:pPr>
+        <w:ind w:left="720"/>
+        <w:jc w:val="both"/>
+      </w:pPr>
+    </w:p>
+    <w:p>
+      <w:pPr>
         <w:numPr>
           <w:ilvl w:val="0"/>
           <w:numId w:val="3"/>
@@ -874,14 +1924,483 @@
         <w:jc w:val="both"/>
       </w:pPr>
       <w:r>
-        <w:t>**</w:t>
-      </w:r>
-      <w:r>
-        <w:t>**</w:t>
-      </w:r>
-      <w:r>
         <w:t>Explique textual y gráficamente el funcionamiento de una Lista doblemente enlazadas, hacer un ejemplo en Java</w:t>
       </w:r>
+    </w:p>
+    <w:p>
+      <w:pPr>
+        <w:ind w:left="720"/>
+        <w:jc w:val="both"/>
+      </w:pPr>
+      <w:r>
+        <w:t>R//</w:t>
+      </w:r>
+    </w:p>
+    <w:p>
+      <w:pPr>
+        <w:ind w:left="720"/>
+        <w:jc w:val="both"/>
+      </w:pPr>
+    </w:p>
+    <w:p>
+      <w:pPr>
+        <w:ind w:left="720"/>
+        <w:jc w:val="both"/>
+        <w:rPr>
+          <w:b/>
+          <w:bCs/>
+          <w:lang w:val="es-MX"/>
+        </w:rPr>
+      </w:pPr>
+      <w:r>
+        <w:rPr>
+          <w:b/>
+          <w:bCs/>
+          <w:lang w:val="es-MX"/>
+        </w:rPr>
+        <w:t>Listas Doblemente Enlazadas</w:t>
+      </w:r>
+    </w:p>
+    <w:p>
+      <w:pPr>
+        <w:ind w:left="720"/>
+        <w:jc w:val="both"/>
+        <w:rPr>
+          <w:b/>
+          <w:bCs/>
+          <w:lang w:val="es-MX"/>
+        </w:rPr>
+      </w:pPr>
+    </w:p>
+    <w:p>
+      <w:pPr>
+        <w:ind w:left="720"/>
+        <w:jc w:val="both"/>
+        <w:rPr>
+          <w:lang w:val="es-MX"/>
+        </w:rPr>
+      </w:pPr>
+      <w:r>
+        <w:rPr>
+          <w:lang w:val="es-MX"/>
+        </w:rPr>
+        <w:t>Este tipo de lista posee características similares a las listas simples enlazadas, sus diferencias radican en que las Listas doblemente enlazadas poseen dos enlaces por cada uno de sus nodos; Un enlace referencia al nodo anterior y el otro al posterior.</w:t>
+      </w:r>
+    </w:p>
+    <w:p>
+      <w:pPr>
+        <w:ind w:left="720"/>
+        <w:jc w:val="both"/>
+        <w:rPr>
+          <w:lang w:val="es-MX"/>
+        </w:rPr>
+      </w:pPr>
+      <w:r>
+        <w:rPr>
+          <w:lang w:val="es-MX"/>
+        </w:rPr>
+        <w:t>De esta manera, las listas doblemente enlazadas pueden ser recorridas en ambas direcciones.</w:t>
+      </w:r>
+    </w:p>
+    <w:p>
+      <w:pPr>
+        <w:ind w:left="720"/>
+        <w:jc w:val="both"/>
+        <w:rPr>
+          <w:b/>
+          <w:bCs/>
+          <w:lang w:val="es-MX"/>
+        </w:rPr>
+      </w:pPr>
+      <w:r>
+        <w:rPr>
+          <w:lang w:val="es-MX"/>
+        </w:rPr>
+        <w:drawing>
+          <wp:inline distT="0" distB="0" distL="0" distR="0" wp14:anchorId="4D23BE6E" wp14:editId="6F4D6563">
+            <wp:extent cx="5612130" cy="379095"/>
+            <wp:effectExtent l="0" t="0" r="7620" b="1905"/>
+            <wp:docPr id="12" name="Imagen 12"/>
+            <wp:cNvGraphicFramePr>
+              <a:graphicFrameLocks xmlns:a="http://schemas.openxmlformats.org/drawingml/2006/main" noChangeAspect="1"/>
+            </wp:cNvGraphicFramePr>
+            <a:graphic xmlns:a="http://schemas.openxmlformats.org/drawingml/2006/main">
+              <a:graphicData uri="http://schemas.openxmlformats.org/drawingml/2006/picture">
+                <pic:pic xmlns:pic="http://schemas.openxmlformats.org/drawingml/2006/picture">
+                  <pic:nvPicPr>
+                    <pic:cNvPr id="0" name="Picture 11"/>
+                    <pic:cNvPicPr>
+                      <a:picLocks noChangeAspect="1" noChangeArrowheads="1"/>
+                    </pic:cNvPicPr>
+                  </pic:nvPicPr>
+                  <pic:blipFill>
+                    <a:blip r:embed="rId13">
+                      <a:extLst>
+                        <a:ext uri="{28A0092B-C50C-407E-A947-70E740481C1C}">
+                          <a14:useLocalDpi xmlns:a14="http://schemas.microsoft.com/office/drawing/2010/main" val="0"/>
+                        </a:ext>
+                      </a:extLst>
+                    </a:blip>
+                    <a:srcRect/>
+                    <a:stretch>
+                      <a:fillRect/>
+                    </a:stretch>
+                  </pic:blipFill>
+                  <pic:spPr bwMode="auto">
+                    <a:xfrm>
+                      <a:off x="0" y="0"/>
+                      <a:ext cx="5612130" cy="379095"/>
+                    </a:xfrm>
+                    <a:prstGeom prst="rect">
+                      <a:avLst/>
+                    </a:prstGeom>
+                    <a:noFill/>
+                    <a:ln>
+                      <a:noFill/>
+                    </a:ln>
+                  </pic:spPr>
+                </pic:pic>
+              </a:graphicData>
+            </a:graphic>
+          </wp:inline>
+        </w:drawing>
+      </w:r>
+    </w:p>
+    <w:p>
+      <w:pPr>
+        <w:ind w:left="720"/>
+        <w:jc w:val="both"/>
+        <w:rPr>
+          <w:lang w:val="es-MX"/>
+        </w:rPr>
+      </w:pPr>
+      <w:r>
+        <w:rPr>
+          <w:lang w:val="es-MX"/>
+        </w:rPr>
+        <w:t>Un ejemplo básico de listas doblemente enlazadas en java es:</w:t>
+      </w:r>
+    </w:p>
+    <w:p>
+      <w:pPr>
+        <w:spacing w:after="160" w:line="259" w:lineRule="auto"/>
+        <w:rPr>
+          <w:lang w:val="es-MX"/>
+        </w:rPr>
+      </w:pPr>
+      <w:r>
+        <w:rPr>
+          <w:lang w:val="es-MX"/>
+        </w:rPr>
+        <w:br w:type="page"/>
+      </w:r>
+    </w:p>
+    <w:p>
+      <w:pPr>
+        <w:ind w:left="720"/>
+        <w:jc w:val="both"/>
+        <w:rPr>
+          <w:b/>
+          <w:bCs/>
+        </w:rPr>
+      </w:pPr>
+      <w:r>
+        <w:rPr>
+          <w:b/>
+          <w:bCs/>
+        </w:rPr>
+        <w:lastRenderedPageBreak/>
+        <w:t>Clase nodo:</w:t>
+      </w:r>
+    </w:p>
+    <w:p>
+      <w:pPr>
+        <w:ind w:left="720"/>
+        <w:jc w:val="both"/>
+        <w:rPr>
+          <w:b/>
+          <w:bCs/>
+        </w:rPr>
+      </w:pPr>
+      <w:r>
+        <w:rPr>
+          <w:b/>
+          <w:bCs/>
+        </w:rPr>
+        <w:drawing>
+          <wp:inline distT="0" distB="0" distL="0" distR="0" wp14:anchorId="603DA159" wp14:editId="3763B7BD">
+            <wp:extent cx="3667637" cy="7544853"/>
+            <wp:effectExtent l="0" t="0" r="9525" b="0"/>
+            <wp:docPr id="13" name="Imagen 13"/>
+            <wp:cNvGraphicFramePr>
+              <a:graphicFrameLocks xmlns:a="http://schemas.openxmlformats.org/drawingml/2006/main" noChangeAspect="1"/>
+            </wp:cNvGraphicFramePr>
+            <a:graphic xmlns:a="http://schemas.openxmlformats.org/drawingml/2006/main">
+              <a:graphicData uri="http://schemas.openxmlformats.org/drawingml/2006/picture">
+                <pic:pic xmlns:pic="http://schemas.openxmlformats.org/drawingml/2006/picture">
+                  <pic:nvPicPr>
+                    <pic:cNvPr id="1" name=""/>
+                    <pic:cNvPicPr/>
+                  </pic:nvPicPr>
+                  <pic:blipFill>
+                    <a:blip r:embed="rId14"/>
+                    <a:stretch>
+                      <a:fillRect/>
+                    </a:stretch>
+                  </pic:blipFill>
+                  <pic:spPr>
+                    <a:xfrm>
+                      <a:off x="0" y="0"/>
+                      <a:ext cx="3667637" cy="7544853"/>
+                    </a:xfrm>
+                    <a:prstGeom prst="rect">
+                      <a:avLst/>
+                    </a:prstGeom>
+                  </pic:spPr>
+                </pic:pic>
+              </a:graphicData>
+            </a:graphic>
+          </wp:inline>
+        </w:drawing>
+      </w:r>
+    </w:p>
+    <w:p>
+      <w:pPr>
+        <w:ind w:left="720"/>
+        <w:jc w:val="both"/>
+        <w:rPr>
+          <w:b/>
+          <w:bCs/>
+        </w:rPr>
+      </w:pPr>
+    </w:p>
+    <w:p>
+      <w:pPr>
+        <w:spacing w:after="160" w:line="259" w:lineRule="auto"/>
+        <w:rPr>
+          <w:b/>
+          <w:bCs/>
+        </w:rPr>
+      </w:pPr>
+      <w:r>
+        <w:rPr>
+          <w:b/>
+          <w:bCs/>
+        </w:rPr>
+        <w:br w:type="page"/>
+      </w:r>
+    </w:p>
+    <w:p>
+      <w:pPr>
+        <w:ind w:left="720"/>
+        <w:jc w:val="both"/>
+        <w:rPr>
+          <w:b/>
+          <w:bCs/>
+        </w:rPr>
+      </w:pPr>
+      <w:r>
+        <w:rPr>
+          <w:b/>
+          <w:bCs/>
+        </w:rPr>
+        <w:lastRenderedPageBreak/>
+        <w:t>Clase</w:t>
+      </w:r>
+      <w:r>
+        <w:rPr>
+          <w:b/>
+          <w:bCs/>
+        </w:rPr>
+        <w:t xml:space="preserve"> </w:t>
+      </w:r>
+      <w:proofErr w:type="spellStart"/>
+      <w:r>
+        <w:rPr>
+          <w:b/>
+          <w:bCs/>
+        </w:rPr>
+        <w:t>ListaDobleEnlazada</w:t>
+      </w:r>
+      <w:proofErr w:type="spellEnd"/>
+      <w:r>
+        <w:rPr>
+          <w:b/>
+          <w:bCs/>
+        </w:rPr>
+        <w:t>:</w:t>
+      </w:r>
+    </w:p>
+    <w:p>
+      <w:pPr>
+        <w:ind w:left="720"/>
+        <w:jc w:val="both"/>
+        <w:rPr>
+          <w:b/>
+          <w:bCs/>
+        </w:rPr>
+      </w:pPr>
+      <w:r>
+        <w:rPr>
+          <w:b/>
+          <w:bCs/>
+        </w:rPr>
+        <w:drawing>
+          <wp:inline distT="0" distB="0" distL="0" distR="0" wp14:anchorId="1BC424FA" wp14:editId="4ECB5141">
+            <wp:extent cx="4953691" cy="7506748"/>
+            <wp:effectExtent l="0" t="0" r="0" b="0"/>
+            <wp:docPr id="14" name="Imagen 14"/>
+            <wp:cNvGraphicFramePr>
+              <a:graphicFrameLocks xmlns:a="http://schemas.openxmlformats.org/drawingml/2006/main" noChangeAspect="1"/>
+            </wp:cNvGraphicFramePr>
+            <a:graphic xmlns:a="http://schemas.openxmlformats.org/drawingml/2006/main">
+              <a:graphicData uri="http://schemas.openxmlformats.org/drawingml/2006/picture">
+                <pic:pic xmlns:pic="http://schemas.openxmlformats.org/drawingml/2006/picture">
+                  <pic:nvPicPr>
+                    <pic:cNvPr id="1" name=""/>
+                    <pic:cNvPicPr/>
+                  </pic:nvPicPr>
+                  <pic:blipFill>
+                    <a:blip r:embed="rId15"/>
+                    <a:stretch>
+                      <a:fillRect/>
+                    </a:stretch>
+                  </pic:blipFill>
+                  <pic:spPr>
+                    <a:xfrm>
+                      <a:off x="0" y="0"/>
+                      <a:ext cx="4953691" cy="7506748"/>
+                    </a:xfrm>
+                    <a:prstGeom prst="rect">
+                      <a:avLst/>
+                    </a:prstGeom>
+                  </pic:spPr>
+                </pic:pic>
+              </a:graphicData>
+            </a:graphic>
+          </wp:inline>
+        </w:drawing>
+      </w:r>
+    </w:p>
+    <w:p>
+      <w:pPr>
+        <w:spacing w:after="160" w:line="259" w:lineRule="auto"/>
+        <w:rPr>
+          <w:b/>
+          <w:bCs/>
+        </w:rPr>
+      </w:pPr>
+      <w:r>
+        <w:rPr>
+          <w:b/>
+          <w:bCs/>
+        </w:rPr>
+        <w:br w:type="page"/>
+      </w:r>
+    </w:p>
+    <w:p>
+      <w:pPr>
+        <w:ind w:left="720"/>
+        <w:jc w:val="both"/>
+        <w:rPr>
+          <w:b/>
+          <w:bCs/>
+        </w:rPr>
+      </w:pPr>
+    </w:p>
+    <w:p>
+      <w:pPr>
+        <w:ind w:left="720"/>
+        <w:jc w:val="both"/>
+        <w:rPr>
+          <w:b/>
+          <w:bCs/>
+        </w:rPr>
+      </w:pPr>
+      <w:r>
+        <w:rPr>
+          <w:b/>
+          <w:bCs/>
+        </w:rPr>
+        <w:t xml:space="preserve">Clase </w:t>
+      </w:r>
+      <w:proofErr w:type="spellStart"/>
+      <w:r>
+        <w:rPr>
+          <w:b/>
+          <w:bCs/>
+        </w:rPr>
+        <w:t>main</w:t>
+      </w:r>
+      <w:proofErr w:type="spellEnd"/>
+      <w:r>
+        <w:rPr>
+          <w:b/>
+          <w:bCs/>
+        </w:rPr>
+        <w:t>:</w:t>
+      </w:r>
+    </w:p>
+    <w:p>
+      <w:pPr>
+        <w:ind w:left="720"/>
+        <w:jc w:val="both"/>
+        <w:rPr>
+          <w:b/>
+          <w:bCs/>
+        </w:rPr>
+      </w:pPr>
+      <w:r>
+        <w:rPr>
+          <w:b/>
+          <w:bCs/>
+        </w:rPr>
+        <w:drawing>
+          <wp:inline distT="0" distB="0" distL="0" distR="0" wp14:anchorId="15D7D3C3" wp14:editId="2422C2F3">
+            <wp:extent cx="5733415" cy="3838575"/>
+            <wp:effectExtent l="0" t="0" r="635" b="9525"/>
+            <wp:docPr id="15" name="Imagen 15" descr="Texto&#10;&#10;Descripción generada automáticamente"/>
+            <wp:cNvGraphicFramePr>
+              <a:graphicFrameLocks xmlns:a="http://schemas.openxmlformats.org/drawingml/2006/main" noChangeAspect="1"/>
+            </wp:cNvGraphicFramePr>
+            <a:graphic xmlns:a="http://schemas.openxmlformats.org/drawingml/2006/main">
+              <a:graphicData uri="http://schemas.openxmlformats.org/drawingml/2006/picture">
+                <pic:pic xmlns:pic="http://schemas.openxmlformats.org/drawingml/2006/picture">
+                  <pic:nvPicPr>
+                    <pic:cNvPr id="15" name="Imagen 15" descr="Texto&#10;&#10;Descripción generada automáticamente"/>
+                    <pic:cNvPicPr/>
+                  </pic:nvPicPr>
+                  <pic:blipFill>
+                    <a:blip r:embed="rId16"/>
+                    <a:stretch>
+                      <a:fillRect/>
+                    </a:stretch>
+                  </pic:blipFill>
+                  <pic:spPr>
+                    <a:xfrm>
+                      <a:off x="0" y="0"/>
+                      <a:ext cx="5733415" cy="3838575"/>
+                    </a:xfrm>
+                    <a:prstGeom prst="rect">
+                      <a:avLst/>
+                    </a:prstGeom>
+                  </pic:spPr>
+                </pic:pic>
+              </a:graphicData>
+            </a:graphic>
+          </wp:inline>
+        </w:drawing>
+      </w:r>
+    </w:p>
+    <w:p>
+      <w:pPr>
+        <w:ind w:left="720"/>
+        <w:jc w:val="both"/>
+        <w:rPr>
+          <w:b/>
+          <w:bCs/>
+        </w:rPr>
+      </w:pPr>
     </w:p>
     <w:p>
       <w:pPr>
@@ -892,10 +2411,147 @@
         <w:jc w:val="both"/>
       </w:pPr>
       <w:r>
-        <w:t>**</w:t>
-      </w:r>
-      <w:r>
         <w:t>Explique textual y gráficamente el funcionamiento de una Lista enlazadas circulares</w:t>
+      </w:r>
+    </w:p>
+    <w:p>
+      <w:pPr>
+        <w:ind w:left="720"/>
+        <w:jc w:val="both"/>
+      </w:pPr>
+      <w:r>
+        <w:t>R//</w:t>
+      </w:r>
+    </w:p>
+    <w:p>
+      <w:pPr>
+        <w:ind w:left="720"/>
+        <w:jc w:val="both"/>
+      </w:pPr>
+    </w:p>
+    <w:p>
+      <w:pPr>
+        <w:ind w:left="720"/>
+        <w:jc w:val="both"/>
+        <w:rPr>
+          <w:b/>
+          <w:bCs/>
+        </w:rPr>
+      </w:pPr>
+      <w:r>
+        <w:rPr>
+          <w:b/>
+          <w:bCs/>
+        </w:rPr>
+        <w:t>Lista Enlazada Circular</w:t>
+      </w:r>
+    </w:p>
+    <w:p>
+      <w:pPr>
+        <w:ind w:left="720"/>
+        <w:jc w:val="both"/>
+      </w:pPr>
+    </w:p>
+    <w:p>
+      <w:pPr>
+        <w:ind w:left="720"/>
+        <w:jc w:val="both"/>
+      </w:pPr>
+      <w:r>
+        <w:t>Una lista circular es una estructura de datos donde el ultimo nodo apunta al primer nodo, por lo que es una lista interminable, cada nodo siempre tiene un nodo anterior y un nodo siguiente, su estructura es muy similar a una lista simple, por eso comparten características tanto en su implementación como en su gestión</w:t>
+      </w:r>
+      <w:r>
+        <w:t>.</w:t>
+      </w:r>
+    </w:p>
+    <w:p>
+      <w:pPr>
+        <w:ind w:left="720"/>
+        <w:jc w:val="both"/>
+      </w:pPr>
+      <w:r>
+        <w:t xml:space="preserve">La lista no tiene fin porque cuando llega al último nodo, la lista comienza de nuevo. </w:t>
+      </w:r>
+    </w:p>
+    <w:p>
+      <w:pPr>
+        <w:ind w:left="720"/>
+        <w:jc w:val="both"/>
+      </w:pPr>
+      <w:r>
+        <w:t xml:space="preserve">Se accede a la lista a través del primer nodo o también conocido como la parte superior de la lista. </w:t>
+      </w:r>
+    </w:p>
+    <w:p>
+      <w:pPr>
+        <w:ind w:left="720"/>
+        <w:jc w:val="both"/>
+      </w:pPr>
+      <w:r>
+        <w:t xml:space="preserve">Si </w:t>
+      </w:r>
+      <w:r>
+        <w:t>no se tiene</w:t>
+      </w:r>
+      <w:r>
+        <w:t xml:space="preserve"> cuidado al manipular listas circulares, se pueden crear bucles infinitos.</w:t>
+      </w:r>
+    </w:p>
+    <w:p>
+      <w:pPr>
+        <w:ind w:left="720"/>
+        <w:jc w:val="both"/>
+      </w:pPr>
+    </w:p>
+    <w:p>
+      <w:pPr>
+        <w:ind w:left="720"/>
+        <w:jc w:val="center"/>
+      </w:pPr>
+      <w:r>
+        <w:drawing>
+          <wp:inline distT="0" distB="0" distL="0" distR="0" wp14:anchorId="6C0ECAD4" wp14:editId="74BAF2CA">
+            <wp:extent cx="4572000" cy="1226931"/>
+            <wp:effectExtent l="0" t="0" r="0" b="0"/>
+            <wp:docPr id="37" name="Imagen 37" descr="Diagrama&#10;&#10;Descripción generada automáticamente"/>
+            <wp:cNvGraphicFramePr>
+              <a:graphicFrameLocks xmlns:a="http://schemas.openxmlformats.org/drawingml/2006/main" noChangeAspect="1"/>
+            </wp:cNvGraphicFramePr>
+            <a:graphic xmlns:a="http://schemas.openxmlformats.org/drawingml/2006/main">
+              <a:graphicData uri="http://schemas.openxmlformats.org/drawingml/2006/picture">
+                <pic:pic xmlns:pic="http://schemas.openxmlformats.org/drawingml/2006/picture">
+                  <pic:nvPicPr>
+                    <pic:cNvPr id="37" name="Imagen 37" descr="Diagrama&#10;&#10;Descripción generada automáticamente"/>
+                    <pic:cNvPicPr/>
+                  </pic:nvPicPr>
+                  <pic:blipFill>
+                    <a:blip r:embed="rId17"/>
+                    <a:stretch>
+                      <a:fillRect/>
+                    </a:stretch>
+                  </pic:blipFill>
+                  <pic:spPr>
+                    <a:xfrm>
+                      <a:off x="0" y="0"/>
+                      <a:ext cx="4594308" cy="1232918"/>
+                    </a:xfrm>
+                    <a:prstGeom prst="rect">
+                      <a:avLst/>
+                    </a:prstGeom>
+                  </pic:spPr>
+                </pic:pic>
+              </a:graphicData>
+            </a:graphic>
+          </wp:inline>
+        </w:drawing>
+      </w:r>
+    </w:p>
+    <w:p>
+      <w:pPr>
+        <w:spacing w:after="160" w:line="259" w:lineRule="auto"/>
+      </w:pPr>
+      <w:r>
+        <w:br w:type="page"/>
       </w:r>
     </w:p>
     <w:p>
@@ -907,12 +2563,7 @@
         <w:jc w:val="both"/>
       </w:pPr>
       <w:r>
-        <w:t>**</w:t>
-      </w:r>
-      <w:r>
-        <w:t>**</w:t>
-      </w:r>
-      <w:r>
+        <w:lastRenderedPageBreak/>
         <w:t>Explique textual y gráficamente el funcionamiento de una Lista enlazada simple circular, hacer un ejemplo en Java</w:t>
       </w:r>
     </w:p>
@@ -925,11 +2576,177 @@
         <w:jc w:val="both"/>
       </w:pPr>
       <w:r>
-        <w:t>**</w:t>
-      </w:r>
-      <w:r>
         <w:t>Explique textual y gráficamente el funcionamiento de una Lista enlazada doblemente circular</w:t>
       </w:r>
+    </w:p>
+    <w:p>
+      <w:pPr>
+        <w:ind w:left="720"/>
+        <w:jc w:val="both"/>
+      </w:pPr>
+      <w:r>
+        <w:t>R//</w:t>
+      </w:r>
+    </w:p>
+    <w:p>
+      <w:pPr>
+        <w:ind w:left="720"/>
+        <w:jc w:val="both"/>
+      </w:pPr>
+    </w:p>
+    <w:p>
+      <w:pPr>
+        <w:ind w:left="720"/>
+        <w:jc w:val="both"/>
+        <w:rPr>
+          <w:b/>
+          <w:bCs/>
+        </w:rPr>
+      </w:pPr>
+      <w:r>
+        <w:rPr>
+          <w:b/>
+          <w:bCs/>
+        </w:rPr>
+        <w:t>Lista Circular Doble</w:t>
+      </w:r>
+    </w:p>
+    <w:p>
+      <w:pPr>
+        <w:ind w:left="720"/>
+        <w:jc w:val="both"/>
+      </w:pPr>
+    </w:p>
+    <w:p>
+      <w:pPr>
+        <w:ind w:left="720"/>
+        <w:jc w:val="both"/>
+      </w:pPr>
+      <w:r>
+        <w:t xml:space="preserve">La lista doble </w:t>
+      </w:r>
+      <w:r>
+        <w:t>circular es</w:t>
+      </w:r>
+      <w:r>
+        <w:t xml:space="preserve"> una especie de lista enlazada doblemente enlazada, pero tiene una función más para desplazarse por la lista, no tiene fin y tiene 2 punteros a sí misma.</w:t>
+      </w:r>
+    </w:p>
+    <w:p>
+      <w:pPr>
+        <w:ind w:left="720"/>
+        <w:jc w:val="both"/>
+      </w:pPr>
+      <w:r>
+        <w:t xml:space="preserve">Para hacer interminable la lista, el próximo </w:t>
+      </w:r>
+      <w:r>
+        <w:t>puntero del</w:t>
+      </w:r>
+      <w:r>
+        <w:t xml:space="preserve"> último elemento apuntará al primer elemento y</w:t>
+      </w:r>
+      <w:r>
+        <w:t xml:space="preserve"> </w:t>
+      </w:r>
+      <w:r>
+        <w:t>el puntero anterior del primer elemento apuntará al último elemento de la lista en lugar de apuntar a un valor NULL, como hemos visto en el caso de una lista simple o doblemente enlazada.</w:t>
+      </w:r>
+    </w:p>
+    <w:p>
+      <w:pPr>
+        <w:ind w:left="720"/>
+        <w:jc w:val="both"/>
+      </w:pPr>
+      <w:r>
+        <w:t xml:space="preserve">En una lista </w:t>
+      </w:r>
+      <w:r>
+        <w:t>circular doble</w:t>
+      </w:r>
+      <w:r>
+        <w:t>, nunca llegará a una posición en la que ya no sea posible desplazarse.</w:t>
+      </w:r>
+    </w:p>
+    <w:p>
+      <w:pPr>
+        <w:ind w:left="720"/>
+        <w:jc w:val="both"/>
+      </w:pPr>
+      <w:r>
+        <w:t>Cuando se llega al último elemento, el desplazamiento comenzará de nuevo desde el primer elemento.</w:t>
+      </w:r>
+    </w:p>
+    <w:p>
+      <w:pPr>
+        <w:ind w:left="720"/>
+        <w:jc w:val="both"/>
+      </w:pPr>
+    </w:p>
+    <w:p>
+      <w:pPr>
+        <w:ind w:left="720"/>
+        <w:jc w:val="center"/>
+      </w:pPr>
+      <w:r>
+        <w:rPr>
+          <w:noProof/>
+        </w:rPr>
+        <w:drawing>
+          <wp:inline distT="0" distB="0" distL="0" distR="0" wp14:anchorId="20E694A0" wp14:editId="152B1F73">
+            <wp:extent cx="4848225" cy="1276894"/>
+            <wp:effectExtent l="0" t="0" r="0" b="0"/>
+            <wp:docPr id="38" name="Imagen 38" descr="lista circular doblemente enlazada"/>
+            <wp:cNvGraphicFramePr>
+              <a:graphicFrameLocks xmlns:a="http://schemas.openxmlformats.org/drawingml/2006/main" noChangeAspect="1"/>
+            </wp:cNvGraphicFramePr>
+            <a:graphic xmlns:a="http://schemas.openxmlformats.org/drawingml/2006/main">
+              <a:graphicData uri="http://schemas.openxmlformats.org/drawingml/2006/picture">
+                <pic:pic xmlns:pic="http://schemas.openxmlformats.org/drawingml/2006/picture">
+                  <pic:nvPicPr>
+                    <pic:cNvPr id="0" name="Picture 4" descr="lista circular doblemente enlazada"/>
+                    <pic:cNvPicPr>
+                      <a:picLocks noChangeAspect="1" noChangeArrowheads="1"/>
+                    </pic:cNvPicPr>
+                  </pic:nvPicPr>
+                  <pic:blipFill>
+                    <a:blip r:embed="rId18">
+                      <a:extLst>
+                        <a:ext uri="{28A0092B-C50C-407E-A947-70E740481C1C}">
+                          <a14:useLocalDpi xmlns:a14="http://schemas.microsoft.com/office/drawing/2010/main" val="0"/>
+                        </a:ext>
+                      </a:extLst>
+                    </a:blip>
+                    <a:srcRect/>
+                    <a:stretch>
+                      <a:fillRect/>
+                    </a:stretch>
+                  </pic:blipFill>
+                  <pic:spPr bwMode="auto">
+                    <a:xfrm>
+                      <a:off x="0" y="0"/>
+                      <a:ext cx="4866173" cy="1281621"/>
+                    </a:xfrm>
+                    <a:prstGeom prst="rect">
+                      <a:avLst/>
+                    </a:prstGeom>
+                    <a:noFill/>
+                    <a:ln>
+                      <a:noFill/>
+                    </a:ln>
+                  </pic:spPr>
+                </pic:pic>
+              </a:graphicData>
+            </a:graphic>
+          </wp:inline>
+        </w:drawing>
+      </w:r>
+    </w:p>
+    <w:p>
+      <w:pPr>
+        <w:ind w:left="720"/>
+        <w:jc w:val="center"/>
+      </w:pPr>
     </w:p>
     <w:p>
       <w:pPr>
@@ -954,6 +2771,101 @@
     </w:p>
     <w:p>
       <w:pPr>
+        <w:ind w:left="720"/>
+        <w:jc w:val="both"/>
+      </w:pPr>
+      <w:r>
+        <w:t>R//</w:t>
+      </w:r>
+    </w:p>
+    <w:p>
+      <w:pPr>
+        <w:ind w:left="720"/>
+        <w:jc w:val="both"/>
+      </w:pPr>
+      <w:r>
+        <w:drawing>
+          <wp:inline distT="0" distB="0" distL="0" distR="0" wp14:anchorId="65BE4E3E" wp14:editId="50CC9303">
+            <wp:extent cx="5677692" cy="704948"/>
+            <wp:effectExtent l="0" t="0" r="0" b="0"/>
+            <wp:docPr id="16" name="Imagen 16"/>
+            <wp:cNvGraphicFramePr>
+              <a:graphicFrameLocks xmlns:a="http://schemas.openxmlformats.org/drawingml/2006/main" noChangeAspect="1"/>
+            </wp:cNvGraphicFramePr>
+            <a:graphic xmlns:a="http://schemas.openxmlformats.org/drawingml/2006/main">
+              <a:graphicData uri="http://schemas.openxmlformats.org/drawingml/2006/picture">
+                <pic:pic xmlns:pic="http://schemas.openxmlformats.org/drawingml/2006/picture">
+                  <pic:nvPicPr>
+                    <pic:cNvPr id="1" name=""/>
+                    <pic:cNvPicPr/>
+                  </pic:nvPicPr>
+                  <pic:blipFill>
+                    <a:blip r:embed="rId19"/>
+                    <a:stretch>
+                      <a:fillRect/>
+                    </a:stretch>
+                  </pic:blipFill>
+                  <pic:spPr>
+                    <a:xfrm>
+                      <a:off x="0" y="0"/>
+                      <a:ext cx="5677692" cy="704948"/>
+                    </a:xfrm>
+                    <a:prstGeom prst="rect">
+                      <a:avLst/>
+                    </a:prstGeom>
+                  </pic:spPr>
+                </pic:pic>
+              </a:graphicData>
+            </a:graphic>
+          </wp:inline>
+        </w:drawing>
+      </w:r>
+    </w:p>
+    <w:p>
+      <w:pPr>
+        <w:ind w:left="720"/>
+        <w:jc w:val="both"/>
+      </w:pPr>
+    </w:p>
+    <w:p>
+      <w:pPr>
+        <w:ind w:left="720"/>
+        <w:jc w:val="both"/>
+      </w:pPr>
+      <w:r>
+        <w:t>Debido a que implementamos la lista (List&lt;ListaOBJ&gt; listaSimple = new ArrayList&lt;ListaOBJ</w:t>
+      </w:r>
+      <w:proofErr w:type="gramStart"/>
+      <w:r>
+        <w:t>&gt;(</w:t>
+      </w:r>
+      <w:proofErr w:type="gramEnd"/>
+      <w:r>
+        <w:t xml:space="preserve">);) mediante la clase List y Arraylist, estas poseen un </w:t>
+      </w:r>
+      <w:r>
+        <w:t>método</w:t>
+      </w:r>
+      <w:r>
+        <w:t xml:space="preserve"> que nos permite obtener el tamaño de la lista, el cual es .size().</w:t>
+      </w:r>
+    </w:p>
+    <w:p>
+      <w:pPr>
+        <w:spacing w:after="160" w:line="259" w:lineRule="auto"/>
+      </w:pPr>
+      <w:r>
+        <w:br w:type="page"/>
+      </w:r>
+    </w:p>
+    <w:p>
+      <w:pPr>
+        <w:ind w:left="720"/>
+        <w:jc w:val="both"/>
+      </w:pPr>
+    </w:p>
+    <w:p>
+      <w:pPr>
         <w:numPr>
           <w:ilvl w:val="0"/>
           <w:numId w:val="3"/>
@@ -975,6 +2887,98 @@
     </w:p>
     <w:p>
       <w:pPr>
+        <w:ind w:left="720"/>
+        <w:jc w:val="both"/>
+      </w:pPr>
+      <w:r>
+        <w:t>R//</w:t>
+      </w:r>
+    </w:p>
+    <w:p>
+      <w:pPr>
+        <w:ind w:left="720"/>
+        <w:jc w:val="both"/>
+      </w:pPr>
+    </w:p>
+    <w:p>
+      <w:pPr>
+        <w:ind w:left="720"/>
+        <w:jc w:val="center"/>
+      </w:pPr>
+      <w:r>
+        <w:drawing>
+          <wp:inline distT="0" distB="0" distL="0" distR="0" wp14:anchorId="4A95E132" wp14:editId="72ED2915">
+            <wp:extent cx="4248743" cy="1895740"/>
+            <wp:effectExtent l="0" t="0" r="0" b="9525"/>
+            <wp:docPr id="18" name="Imagen 18" descr="Texto&#10;&#10;Descripción generada automáticamente"/>
+            <wp:cNvGraphicFramePr>
+              <a:graphicFrameLocks xmlns:a="http://schemas.openxmlformats.org/drawingml/2006/main" noChangeAspect="1"/>
+            </wp:cNvGraphicFramePr>
+            <a:graphic xmlns:a="http://schemas.openxmlformats.org/drawingml/2006/main">
+              <a:graphicData uri="http://schemas.openxmlformats.org/drawingml/2006/picture">
+                <pic:pic xmlns:pic="http://schemas.openxmlformats.org/drawingml/2006/picture">
+                  <pic:nvPicPr>
+                    <pic:cNvPr id="18" name="Imagen 18" descr="Texto&#10;&#10;Descripción generada automáticamente"/>
+                    <pic:cNvPicPr/>
+                  </pic:nvPicPr>
+                  <pic:blipFill>
+                    <a:blip r:embed="rId20"/>
+                    <a:stretch>
+                      <a:fillRect/>
+                    </a:stretch>
+                  </pic:blipFill>
+                  <pic:spPr>
+                    <a:xfrm>
+                      <a:off x="0" y="0"/>
+                      <a:ext cx="4248743" cy="1895740"/>
+                    </a:xfrm>
+                    <a:prstGeom prst="rect">
+                      <a:avLst/>
+                    </a:prstGeom>
+                  </pic:spPr>
+                </pic:pic>
+              </a:graphicData>
+            </a:graphic>
+          </wp:inline>
+        </w:drawing>
+      </w:r>
+    </w:p>
+    <w:p>
+      <w:pPr>
+        <w:ind w:left="720"/>
+        <w:jc w:val="both"/>
+      </w:pPr>
+    </w:p>
+    <w:p>
+      <w:pPr>
+        <w:ind w:left="720"/>
+        <w:jc w:val="both"/>
+      </w:pPr>
+      <w:r>
+        <w:t xml:space="preserve">Gracias a la implementación de la lista por medio de List y Arraylist, podemos llamar al </w:t>
+      </w:r>
+      <w:proofErr w:type="gramStart"/>
+      <w:r>
+        <w:t>método .</w:t>
+      </w:r>
+      <w:proofErr w:type="spellStart"/>
+      <w:r>
+        <w:t>isEmpty</w:t>
+      </w:r>
+      <w:proofErr w:type="spellEnd"/>
+      <w:proofErr w:type="gramEnd"/>
+      <w:r>
+        <w:t>() el cual regresa true si la lista no contiene elementos y false si contiene elementos.</w:t>
+      </w:r>
+    </w:p>
+    <w:p>
+      <w:pPr>
+        <w:ind w:left="720"/>
+        <w:jc w:val="both"/>
+      </w:pPr>
+    </w:p>
+    <w:p>
+      <w:pPr>
         <w:numPr>
           <w:ilvl w:val="0"/>
           <w:numId w:val="3"/>
@@ -996,6 +3000,130 @@
     </w:p>
     <w:p>
       <w:pPr>
+        <w:ind w:left="720"/>
+        <w:jc w:val="both"/>
+      </w:pPr>
+      <w:r>
+        <w:t>R//</w:t>
+      </w:r>
+    </w:p>
+    <w:p>
+      <w:pPr>
+        <w:ind w:left="720"/>
+        <w:jc w:val="both"/>
+      </w:pPr>
+    </w:p>
+    <w:p>
+      <w:pPr>
+        <w:ind w:left="720"/>
+        <w:jc w:val="both"/>
+      </w:pPr>
+      <w:r>
+        <w:drawing>
+          <wp:inline distT="0" distB="0" distL="0" distR="0" wp14:anchorId="5F364688" wp14:editId="16C74862">
+            <wp:extent cx="4229690" cy="1333686"/>
+            <wp:effectExtent l="0" t="0" r="0" b="0"/>
+            <wp:docPr id="19" name="Imagen 19" descr="Texto&#10;&#10;Descripción generada automáticamente"/>
+            <wp:cNvGraphicFramePr>
+              <a:graphicFrameLocks xmlns:a="http://schemas.openxmlformats.org/drawingml/2006/main" noChangeAspect="1"/>
+            </wp:cNvGraphicFramePr>
+            <a:graphic xmlns:a="http://schemas.openxmlformats.org/drawingml/2006/main">
+              <a:graphicData uri="http://schemas.openxmlformats.org/drawingml/2006/picture">
+                <pic:pic xmlns:pic="http://schemas.openxmlformats.org/drawingml/2006/picture">
+                  <pic:nvPicPr>
+                    <pic:cNvPr id="19" name="Imagen 19" descr="Texto&#10;&#10;Descripción generada automáticamente"/>
+                    <pic:cNvPicPr/>
+                  </pic:nvPicPr>
+                  <pic:blipFill>
+                    <a:blip r:embed="rId21"/>
+                    <a:stretch>
+                      <a:fillRect/>
+                    </a:stretch>
+                  </pic:blipFill>
+                  <pic:spPr>
+                    <a:xfrm>
+                      <a:off x="0" y="0"/>
+                      <a:ext cx="4229690" cy="1333686"/>
+                    </a:xfrm>
+                    <a:prstGeom prst="rect">
+                      <a:avLst/>
+                    </a:prstGeom>
+                  </pic:spPr>
+                </pic:pic>
+              </a:graphicData>
+            </a:graphic>
+          </wp:inline>
+        </w:drawing>
+      </w:r>
+    </w:p>
+    <w:p>
+      <w:pPr>
+        <w:ind w:left="720"/>
+        <w:jc w:val="both"/>
+      </w:pPr>
+    </w:p>
+    <w:p>
+      <w:pPr>
+        <w:ind w:left="720"/>
+        <w:jc w:val="both"/>
+      </w:pPr>
+      <w:r>
+        <w:t xml:space="preserve">Para buscar un elemento en la lista, pediremos que nos den el </w:t>
+      </w:r>
+      <w:proofErr w:type="spellStart"/>
+      <w:r>
+        <w:t>indice</w:t>
+      </w:r>
+      <w:proofErr w:type="spellEnd"/>
+      <w:r>
+        <w:t xml:space="preserve"> de dicho elemento. Para esto declaramos que el objeto a buscar </w:t>
+      </w:r>
+      <w:r>
+        <w:t xml:space="preserve">es igual al </w:t>
+      </w:r>
+      <w:proofErr w:type="spellStart"/>
+      <w:proofErr w:type="gramStart"/>
+      <w:r>
+        <w:t>metodo</w:t>
+      </w:r>
+      <w:proofErr w:type="spellEnd"/>
+      <w:r>
+        <w:t xml:space="preserve"> .</w:t>
+      </w:r>
+      <w:proofErr w:type="spellStart"/>
+      <w:r>
+        <w:t>get</w:t>
+      </w:r>
+      <w:proofErr w:type="spellEnd"/>
+      <w:proofErr w:type="gramEnd"/>
+      <w:r>
+        <w:t>(</w:t>
+      </w:r>
+      <w:proofErr w:type="spellStart"/>
+      <w:r>
+        <w:t>indice</w:t>
+      </w:r>
+      <w:proofErr w:type="spellEnd"/>
+      <w:r>
+        <w:t xml:space="preserve"> por teclado). Luego imprimimos dicho objeto.</w:t>
+      </w:r>
+    </w:p>
+    <w:p>
+      <w:pPr>
+        <w:spacing w:after="160" w:line="259" w:lineRule="auto"/>
+      </w:pPr>
+      <w:r>
+        <w:br w:type="page"/>
+      </w:r>
+    </w:p>
+    <w:p>
+      <w:pPr>
+        <w:ind w:left="720"/>
+        <w:jc w:val="both"/>
+      </w:pPr>
+    </w:p>
+    <w:p>
+      <w:pPr>
         <w:numPr>
           <w:ilvl w:val="0"/>
           <w:numId w:val="3"/>
@@ -1017,6 +3145,122 @@
     </w:p>
     <w:p>
       <w:pPr>
+        <w:ind w:left="720"/>
+        <w:jc w:val="both"/>
+      </w:pPr>
+      <w:r>
+        <w:t>R//</w:t>
+      </w:r>
+    </w:p>
+    <w:p>
+      <w:pPr>
+        <w:ind w:left="720"/>
+        <w:jc w:val="both"/>
+      </w:pPr>
+    </w:p>
+    <w:p>
+      <w:pPr>
+        <w:ind w:left="720"/>
+        <w:jc w:val="both"/>
+      </w:pPr>
+      <w:r>
+        <w:drawing>
+          <wp:inline distT="0" distB="0" distL="0" distR="0" wp14:anchorId="22521EB3" wp14:editId="0E2D8B73">
+            <wp:extent cx="5733415" cy="1471930"/>
+            <wp:effectExtent l="0" t="0" r="635" b="0"/>
+            <wp:docPr id="20" name="Imagen 20"/>
+            <wp:cNvGraphicFramePr>
+              <a:graphicFrameLocks xmlns:a="http://schemas.openxmlformats.org/drawingml/2006/main" noChangeAspect="1"/>
+            </wp:cNvGraphicFramePr>
+            <a:graphic xmlns:a="http://schemas.openxmlformats.org/drawingml/2006/main">
+              <a:graphicData uri="http://schemas.openxmlformats.org/drawingml/2006/picture">
+                <pic:pic xmlns:pic="http://schemas.openxmlformats.org/drawingml/2006/picture">
+                  <pic:nvPicPr>
+                    <pic:cNvPr id="1" name=""/>
+                    <pic:cNvPicPr/>
+                  </pic:nvPicPr>
+                  <pic:blipFill>
+                    <a:blip r:embed="rId22"/>
+                    <a:stretch>
+                      <a:fillRect/>
+                    </a:stretch>
+                  </pic:blipFill>
+                  <pic:spPr>
+                    <a:xfrm>
+                      <a:off x="0" y="0"/>
+                      <a:ext cx="5733415" cy="1471930"/>
+                    </a:xfrm>
+                    <a:prstGeom prst="rect">
+                      <a:avLst/>
+                    </a:prstGeom>
+                  </pic:spPr>
+                </pic:pic>
+              </a:graphicData>
+            </a:graphic>
+          </wp:inline>
+        </w:drawing>
+      </w:r>
+    </w:p>
+    <w:p>
+      <w:pPr>
+        <w:ind w:left="720"/>
+        <w:jc w:val="both"/>
+      </w:pPr>
+    </w:p>
+    <w:p>
+      <w:pPr>
+        <w:ind w:left="720"/>
+        <w:jc w:val="both"/>
+      </w:pPr>
+      <w:r>
+        <w:t xml:space="preserve">Para este punto usamos un método </w:t>
+      </w:r>
+      <w:proofErr w:type="gramStart"/>
+      <w:r>
+        <w:t>llamado .</w:t>
+      </w:r>
+      <w:proofErr w:type="spellStart"/>
+      <w:r>
+        <w:t>indexOf</w:t>
+      </w:r>
+      <w:proofErr w:type="spellEnd"/>
+      <w:proofErr w:type="gramEnd"/>
+      <w:r>
+        <w:t xml:space="preserve">() y un Iterador </w:t>
+      </w:r>
+      <w:proofErr w:type="spellStart"/>
+      <w:r>
+        <w:t>Iterator</w:t>
+      </w:r>
+      <w:proofErr w:type="spellEnd"/>
+      <w:r>
+        <w:t xml:space="preserve">. Lo que haremos será recorrer la lista mediante el </w:t>
+      </w:r>
+      <w:proofErr w:type="spellStart"/>
+      <w:r>
+        <w:t>Iterator</w:t>
+      </w:r>
+      <w:proofErr w:type="spellEnd"/>
+      <w:r>
+        <w:t xml:space="preserve"> y cuando este encuentre un Nombre igual al ingresado por teclado, devolverá el índice usando el método </w:t>
+      </w:r>
+      <w:proofErr w:type="spellStart"/>
+      <w:r>
+        <w:t>indexOf</w:t>
+      </w:r>
+      <w:proofErr w:type="spellEnd"/>
+      <w:r>
+        <w:t>.</w:t>
+      </w:r>
+    </w:p>
+    <w:p>
+      <w:pPr>
+        <w:ind w:left="720"/>
+        <w:jc w:val="both"/>
+      </w:pPr>
+    </w:p>
+    <w:p>
+      <w:pPr>
         <w:numPr>
           <w:ilvl w:val="0"/>
           <w:numId w:val="3"/>
@@ -1049,6 +3293,135 @@
     </w:p>
     <w:p>
       <w:pPr>
+        <w:ind w:left="720"/>
+        <w:jc w:val="both"/>
+      </w:pPr>
+      <w:r>
+        <w:t>R//</w:t>
+      </w:r>
+    </w:p>
+    <w:p>
+      <w:pPr>
+        <w:ind w:left="720"/>
+        <w:jc w:val="both"/>
+      </w:pPr>
+    </w:p>
+    <w:p>
+      <w:pPr>
+        <w:ind w:left="720"/>
+        <w:jc w:val="both"/>
+      </w:pPr>
+      <w:r>
+        <w:drawing>
+          <wp:inline distT="0" distB="0" distL="0" distR="0" wp14:anchorId="62A5311E" wp14:editId="5A9A950C">
+            <wp:extent cx="5733415" cy="1026160"/>
+            <wp:effectExtent l="0" t="0" r="635" b="2540"/>
+            <wp:docPr id="21" name="Imagen 21"/>
+            <wp:cNvGraphicFramePr>
+              <a:graphicFrameLocks xmlns:a="http://schemas.openxmlformats.org/drawingml/2006/main" noChangeAspect="1"/>
+            </wp:cNvGraphicFramePr>
+            <a:graphic xmlns:a="http://schemas.openxmlformats.org/drawingml/2006/main">
+              <a:graphicData uri="http://schemas.openxmlformats.org/drawingml/2006/picture">
+                <pic:pic xmlns:pic="http://schemas.openxmlformats.org/drawingml/2006/picture">
+                  <pic:nvPicPr>
+                    <pic:cNvPr id="1" name=""/>
+                    <pic:cNvPicPr/>
+                  </pic:nvPicPr>
+                  <pic:blipFill>
+                    <a:blip r:embed="rId23"/>
+                    <a:stretch>
+                      <a:fillRect/>
+                    </a:stretch>
+                  </pic:blipFill>
+                  <pic:spPr>
+                    <a:xfrm>
+                      <a:off x="0" y="0"/>
+                      <a:ext cx="5733415" cy="1026160"/>
+                    </a:xfrm>
+                    <a:prstGeom prst="rect">
+                      <a:avLst/>
+                    </a:prstGeom>
+                  </pic:spPr>
+                </pic:pic>
+              </a:graphicData>
+            </a:graphic>
+          </wp:inline>
+        </w:drawing>
+      </w:r>
+    </w:p>
+    <w:p>
+      <w:pPr>
+        <w:ind w:left="720"/>
+        <w:jc w:val="both"/>
+      </w:pPr>
+    </w:p>
+    <w:p>
+      <w:pPr>
+        <w:ind w:left="720"/>
+        <w:jc w:val="both"/>
+      </w:pPr>
+      <w:r>
+        <w:t xml:space="preserve">Para este punto usamos un método </w:t>
+      </w:r>
+      <w:proofErr w:type="gramStart"/>
+      <w:r>
+        <w:t>llamado</w:t>
+      </w:r>
+      <w:r>
+        <w:t xml:space="preserve"> </w:t>
+      </w:r>
+      <w:r>
+        <w:t>.</w:t>
+      </w:r>
+      <w:proofErr w:type="spellStart"/>
+      <w:r>
+        <w:t>get</w:t>
+      </w:r>
+      <w:proofErr w:type="spellEnd"/>
+      <w:proofErr w:type="gramEnd"/>
+      <w:r>
+        <w:t>(</w:t>
+      </w:r>
+      <w:r>
+        <w:t>i</w:t>
+      </w:r>
+      <w:r>
+        <w:t>d</w:t>
+      </w:r>
+      <w:r>
+        <w:t>)</w:t>
+      </w:r>
+      <w:r>
+        <w:t xml:space="preserve"> el cual nos permite obtener el objeto de la lista que se encuentra en el </w:t>
+      </w:r>
+      <w:r>
+        <w:t>índice</w:t>
+      </w:r>
+      <w:r>
+        <w:t xml:space="preserve"> </w:t>
+      </w:r>
+      <w:r>
+        <w:t>id ingresado por teclado</w:t>
+      </w:r>
+      <w:r>
+        <w:t>.</w:t>
+      </w:r>
+    </w:p>
+    <w:p>
+      <w:pPr>
+        <w:spacing w:after="160" w:line="259" w:lineRule="auto"/>
+      </w:pPr>
+      <w:r>
+        <w:br w:type="page"/>
+      </w:r>
+    </w:p>
+    <w:p>
+      <w:pPr>
+        <w:jc w:val="both"/>
+      </w:pPr>
+    </w:p>
+    <w:p>
+      <w:pPr>
         <w:numPr>
           <w:ilvl w:val="0"/>
           <w:numId w:val="3"/>
@@ -1070,6 +3443,98 @@
     </w:p>
     <w:p>
       <w:pPr>
+        <w:ind w:left="720"/>
+        <w:jc w:val="both"/>
+      </w:pPr>
+      <w:r>
+        <w:t>R//</w:t>
+      </w:r>
+    </w:p>
+    <w:p>
+      <w:pPr>
+        <w:ind w:left="720"/>
+        <w:jc w:val="both"/>
+      </w:pPr>
+    </w:p>
+    <w:p>
+      <w:pPr>
+        <w:ind w:left="720"/>
+        <w:jc w:val="center"/>
+      </w:pPr>
+      <w:r>
+        <w:drawing>
+          <wp:inline distT="0" distB="0" distL="0" distR="0" wp14:anchorId="51C6E74F" wp14:editId="56A49C49">
+            <wp:extent cx="4248743" cy="1895740"/>
+            <wp:effectExtent l="0" t="0" r="0" b="9525"/>
+            <wp:docPr id="17" name="Imagen 17"/>
+            <wp:cNvGraphicFramePr>
+              <a:graphicFrameLocks xmlns:a="http://schemas.openxmlformats.org/drawingml/2006/main" noChangeAspect="1"/>
+            </wp:cNvGraphicFramePr>
+            <a:graphic xmlns:a="http://schemas.openxmlformats.org/drawingml/2006/main">
+              <a:graphicData uri="http://schemas.openxmlformats.org/drawingml/2006/picture">
+                <pic:pic xmlns:pic="http://schemas.openxmlformats.org/drawingml/2006/picture">
+                  <pic:nvPicPr>
+                    <pic:cNvPr id="1" name=""/>
+                    <pic:cNvPicPr/>
+                  </pic:nvPicPr>
+                  <pic:blipFill>
+                    <a:blip r:embed="rId20"/>
+                    <a:stretch>
+                      <a:fillRect/>
+                    </a:stretch>
+                  </pic:blipFill>
+                  <pic:spPr>
+                    <a:xfrm>
+                      <a:off x="0" y="0"/>
+                      <a:ext cx="4248743" cy="1895740"/>
+                    </a:xfrm>
+                    <a:prstGeom prst="rect">
+                      <a:avLst/>
+                    </a:prstGeom>
+                  </pic:spPr>
+                </pic:pic>
+              </a:graphicData>
+            </a:graphic>
+          </wp:inline>
+        </w:drawing>
+      </w:r>
+    </w:p>
+    <w:p>
+      <w:pPr>
+        <w:ind w:left="720"/>
+        <w:jc w:val="center"/>
+      </w:pPr>
+    </w:p>
+    <w:p>
+      <w:pPr>
+        <w:ind w:left="720"/>
+        <w:jc w:val="both"/>
+      </w:pPr>
+      <w:r>
+        <w:t xml:space="preserve">Gracias a la implementación de la lista por medio de List y Arraylist, podemos llamar al </w:t>
+      </w:r>
+      <w:proofErr w:type="gramStart"/>
+      <w:r>
+        <w:t>método .</w:t>
+      </w:r>
+      <w:proofErr w:type="spellStart"/>
+      <w:r>
+        <w:t>isEmpty</w:t>
+      </w:r>
+      <w:proofErr w:type="spellEnd"/>
+      <w:proofErr w:type="gramEnd"/>
+      <w:r>
+        <w:t>() el cual regresa true si la lista no contiene elementos y false si contiene elementos.</w:t>
+      </w:r>
+    </w:p>
+    <w:p>
+      <w:pPr>
+        <w:ind w:left="720"/>
+        <w:jc w:val="both"/>
+      </w:pPr>
+    </w:p>
+    <w:p>
+      <w:pPr>
         <w:numPr>
           <w:ilvl w:val="0"/>
           <w:numId w:val="3"/>
@@ -1100,6 +3565,100 @@
     </w:p>
     <w:p>
       <w:pPr>
+        <w:ind w:left="720"/>
+        <w:jc w:val="both"/>
+      </w:pPr>
+      <w:r>
+        <w:t>R//</w:t>
+      </w:r>
+    </w:p>
+    <w:p>
+      <w:pPr>
+        <w:ind w:left="720"/>
+        <w:jc w:val="both"/>
+      </w:pPr>
+    </w:p>
+    <w:p>
+      <w:pPr>
+        <w:ind w:left="720"/>
+        <w:jc w:val="both"/>
+      </w:pPr>
+      <w:r>
+        <w:drawing>
+          <wp:inline distT="0" distB="0" distL="0" distR="0" wp14:anchorId="581E1F54" wp14:editId="283CFCF8">
+            <wp:extent cx="5733415" cy="1373505"/>
+            <wp:effectExtent l="0" t="0" r="635" b="0"/>
+            <wp:docPr id="22" name="Imagen 22" descr="Una captura de pantalla de un celular con texto e imagen&#10;&#10;Descripción generada automáticamente con confianza media"/>
+            <wp:cNvGraphicFramePr>
+              <a:graphicFrameLocks xmlns:a="http://schemas.openxmlformats.org/drawingml/2006/main" noChangeAspect="1"/>
+            </wp:cNvGraphicFramePr>
+            <a:graphic xmlns:a="http://schemas.openxmlformats.org/drawingml/2006/main">
+              <a:graphicData uri="http://schemas.openxmlformats.org/drawingml/2006/picture">
+                <pic:pic xmlns:pic="http://schemas.openxmlformats.org/drawingml/2006/picture">
+                  <pic:nvPicPr>
+                    <pic:cNvPr id="22" name="Imagen 22" descr="Una captura de pantalla de un celular con texto e imagen&#10;&#10;Descripción generada automáticamente con confianza media"/>
+                    <pic:cNvPicPr/>
+                  </pic:nvPicPr>
+                  <pic:blipFill>
+                    <a:blip r:embed="rId24"/>
+                    <a:stretch>
+                      <a:fillRect/>
+                    </a:stretch>
+                  </pic:blipFill>
+                  <pic:spPr>
+                    <a:xfrm>
+                      <a:off x="0" y="0"/>
+                      <a:ext cx="5733415" cy="1373505"/>
+                    </a:xfrm>
+                    <a:prstGeom prst="rect">
+                      <a:avLst/>
+                    </a:prstGeom>
+                  </pic:spPr>
+                </pic:pic>
+              </a:graphicData>
+            </a:graphic>
+          </wp:inline>
+        </w:drawing>
+      </w:r>
+    </w:p>
+    <w:p>
+      <w:pPr>
+        <w:ind w:left="720"/>
+        <w:jc w:val="both"/>
+      </w:pPr>
+    </w:p>
+    <w:p>
+      <w:pPr>
+        <w:ind w:left="720"/>
+        <w:jc w:val="both"/>
+      </w:pPr>
+      <w:r>
+        <w:t xml:space="preserve">En este punto, usamos el </w:t>
+      </w:r>
+      <w:proofErr w:type="gramStart"/>
+      <w:r>
+        <w:t>método .</w:t>
+      </w:r>
+      <w:proofErr w:type="spellStart"/>
+      <w:r>
+        <w:t>add</w:t>
+      </w:r>
+      <w:proofErr w:type="spellEnd"/>
+      <w:proofErr w:type="gramEnd"/>
+      <w:r>
+        <w:t>() en donde le indicamos que queremos agregar en el índice 0 (en el inicio) el nombre que se ingresara por teclado.</w:t>
+      </w:r>
+    </w:p>
+    <w:p>
+      <w:pPr>
+        <w:spacing w:after="160" w:line="259" w:lineRule="auto"/>
+      </w:pPr>
+      <w:r>
+        <w:br w:type="page"/>
+      </w:r>
+    </w:p>
+    <w:p>
+      <w:pPr>
         <w:numPr>
           <w:ilvl w:val="0"/>
           <w:numId w:val="3"/>
@@ -1107,6 +3666,7 @@
         <w:jc w:val="both"/>
       </w:pPr>
       <w:r>
+        <w:lastRenderedPageBreak/>
         <w:t xml:space="preserve">Explique textual y gráficamente cual es el algoritmo o proceso para </w:t>
       </w:r>
       <w:r>
@@ -1118,20 +3678,149 @@
       <w:r>
         <w:t xml:space="preserve"> un elemento al </w:t>
       </w:r>
+      <w:r>
+        <w:rPr>
+          <w:b/>
+        </w:rPr>
+        <w:t>final</w:t>
+      </w:r>
+      <w:r>
+        <w:t xml:space="preserve"> de</w:t>
+      </w:r>
+      <w:r>
+        <w:t xml:space="preserve"> una lista. Hacer un ejemplo en Java.</w:t>
+      </w:r>
+    </w:p>
+    <w:p>
+      <w:pPr>
+        <w:ind w:left="720"/>
+        <w:jc w:val="both"/>
+      </w:pPr>
+      <w:r>
+        <w:t>R//</w:t>
+      </w:r>
+    </w:p>
+    <w:p>
+      <w:pPr>
+        <w:ind w:left="720"/>
+        <w:jc w:val="both"/>
+      </w:pPr>
+    </w:p>
+    <w:p>
+      <w:pPr>
+        <w:ind w:left="720"/>
+        <w:jc w:val="both"/>
+      </w:pPr>
+      <w:r>
+        <w:drawing>
+          <wp:inline distT="0" distB="0" distL="0" distR="0" wp14:anchorId="723A4633" wp14:editId="40A40B03">
+            <wp:extent cx="5601482" cy="1695687"/>
+            <wp:effectExtent l="0" t="0" r="0" b="0"/>
+            <wp:docPr id="24" name="Imagen 24" descr="Texto&#10;&#10;Descripción generada automáticamente"/>
+            <wp:cNvGraphicFramePr>
+              <a:graphicFrameLocks xmlns:a="http://schemas.openxmlformats.org/drawingml/2006/main" noChangeAspect="1"/>
+            </wp:cNvGraphicFramePr>
+            <a:graphic xmlns:a="http://schemas.openxmlformats.org/drawingml/2006/main">
+              <a:graphicData uri="http://schemas.openxmlformats.org/drawingml/2006/picture">
+                <pic:pic xmlns:pic="http://schemas.openxmlformats.org/drawingml/2006/picture">
+                  <pic:nvPicPr>
+                    <pic:cNvPr id="24" name="Imagen 24" descr="Texto&#10;&#10;Descripción generada automáticamente"/>
+                    <pic:cNvPicPr/>
+                  </pic:nvPicPr>
+                  <pic:blipFill>
+                    <a:blip r:embed="rId25"/>
+                    <a:stretch>
+                      <a:fillRect/>
+                    </a:stretch>
+                  </pic:blipFill>
+                  <pic:spPr>
+                    <a:xfrm>
+                      <a:off x="0" y="0"/>
+                      <a:ext cx="5601482" cy="1695687"/>
+                    </a:xfrm>
+                    <a:prstGeom prst="rect">
+                      <a:avLst/>
+                    </a:prstGeom>
+                  </pic:spPr>
+                </pic:pic>
+              </a:graphicData>
+            </a:graphic>
+          </wp:inline>
+        </w:drawing>
+      </w:r>
+    </w:p>
+    <w:p>
+      <w:pPr>
+        <w:ind w:left="720"/>
+        <w:jc w:val="both"/>
+      </w:pPr>
+    </w:p>
+    <w:p>
+      <w:pPr>
+        <w:ind w:left="720"/>
+        <w:jc w:val="both"/>
+      </w:pPr>
+      <w:r>
+        <w:t xml:space="preserve">En este punto, usamos </w:t>
+      </w:r>
+      <w:r>
+        <w:t>dos métodos:</w:t>
+      </w:r>
+    </w:p>
+    <w:p>
+      <w:pPr>
+        <w:pStyle w:val="Prrafodelista"/>
+        <w:numPr>
+          <w:ilvl w:val="0"/>
+          <w:numId w:val="5"/>
+        </w:numPr>
+        <w:jc w:val="both"/>
+      </w:pPr>
       <w:proofErr w:type="gramStart"/>
       <w:r>
-        <w:rPr>
-          <w:b/>
-        </w:rPr>
-        <w:t>final</w:t>
-      </w:r>
-      <w:r>
-        <w:t xml:space="preserve">  de</w:t>
+        <w:t>.size</w:t>
       </w:r>
       <w:proofErr w:type="gramEnd"/>
       <w:r>
-        <w:t xml:space="preserve"> una lista. Hacer un ejemplo en Java.</w:t>
-      </w:r>
+        <w:t>(), el cual es el tamaño de la lista. A este le restamos uno para dar el ultimo índice (ya que los índices empiezan de 0).</w:t>
+      </w:r>
+    </w:p>
+    <w:p>
+      <w:pPr>
+        <w:pStyle w:val="Prrafodelista"/>
+        <w:numPr>
+          <w:ilvl w:val="0"/>
+          <w:numId w:val="5"/>
+        </w:numPr>
+        <w:jc w:val="both"/>
+      </w:pPr>
+      <w:proofErr w:type="gramStart"/>
+      <w:r>
+        <w:t>.</w:t>
+      </w:r>
+      <w:proofErr w:type="spellStart"/>
+      <w:r>
+        <w:t>add</w:t>
+      </w:r>
+      <w:proofErr w:type="spellEnd"/>
+      <w:proofErr w:type="gramEnd"/>
+      <w:r>
+        <w:t xml:space="preserve">() en donde le indicamos el índice usando la variable </w:t>
+      </w:r>
+      <w:proofErr w:type="spellStart"/>
+      <w:r>
+        <w:t>ultimoindi</w:t>
+      </w:r>
+      <w:proofErr w:type="spellEnd"/>
+      <w:r>
+        <w:t xml:space="preserve"> y el nombre que será ingresado por teclado.</w:t>
+      </w:r>
+    </w:p>
+    <w:p>
+      <w:pPr>
+        <w:ind w:left="720"/>
+        <w:jc w:val="both"/>
+      </w:pPr>
     </w:p>
     <w:p>
       <w:pPr>
@@ -1165,6 +3854,112 @@
     </w:p>
     <w:p>
       <w:pPr>
+        <w:ind w:left="720"/>
+        <w:jc w:val="both"/>
+      </w:pPr>
+      <w:r>
+        <w:t>R//</w:t>
+      </w:r>
+    </w:p>
+    <w:p>
+      <w:pPr>
+        <w:ind w:left="720"/>
+        <w:jc w:val="both"/>
+      </w:pPr>
+    </w:p>
+    <w:p>
+      <w:pPr>
+        <w:ind w:left="720"/>
+        <w:jc w:val="both"/>
+      </w:pPr>
+      <w:r>
+        <w:drawing>
+          <wp:inline distT="0" distB="0" distL="0" distR="0" wp14:anchorId="0BD9A8F3" wp14:editId="225D68ED">
+            <wp:extent cx="5733415" cy="1793875"/>
+            <wp:effectExtent l="0" t="0" r="635" b="0"/>
+            <wp:docPr id="25" name="Imagen 25"/>
+            <wp:cNvGraphicFramePr>
+              <a:graphicFrameLocks xmlns:a="http://schemas.openxmlformats.org/drawingml/2006/main" noChangeAspect="1"/>
+            </wp:cNvGraphicFramePr>
+            <a:graphic xmlns:a="http://schemas.openxmlformats.org/drawingml/2006/main">
+              <a:graphicData uri="http://schemas.openxmlformats.org/drawingml/2006/picture">
+                <pic:pic xmlns:pic="http://schemas.openxmlformats.org/drawingml/2006/picture">
+                  <pic:nvPicPr>
+                    <pic:cNvPr id="1" name=""/>
+                    <pic:cNvPicPr/>
+                  </pic:nvPicPr>
+                  <pic:blipFill>
+                    <a:blip r:embed="rId26"/>
+                    <a:stretch>
+                      <a:fillRect/>
+                    </a:stretch>
+                  </pic:blipFill>
+                  <pic:spPr>
+                    <a:xfrm>
+                      <a:off x="0" y="0"/>
+                      <a:ext cx="5733415" cy="1793875"/>
+                    </a:xfrm>
+                    <a:prstGeom prst="rect">
+                      <a:avLst/>
+                    </a:prstGeom>
+                  </pic:spPr>
+                </pic:pic>
+              </a:graphicData>
+            </a:graphic>
+          </wp:inline>
+        </w:drawing>
+      </w:r>
+    </w:p>
+    <w:p>
+      <w:pPr>
+        <w:ind w:left="720"/>
+        <w:jc w:val="both"/>
+      </w:pPr>
+    </w:p>
+    <w:p>
+      <w:pPr>
+        <w:ind w:left="720"/>
+        <w:jc w:val="both"/>
+      </w:pPr>
+      <w:r>
+        <w:t xml:space="preserve">En este </w:t>
+      </w:r>
+      <w:r>
+        <w:t>método pedimos por teclado el índice en el que queremos agregar el nombre y pedimos el nombre por teclado.</w:t>
+      </w:r>
+    </w:p>
+    <w:p>
+      <w:pPr>
+        <w:ind w:left="720"/>
+        <w:jc w:val="both"/>
+      </w:pPr>
+      <w:r>
+        <w:t xml:space="preserve">Luego agregamos el índice usando el </w:t>
+      </w:r>
+      <w:proofErr w:type="gramStart"/>
+      <w:r>
+        <w:t>método .</w:t>
+      </w:r>
+      <w:proofErr w:type="spellStart"/>
+      <w:r>
+        <w:t>add</w:t>
+      </w:r>
+      <w:proofErr w:type="spellEnd"/>
+      <w:proofErr w:type="gramEnd"/>
+      <w:r>
+        <w:t>().</w:t>
+      </w:r>
+    </w:p>
+    <w:p>
+      <w:pPr>
+        <w:spacing w:after="160" w:line="259" w:lineRule="auto"/>
+      </w:pPr>
+      <w:r>
+        <w:br w:type="page"/>
+      </w:r>
+    </w:p>
+    <w:p>
+      <w:pPr>
         <w:numPr>
           <w:ilvl w:val="0"/>
           <w:numId w:val="3"/>
@@ -1172,6 +3967,7 @@
         <w:jc w:val="both"/>
       </w:pPr>
       <w:r>
+        <w:lastRenderedPageBreak/>
         <w:t xml:space="preserve">Explique textual y gráficamente cual es el algoritmo o proceso para </w:t>
       </w:r>
       <w:r>
@@ -1192,6 +3988,107 @@
       <w:r>
         <w:t>Hacer un ejemplo en Java.</w:t>
       </w:r>
+    </w:p>
+    <w:p>
+      <w:pPr>
+        <w:ind w:left="720"/>
+        <w:jc w:val="both"/>
+      </w:pPr>
+      <w:r>
+        <w:t>R//</w:t>
+      </w:r>
+    </w:p>
+    <w:p>
+      <w:pPr>
+        <w:ind w:left="720"/>
+        <w:jc w:val="both"/>
+      </w:pPr>
+    </w:p>
+    <w:p>
+      <w:pPr>
+        <w:ind w:left="720"/>
+        <w:jc w:val="both"/>
+      </w:pPr>
+      <w:r>
+        <w:drawing>
+          <wp:inline distT="0" distB="0" distL="0" distR="0" wp14:anchorId="6B2A850D" wp14:editId="593F3A8F">
+            <wp:extent cx="5733415" cy="1793875"/>
+            <wp:effectExtent l="0" t="0" r="635" b="0"/>
+            <wp:docPr id="26" name="Imagen 26"/>
+            <wp:cNvGraphicFramePr>
+              <a:graphicFrameLocks xmlns:a="http://schemas.openxmlformats.org/drawingml/2006/main" noChangeAspect="1"/>
+            </wp:cNvGraphicFramePr>
+            <a:graphic xmlns:a="http://schemas.openxmlformats.org/drawingml/2006/main">
+              <a:graphicData uri="http://schemas.openxmlformats.org/drawingml/2006/picture">
+                <pic:pic xmlns:pic="http://schemas.openxmlformats.org/drawingml/2006/picture">
+                  <pic:nvPicPr>
+                    <pic:cNvPr id="1" name=""/>
+                    <pic:cNvPicPr/>
+                  </pic:nvPicPr>
+                  <pic:blipFill>
+                    <a:blip r:embed="rId26"/>
+                    <a:stretch>
+                      <a:fillRect/>
+                    </a:stretch>
+                  </pic:blipFill>
+                  <pic:spPr>
+                    <a:xfrm>
+                      <a:off x="0" y="0"/>
+                      <a:ext cx="5733415" cy="1793875"/>
+                    </a:xfrm>
+                    <a:prstGeom prst="rect">
+                      <a:avLst/>
+                    </a:prstGeom>
+                  </pic:spPr>
+                </pic:pic>
+              </a:graphicData>
+            </a:graphic>
+          </wp:inline>
+        </w:drawing>
+      </w:r>
+    </w:p>
+    <w:p>
+      <w:pPr>
+        <w:ind w:left="720"/>
+        <w:jc w:val="both"/>
+      </w:pPr>
+    </w:p>
+    <w:p>
+      <w:pPr>
+        <w:ind w:left="720"/>
+        <w:jc w:val="both"/>
+      </w:pPr>
+      <w:r>
+        <w:t>En este método pedimos por teclado el índice en el que queremos agregar el nombre y pedimos el nombre por teclado.</w:t>
+      </w:r>
+    </w:p>
+    <w:p>
+      <w:pPr>
+        <w:ind w:left="720"/>
+        <w:jc w:val="both"/>
+      </w:pPr>
+      <w:r>
+        <w:t xml:space="preserve">Luego agregamos el índice usando el </w:t>
+      </w:r>
+      <w:proofErr w:type="gramStart"/>
+      <w:r>
+        <w:t>método .</w:t>
+      </w:r>
+      <w:proofErr w:type="spellStart"/>
+      <w:r>
+        <w:t>add</w:t>
+      </w:r>
+      <w:proofErr w:type="spellEnd"/>
+      <w:proofErr w:type="gramEnd"/>
+      <w:r>
+        <w:t>().</w:t>
+      </w:r>
+    </w:p>
+    <w:p>
+      <w:pPr>
+        <w:ind w:left="720"/>
+        <w:jc w:val="both"/>
+      </w:pPr>
     </w:p>
     <w:p>
       <w:pPr>
@@ -1225,6 +4122,103 @@
     </w:p>
     <w:p>
       <w:pPr>
+        <w:ind w:left="720"/>
+        <w:jc w:val="both"/>
+      </w:pPr>
+      <w:r>
+        <w:t>R//</w:t>
+      </w:r>
+    </w:p>
+    <w:p>
+      <w:pPr>
+        <w:ind w:left="720"/>
+        <w:jc w:val="both"/>
+      </w:pPr>
+    </w:p>
+    <w:p>
+      <w:pPr>
+        <w:ind w:left="720"/>
+        <w:jc w:val="center"/>
+      </w:pPr>
+      <w:r>
+        <w:drawing>
+          <wp:inline distT="0" distB="0" distL="0" distR="0" wp14:anchorId="2375B08C" wp14:editId="7502A2AE">
+            <wp:extent cx="3248478" cy="1028844"/>
+            <wp:effectExtent l="0" t="0" r="0" b="0"/>
+            <wp:docPr id="27" name="Imagen 27"/>
+            <wp:cNvGraphicFramePr>
+              <a:graphicFrameLocks xmlns:a="http://schemas.openxmlformats.org/drawingml/2006/main" noChangeAspect="1"/>
+            </wp:cNvGraphicFramePr>
+            <a:graphic xmlns:a="http://schemas.openxmlformats.org/drawingml/2006/main">
+              <a:graphicData uri="http://schemas.openxmlformats.org/drawingml/2006/picture">
+                <pic:pic xmlns:pic="http://schemas.openxmlformats.org/drawingml/2006/picture">
+                  <pic:nvPicPr>
+                    <pic:cNvPr id="1" name=""/>
+                    <pic:cNvPicPr/>
+                  </pic:nvPicPr>
+                  <pic:blipFill>
+                    <a:blip r:embed="rId27"/>
+                    <a:stretch>
+                      <a:fillRect/>
+                    </a:stretch>
+                  </pic:blipFill>
+                  <pic:spPr>
+                    <a:xfrm>
+                      <a:off x="0" y="0"/>
+                      <a:ext cx="3248478" cy="1028844"/>
+                    </a:xfrm>
+                    <a:prstGeom prst="rect">
+                      <a:avLst/>
+                    </a:prstGeom>
+                  </pic:spPr>
+                </pic:pic>
+              </a:graphicData>
+            </a:graphic>
+          </wp:inline>
+        </w:drawing>
+      </w:r>
+    </w:p>
+    <w:p>
+      <w:pPr>
+        <w:ind w:left="720"/>
+        <w:jc w:val="center"/>
+      </w:pPr>
+    </w:p>
+    <w:p>
+      <w:pPr>
+        <w:ind w:left="720"/>
+        <w:jc w:val="both"/>
+      </w:pPr>
+      <w:r>
+        <w:t xml:space="preserve">En este punto usamos el </w:t>
+      </w:r>
+      <w:proofErr w:type="spellStart"/>
+      <w:proofErr w:type="gramStart"/>
+      <w:r>
+        <w:t>metodo</w:t>
+      </w:r>
+      <w:proofErr w:type="spellEnd"/>
+      <w:r>
+        <w:t xml:space="preserve"> .</w:t>
+      </w:r>
+      <w:proofErr w:type="spellStart"/>
+      <w:r>
+        <w:t>remove</w:t>
+      </w:r>
+      <w:proofErr w:type="spellEnd"/>
+      <w:proofErr w:type="gramEnd"/>
+      <w:r>
+        <w:t>() el cual elimina el objeto que se encuentra en un índice dado. En este caso le indicamos que queremos eliminar el elemento en el índice 0.</w:t>
+      </w:r>
+    </w:p>
+    <w:p>
+      <w:pPr>
+        <w:ind w:left="720"/>
+        <w:jc w:val="both"/>
+      </w:pPr>
+    </w:p>
+    <w:p>
+      <w:pPr>
         <w:numPr>
           <w:ilvl w:val="0"/>
           <w:numId w:val="3"/>
@@ -1260,6 +4254,103 @@
     </w:p>
     <w:p>
       <w:pPr>
+        <w:ind w:left="720"/>
+        <w:jc w:val="both"/>
+      </w:pPr>
+      <w:r>
+        <w:t>R//</w:t>
+      </w:r>
+    </w:p>
+    <w:p>
+      <w:pPr>
+        <w:ind w:left="720"/>
+        <w:jc w:val="both"/>
+      </w:pPr>
+    </w:p>
+    <w:p>
+      <w:pPr>
+        <w:ind w:left="720"/>
+        <w:jc w:val="center"/>
+      </w:pPr>
+      <w:r>
+        <w:drawing>
+          <wp:inline distT="0" distB="0" distL="0" distR="0" wp14:anchorId="066C71B2" wp14:editId="09527B88">
+            <wp:extent cx="4067743" cy="1047896"/>
+            <wp:effectExtent l="0" t="0" r="9525" b="0"/>
+            <wp:docPr id="28" name="Imagen 28"/>
+            <wp:cNvGraphicFramePr>
+              <a:graphicFrameLocks xmlns:a="http://schemas.openxmlformats.org/drawingml/2006/main" noChangeAspect="1"/>
+            </wp:cNvGraphicFramePr>
+            <a:graphic xmlns:a="http://schemas.openxmlformats.org/drawingml/2006/main">
+              <a:graphicData uri="http://schemas.openxmlformats.org/drawingml/2006/picture">
+                <pic:pic xmlns:pic="http://schemas.openxmlformats.org/drawingml/2006/picture">
+                  <pic:nvPicPr>
+                    <pic:cNvPr id="1" name=""/>
+                    <pic:cNvPicPr/>
+                  </pic:nvPicPr>
+                  <pic:blipFill>
+                    <a:blip r:embed="rId28"/>
+                    <a:stretch>
+                      <a:fillRect/>
+                    </a:stretch>
+                  </pic:blipFill>
+                  <pic:spPr>
+                    <a:xfrm>
+                      <a:off x="0" y="0"/>
+                      <a:ext cx="4067743" cy="1047896"/>
+                    </a:xfrm>
+                    <a:prstGeom prst="rect">
+                      <a:avLst/>
+                    </a:prstGeom>
+                  </pic:spPr>
+                </pic:pic>
+              </a:graphicData>
+            </a:graphic>
+          </wp:inline>
+        </w:drawing>
+      </w:r>
+    </w:p>
+    <w:p>
+      <w:pPr>
+        <w:ind w:left="720"/>
+        <w:jc w:val="both"/>
+      </w:pPr>
+      <w:r>
+        <w:t xml:space="preserve">En este punto usamos el </w:t>
+      </w:r>
+      <w:proofErr w:type="gramStart"/>
+      <w:r>
+        <w:t>método</w:t>
+      </w:r>
+      <w:r>
+        <w:t xml:space="preserve"> .</w:t>
+      </w:r>
+      <w:proofErr w:type="spellStart"/>
+      <w:r>
+        <w:t>remove</w:t>
+      </w:r>
+      <w:proofErr w:type="spellEnd"/>
+      <w:proofErr w:type="gramEnd"/>
+      <w:r>
+        <w:t xml:space="preserve">() el cual elimina el objeto que se encuentra en un índice dado. En este caso le indicamos que queremos eliminar el elemento en el </w:t>
+      </w:r>
+      <w:r>
+        <w:t>índice obtenido de la resta del tamaño de la lista menos 1</w:t>
+      </w:r>
+      <w:r>
+        <w:t>.</w:t>
+      </w:r>
+    </w:p>
+    <w:p>
+      <w:pPr>
+        <w:spacing w:after="160" w:line="259" w:lineRule="auto"/>
+      </w:pPr>
+      <w:r>
+        <w:br w:type="page"/>
+      </w:r>
+    </w:p>
+    <w:p>
+      <w:pPr>
         <w:numPr>
           <w:ilvl w:val="0"/>
           <w:numId w:val="3"/>
@@ -1267,6 +4358,7 @@
         <w:jc w:val="both"/>
       </w:pPr>
       <w:r>
+        <w:lastRenderedPageBreak/>
         <w:t xml:space="preserve">Explique textual y gráficamente cual es el algoritmo o proceso para </w:t>
       </w:r>
       <w:r>
@@ -1287,6 +4379,122 @@
       <w:r>
         <w:t>de una lista. Hacer un ejemplo en Java.</w:t>
       </w:r>
+    </w:p>
+    <w:p>
+      <w:pPr>
+        <w:ind w:left="720"/>
+        <w:jc w:val="both"/>
+      </w:pPr>
+      <w:r>
+        <w:t>R//</w:t>
+      </w:r>
+    </w:p>
+    <w:p>
+      <w:pPr>
+        <w:ind w:left="720"/>
+        <w:jc w:val="both"/>
+      </w:pPr>
+    </w:p>
+    <w:p>
+      <w:pPr>
+        <w:ind w:left="720"/>
+        <w:jc w:val="both"/>
+      </w:pPr>
+      <w:r>
+        <w:drawing>
+          <wp:inline distT="0" distB="0" distL="0" distR="0" wp14:anchorId="5C1C9B1B" wp14:editId="50774941">
+            <wp:extent cx="5125165" cy="1609950"/>
+            <wp:effectExtent l="0" t="0" r="0" b="9525"/>
+            <wp:docPr id="29" name="Imagen 29"/>
+            <wp:cNvGraphicFramePr>
+              <a:graphicFrameLocks xmlns:a="http://schemas.openxmlformats.org/drawingml/2006/main" noChangeAspect="1"/>
+            </wp:cNvGraphicFramePr>
+            <a:graphic xmlns:a="http://schemas.openxmlformats.org/drawingml/2006/main">
+              <a:graphicData uri="http://schemas.openxmlformats.org/drawingml/2006/picture">
+                <pic:pic xmlns:pic="http://schemas.openxmlformats.org/drawingml/2006/picture">
+                  <pic:nvPicPr>
+                    <pic:cNvPr id="1" name=""/>
+                    <pic:cNvPicPr/>
+                  </pic:nvPicPr>
+                  <pic:blipFill>
+                    <a:blip r:embed="rId29"/>
+                    <a:stretch>
+                      <a:fillRect/>
+                    </a:stretch>
+                  </pic:blipFill>
+                  <pic:spPr>
+                    <a:xfrm>
+                      <a:off x="0" y="0"/>
+                      <a:ext cx="5125165" cy="1609950"/>
+                    </a:xfrm>
+                    <a:prstGeom prst="rect">
+                      <a:avLst/>
+                    </a:prstGeom>
+                  </pic:spPr>
+                </pic:pic>
+              </a:graphicData>
+            </a:graphic>
+          </wp:inline>
+        </w:drawing>
+      </w:r>
+    </w:p>
+    <w:p>
+      <w:pPr>
+        <w:ind w:left="720"/>
+        <w:jc w:val="both"/>
+      </w:pPr>
+    </w:p>
+    <w:p>
+      <w:pPr>
+        <w:ind w:left="720"/>
+        <w:jc w:val="both"/>
+      </w:pPr>
+      <w:r>
+        <w:t xml:space="preserve">En este método pedimos por teclado el índice en el que queremos </w:t>
+      </w:r>
+      <w:r>
+        <w:t>eliminar</w:t>
+      </w:r>
+      <w:r>
+        <w:t xml:space="preserve"> el nombre</w:t>
+      </w:r>
+      <w:r>
+        <w:t>.</w:t>
+      </w:r>
+    </w:p>
+    <w:p>
+      <w:pPr>
+        <w:ind w:left="720"/>
+        <w:jc w:val="both"/>
+      </w:pPr>
+      <w:r>
+        <w:t xml:space="preserve">Luego </w:t>
+      </w:r>
+      <w:r>
+        <w:t>eliminamos</w:t>
+      </w:r>
+      <w:r>
+        <w:t xml:space="preserve"> el índice usando el </w:t>
+      </w:r>
+      <w:proofErr w:type="gramStart"/>
+      <w:r>
+        <w:t>método .</w:t>
+      </w:r>
+      <w:proofErr w:type="spellStart"/>
+      <w:r>
+        <w:t>remove</w:t>
+      </w:r>
+      <w:proofErr w:type="spellEnd"/>
+      <w:proofErr w:type="gramEnd"/>
+      <w:r>
+        <w:t>().</w:t>
+      </w:r>
+    </w:p>
+    <w:p>
+      <w:pPr>
+        <w:ind w:left="720"/>
+        <w:jc w:val="both"/>
+      </w:pPr>
     </w:p>
     <w:p>
       <w:pPr>
@@ -1320,6 +4528,109 @@
     </w:p>
     <w:p>
       <w:pPr>
+        <w:ind w:left="720"/>
+        <w:jc w:val="both"/>
+      </w:pPr>
+      <w:r>
+        <w:t>R//</w:t>
+      </w:r>
+    </w:p>
+    <w:p>
+      <w:pPr>
+        <w:ind w:left="720"/>
+        <w:jc w:val="both"/>
+      </w:pPr>
+    </w:p>
+    <w:p>
+      <w:pPr>
+        <w:ind w:left="720"/>
+        <w:jc w:val="both"/>
+      </w:pPr>
+      <w:r>
+        <w:drawing>
+          <wp:inline distT="0" distB="0" distL="0" distR="0" wp14:anchorId="09C3DF34" wp14:editId="3A56872D">
+            <wp:extent cx="5125165" cy="1609950"/>
+            <wp:effectExtent l="0" t="0" r="0" b="9525"/>
+            <wp:docPr id="30" name="Imagen 30" descr="Texto&#10;&#10;Descripción generada automáticamente"/>
+            <wp:cNvGraphicFramePr>
+              <a:graphicFrameLocks xmlns:a="http://schemas.openxmlformats.org/drawingml/2006/main" noChangeAspect="1"/>
+            </wp:cNvGraphicFramePr>
+            <a:graphic xmlns:a="http://schemas.openxmlformats.org/drawingml/2006/main">
+              <a:graphicData uri="http://schemas.openxmlformats.org/drawingml/2006/picture">
+                <pic:pic xmlns:pic="http://schemas.openxmlformats.org/drawingml/2006/picture">
+                  <pic:nvPicPr>
+                    <pic:cNvPr id="30" name="Imagen 30" descr="Texto&#10;&#10;Descripción generada automáticamente"/>
+                    <pic:cNvPicPr/>
+                  </pic:nvPicPr>
+                  <pic:blipFill>
+                    <a:blip r:embed="rId29"/>
+                    <a:stretch>
+                      <a:fillRect/>
+                    </a:stretch>
+                  </pic:blipFill>
+                  <pic:spPr>
+                    <a:xfrm>
+                      <a:off x="0" y="0"/>
+                      <a:ext cx="5125165" cy="1609950"/>
+                    </a:xfrm>
+                    <a:prstGeom prst="rect">
+                      <a:avLst/>
+                    </a:prstGeom>
+                  </pic:spPr>
+                </pic:pic>
+              </a:graphicData>
+            </a:graphic>
+          </wp:inline>
+        </w:drawing>
+      </w:r>
+    </w:p>
+    <w:p>
+      <w:pPr>
+        <w:ind w:left="720"/>
+        <w:jc w:val="both"/>
+      </w:pPr>
+    </w:p>
+    <w:p>
+      <w:pPr>
+        <w:ind w:left="720"/>
+        <w:jc w:val="both"/>
+      </w:pPr>
+      <w:r>
+        <w:t>En este método pedimos por teclado el índice en el que queremos eliminar el nombre.</w:t>
+      </w:r>
+    </w:p>
+    <w:p>
+      <w:pPr>
+        <w:ind w:left="720"/>
+        <w:jc w:val="both"/>
+      </w:pPr>
+      <w:r>
+        <w:t xml:space="preserve">Luego eliminamos el índice usando el </w:t>
+      </w:r>
+      <w:proofErr w:type="gramStart"/>
+      <w:r>
+        <w:t>método .</w:t>
+      </w:r>
+      <w:proofErr w:type="spellStart"/>
+      <w:r>
+        <w:t>remove</w:t>
+      </w:r>
+      <w:proofErr w:type="spellEnd"/>
+      <w:proofErr w:type="gramEnd"/>
+      <w:r>
+        <w:t>().</w:t>
+      </w:r>
+    </w:p>
+    <w:p>
+      <w:pPr>
+        <w:spacing w:after="160" w:line="259" w:lineRule="auto"/>
+      </w:pPr>
+      <w:r>
+        <w:br w:type="page"/>
+      </w:r>
+    </w:p>
+    <w:p>
+      <w:pPr>
         <w:numPr>
           <w:ilvl w:val="0"/>
           <w:numId w:val="3"/>
@@ -1327,6 +4638,7 @@
         <w:jc w:val="both"/>
       </w:pPr>
       <w:r>
+        <w:lastRenderedPageBreak/>
         <w:t xml:space="preserve">Explique textual y gráficamente cual es el algoritmo o proceso para </w:t>
       </w:r>
       <w:r>
@@ -1360,25 +4672,134 @@
         <w:rPr>
           <w:b/>
         </w:rPr>
-        <w:t xml:space="preserve">agregar una </w:t>
+        <w:t xml:space="preserve">agregar una sublista en otra lista. </w:t>
+      </w:r>
+      <w:r>
+        <w:t>Hacer un ejemplo en Java.</w:t>
+      </w:r>
+    </w:p>
+    <w:p>
+      <w:pPr>
+        <w:ind w:left="720"/>
+        <w:jc w:val="both"/>
+      </w:pPr>
+      <w:r>
+        <w:t>R//</w:t>
+      </w:r>
+    </w:p>
+    <w:p>
+      <w:pPr>
+        <w:ind w:left="720"/>
+        <w:jc w:val="both"/>
+      </w:pPr>
+    </w:p>
+    <w:p>
+      <w:pPr>
+        <w:ind w:left="720"/>
+        <w:jc w:val="both"/>
+      </w:pPr>
+      <w:r>
+        <w:drawing>
+          <wp:inline distT="0" distB="0" distL="0" distR="0" wp14:anchorId="1BAEE7C3" wp14:editId="10B55897">
+            <wp:extent cx="5733415" cy="3213735"/>
+            <wp:effectExtent l="0" t="0" r="635" b="5715"/>
+            <wp:docPr id="31" name="Imagen 31"/>
+            <wp:cNvGraphicFramePr>
+              <a:graphicFrameLocks xmlns:a="http://schemas.openxmlformats.org/drawingml/2006/main" noChangeAspect="1"/>
+            </wp:cNvGraphicFramePr>
+            <a:graphic xmlns:a="http://schemas.openxmlformats.org/drawingml/2006/main">
+              <a:graphicData uri="http://schemas.openxmlformats.org/drawingml/2006/picture">
+                <pic:pic xmlns:pic="http://schemas.openxmlformats.org/drawingml/2006/picture">
+                  <pic:nvPicPr>
+                    <pic:cNvPr id="1" name=""/>
+                    <pic:cNvPicPr/>
+                  </pic:nvPicPr>
+                  <pic:blipFill>
+                    <a:blip r:embed="rId30"/>
+                    <a:stretch>
+                      <a:fillRect/>
+                    </a:stretch>
+                  </pic:blipFill>
+                  <pic:spPr>
+                    <a:xfrm>
+                      <a:off x="0" y="0"/>
+                      <a:ext cx="5733415" cy="3213735"/>
+                    </a:xfrm>
+                    <a:prstGeom prst="rect">
+                      <a:avLst/>
+                    </a:prstGeom>
+                  </pic:spPr>
+                </pic:pic>
+              </a:graphicData>
+            </a:graphic>
+          </wp:inline>
+        </w:drawing>
+      </w:r>
+    </w:p>
+    <w:p>
+      <w:pPr>
+        <w:ind w:left="720"/>
+        <w:jc w:val="both"/>
+      </w:pPr>
+    </w:p>
+    <w:p>
+      <w:pPr>
+        <w:ind w:left="720"/>
+        <w:jc w:val="both"/>
+      </w:pPr>
+      <w:r>
+        <w:t xml:space="preserve">En este punto creamos una lista </w:t>
+      </w:r>
+      <w:r>
+        <w:t xml:space="preserve">nueva </w:t>
+      </w:r>
+      <w:r>
+        <w:t xml:space="preserve">de tipo ListaOBJ en donde </w:t>
+      </w:r>
+      <w:r>
+        <w:t>vamos a juntar los nuevos nombres. Luego preguntamos por teclado por medio de un bucle si quiere o no quiere agregar mas nombres a la lista nueva.</w:t>
+      </w:r>
+    </w:p>
+    <w:p>
+      <w:pPr>
+        <w:ind w:left="720"/>
+        <w:jc w:val="both"/>
+      </w:pPr>
+      <w:r>
+        <w:t xml:space="preserve">Una vez se hayan agregado los nombres a la nueva lista, usamos el </w:t>
       </w:r>
       <w:proofErr w:type="spellStart"/>
-      <w:r>
-        <w:rPr>
-          <w:b/>
-        </w:rPr>
-        <w:t>sublista</w:t>
+      <w:proofErr w:type="gramStart"/>
+      <w:r>
+        <w:t>metodo</w:t>
       </w:r>
       <w:proofErr w:type="spellEnd"/>
       <w:r>
-        <w:rPr>
-          <w:b/>
-        </w:rPr>
-        <w:t xml:space="preserve"> en otra lista. </w:t>
-      </w:r>
-      <w:r>
-        <w:t>Hacer un ejemplo en Java.</w:t>
-      </w:r>
+        <w:t xml:space="preserve"> .</w:t>
+      </w:r>
+      <w:proofErr w:type="spellStart"/>
+      <w:r>
+        <w:t>addAll</w:t>
+      </w:r>
+      <w:proofErr w:type="spellEnd"/>
+      <w:proofErr w:type="gramEnd"/>
+      <w:r>
+        <w:t>() y pedimos el índice en donde quieren ingresar los nuevos nombres en la lista original.</w:t>
+      </w:r>
+    </w:p>
+    <w:p>
+      <w:pPr>
+        <w:spacing w:after="160" w:line="259" w:lineRule="auto"/>
+      </w:pPr>
+      <w:r>
+        <w:br w:type="page"/>
+      </w:r>
+    </w:p>
+    <w:p>
+      <w:pPr>
+        <w:ind w:left="720"/>
+        <w:jc w:val="both"/>
+      </w:pPr>
     </w:p>
     <w:p>
       <w:pPr>
@@ -1389,7 +4810,6 @@
         <w:jc w:val="both"/>
       </w:pPr>
       <w:r>
-        <w:lastRenderedPageBreak/>
         <w:t xml:space="preserve">Explique textual y gráficamente cual es el algoritmo o proceso para </w:t>
       </w:r>
       <w:r>
@@ -1423,25 +4843,142 @@
         <w:rPr>
           <w:b/>
         </w:rPr>
-        <w:t xml:space="preserve">eliminar una </w:t>
+        <w:t xml:space="preserve">eliminar una sublista en otra lista. </w:t>
+      </w:r>
+      <w:r>
+        <w:t>Hacer un ejemplo en Java.</w:t>
+      </w:r>
+    </w:p>
+    <w:p>
+      <w:pPr>
+        <w:ind w:left="720"/>
+        <w:jc w:val="both"/>
+      </w:pPr>
+      <w:r>
+        <w:t>R//</w:t>
+      </w:r>
+    </w:p>
+    <w:p>
+      <w:pPr>
+        <w:ind w:left="720"/>
+        <w:jc w:val="both"/>
+      </w:pPr>
+    </w:p>
+    <w:p>
+      <w:pPr>
+        <w:ind w:left="720"/>
+        <w:jc w:val="both"/>
+      </w:pPr>
+      <w:r>
+        <w:drawing>
+          <wp:inline distT="0" distB="0" distL="0" distR="0" wp14:anchorId="318378F5" wp14:editId="1BC418D0">
+            <wp:extent cx="5020376" cy="1914792"/>
+            <wp:effectExtent l="0" t="0" r="8890" b="9525"/>
+            <wp:docPr id="32" name="Imagen 32" descr="Texto&#10;&#10;Descripción generada automáticamente"/>
+            <wp:cNvGraphicFramePr>
+              <a:graphicFrameLocks xmlns:a="http://schemas.openxmlformats.org/drawingml/2006/main" noChangeAspect="1"/>
+            </wp:cNvGraphicFramePr>
+            <a:graphic xmlns:a="http://schemas.openxmlformats.org/drawingml/2006/main">
+              <a:graphicData uri="http://schemas.openxmlformats.org/drawingml/2006/picture">
+                <pic:pic xmlns:pic="http://schemas.openxmlformats.org/drawingml/2006/picture">
+                  <pic:nvPicPr>
+                    <pic:cNvPr id="32" name="Imagen 32" descr="Texto&#10;&#10;Descripción generada automáticamente"/>
+                    <pic:cNvPicPr/>
+                  </pic:nvPicPr>
+                  <pic:blipFill>
+                    <a:blip r:embed="rId31"/>
+                    <a:stretch>
+                      <a:fillRect/>
+                    </a:stretch>
+                  </pic:blipFill>
+                  <pic:spPr>
+                    <a:xfrm>
+                      <a:off x="0" y="0"/>
+                      <a:ext cx="5020376" cy="1914792"/>
+                    </a:xfrm>
+                    <a:prstGeom prst="rect">
+                      <a:avLst/>
+                    </a:prstGeom>
+                  </pic:spPr>
+                </pic:pic>
+              </a:graphicData>
+            </a:graphic>
+          </wp:inline>
+        </w:drawing>
+      </w:r>
+    </w:p>
+    <w:p>
+      <w:pPr>
+        <w:ind w:left="720"/>
+        <w:jc w:val="both"/>
+      </w:pPr>
+    </w:p>
+    <w:p>
+      <w:pPr>
+        <w:ind w:left="720"/>
+        <w:jc w:val="both"/>
+      </w:pPr>
+      <w:r>
+        <w:t>Para este punto pedimos el índice inicial</w:t>
+      </w:r>
+      <w:r>
+        <w:t xml:space="preserve"> y el índice final que queremos eliminar.</w:t>
+      </w:r>
+    </w:p>
+    <w:p>
+      <w:pPr>
+        <w:ind w:left="720"/>
+        <w:jc w:val="both"/>
+      </w:pPr>
+      <w:r>
+        <w:t xml:space="preserve">Luego creamos una sublista usando el </w:t>
       </w:r>
       <w:proofErr w:type="spellStart"/>
-      <w:r>
-        <w:rPr>
-          <w:b/>
-        </w:rPr>
-        <w:t>sublista</w:t>
+      <w:proofErr w:type="gramStart"/>
+      <w:r>
+        <w:t>metodo</w:t>
       </w:r>
       <w:proofErr w:type="spellEnd"/>
       <w:r>
-        <w:rPr>
-          <w:b/>
-        </w:rPr>
-        <w:t xml:space="preserve"> en otra lista. </w:t>
-      </w:r>
-      <w:r>
-        <w:t>Hacer un ejemplo en Java.</w:t>
-      </w:r>
+        <w:t xml:space="preserve"> .</w:t>
+      </w:r>
+      <w:proofErr w:type="spellStart"/>
+      <w:r>
+        <w:t>subList</w:t>
+      </w:r>
+      <w:proofErr w:type="spellEnd"/>
+      <w:proofErr w:type="gramEnd"/>
+      <w:r>
+        <w:t>(), en donde indicamos que queremos hacer una sublista que inicia en el índice 1 y el índice 2.</w:t>
+      </w:r>
+    </w:p>
+    <w:p>
+      <w:pPr>
+        <w:ind w:left="720"/>
+        <w:jc w:val="both"/>
+      </w:pPr>
+      <w:r>
+        <w:t xml:space="preserve">Luego le pedimos que elimine los elementos de la sublista que se encuentren en la lista original, esto lo hacemos por medio del </w:t>
+      </w:r>
+      <w:proofErr w:type="gramStart"/>
+      <w:r>
+        <w:t>método .</w:t>
+      </w:r>
+      <w:proofErr w:type="spellStart"/>
+      <w:r>
+        <w:t>removeAll</w:t>
+      </w:r>
+      <w:proofErr w:type="spellEnd"/>
+      <w:proofErr w:type="gramEnd"/>
+      <w:r>
+        <w:t>.</w:t>
+      </w:r>
+    </w:p>
+    <w:p>
+      <w:pPr>
+        <w:ind w:left="720"/>
+        <w:jc w:val="both"/>
+      </w:pPr>
     </w:p>
     <w:p>
       <w:pPr>
@@ -1466,6 +5003,105 @@
     </w:p>
     <w:p>
       <w:pPr>
+        <w:ind w:left="720"/>
+        <w:jc w:val="both"/>
+      </w:pPr>
+      <w:r>
+        <w:t>R//</w:t>
+      </w:r>
+    </w:p>
+    <w:p>
+      <w:pPr>
+        <w:ind w:left="720"/>
+        <w:jc w:val="both"/>
+      </w:pPr>
+    </w:p>
+    <w:p>
+      <w:pPr>
+        <w:ind w:left="720"/>
+        <w:jc w:val="center"/>
+      </w:pPr>
+      <w:r>
+        <w:drawing>
+          <wp:inline distT="0" distB="0" distL="0" distR="0" wp14:anchorId="7BBE1BD3" wp14:editId="473E7187">
+            <wp:extent cx="4267796" cy="1495634"/>
+            <wp:effectExtent l="0" t="0" r="0" b="9525"/>
+            <wp:docPr id="33" name="Imagen 33" descr="Texto&#10;&#10;Descripción generada automáticamente"/>
+            <wp:cNvGraphicFramePr>
+              <a:graphicFrameLocks xmlns:a="http://schemas.openxmlformats.org/drawingml/2006/main" noChangeAspect="1"/>
+            </wp:cNvGraphicFramePr>
+            <a:graphic xmlns:a="http://schemas.openxmlformats.org/drawingml/2006/main">
+              <a:graphicData uri="http://schemas.openxmlformats.org/drawingml/2006/picture">
+                <pic:pic xmlns:pic="http://schemas.openxmlformats.org/drawingml/2006/picture">
+                  <pic:nvPicPr>
+                    <pic:cNvPr id="33" name="Imagen 33" descr="Texto&#10;&#10;Descripción generada automáticamente"/>
+                    <pic:cNvPicPr/>
+                  </pic:nvPicPr>
+                  <pic:blipFill>
+                    <a:blip r:embed="rId32"/>
+                    <a:stretch>
+                      <a:fillRect/>
+                    </a:stretch>
+                  </pic:blipFill>
+                  <pic:spPr>
+                    <a:xfrm>
+                      <a:off x="0" y="0"/>
+                      <a:ext cx="4267796" cy="1495634"/>
+                    </a:xfrm>
+                    <a:prstGeom prst="rect">
+                      <a:avLst/>
+                    </a:prstGeom>
+                  </pic:spPr>
+                </pic:pic>
+              </a:graphicData>
+            </a:graphic>
+          </wp:inline>
+        </w:drawing>
+      </w:r>
+    </w:p>
+    <w:p>
+      <w:pPr>
+        <w:ind w:left="720"/>
+        <w:jc w:val="center"/>
+      </w:pPr>
+    </w:p>
+    <w:p>
+      <w:pPr>
+        <w:ind w:left="720"/>
+        <w:jc w:val="both"/>
+      </w:pPr>
+      <w:r>
+        <w:t xml:space="preserve">Para este punto usamos el </w:t>
+      </w:r>
+      <w:proofErr w:type="spellStart"/>
+      <w:proofErr w:type="gramStart"/>
+      <w:r>
+        <w:t>metodo</w:t>
+      </w:r>
+      <w:proofErr w:type="spellEnd"/>
+      <w:r>
+        <w:t xml:space="preserve"> .</w:t>
+      </w:r>
+      <w:proofErr w:type="spellStart"/>
+      <w:r>
+        <w:t>clear</w:t>
+      </w:r>
+      <w:proofErr w:type="spellEnd"/>
+      <w:proofErr w:type="gramEnd"/>
+      <w:r>
+        <w:t>() el cual elimina todos los elementos presentes en la lista.</w:t>
+      </w:r>
+    </w:p>
+    <w:p>
+      <w:pPr>
+        <w:spacing w:after="160" w:line="259" w:lineRule="auto"/>
+      </w:pPr>
+      <w:r>
+        <w:br w:type="page"/>
+      </w:r>
+    </w:p>
+    <w:p>
+      <w:pPr>
         <w:numPr>
           <w:ilvl w:val="0"/>
           <w:numId w:val="3"/>
@@ -1473,6 +5109,7 @@
         <w:jc w:val="both"/>
       </w:pPr>
       <w:r>
+        <w:lastRenderedPageBreak/>
         <w:t>Explique textual y gráficamente al menos uno de los algoritmos o procesos utilizados para o</w:t>
       </w:r>
       <w:r>
@@ -1495,6 +5132,106 @@
       <w:r>
         <w:t xml:space="preserve"> un ejemplo en Java.</w:t>
       </w:r>
+    </w:p>
+    <w:p>
+      <w:pPr>
+        <w:ind w:left="720"/>
+        <w:jc w:val="both"/>
+      </w:pPr>
+      <w:r>
+        <w:t>R//</w:t>
+      </w:r>
+    </w:p>
+    <w:p>
+      <w:pPr>
+        <w:ind w:left="720"/>
+        <w:jc w:val="both"/>
+      </w:pPr>
+    </w:p>
+    <w:p>
+      <w:pPr>
+        <w:ind w:left="720"/>
+        <w:jc w:val="both"/>
+      </w:pPr>
+      <w:r>
+        <w:drawing>
+          <wp:inline distT="0" distB="0" distL="0" distR="0" wp14:anchorId="1CCC00A1" wp14:editId="3011E2F9">
+            <wp:extent cx="5733415" cy="869950"/>
+            <wp:effectExtent l="0" t="0" r="635" b="6350"/>
+            <wp:docPr id="34" name="Imagen 34" descr="Texto, Sitio web&#10;&#10;Descripción generada automáticamente con confianza media"/>
+            <wp:cNvGraphicFramePr>
+              <a:graphicFrameLocks xmlns:a="http://schemas.openxmlformats.org/drawingml/2006/main" noChangeAspect="1"/>
+            </wp:cNvGraphicFramePr>
+            <a:graphic xmlns:a="http://schemas.openxmlformats.org/drawingml/2006/main">
+              <a:graphicData uri="http://schemas.openxmlformats.org/drawingml/2006/picture">
+                <pic:pic xmlns:pic="http://schemas.openxmlformats.org/drawingml/2006/picture">
+                  <pic:nvPicPr>
+                    <pic:cNvPr id="34" name="Imagen 34" descr="Texto, Sitio web&#10;&#10;Descripción generada automáticamente con confianza media"/>
+                    <pic:cNvPicPr/>
+                  </pic:nvPicPr>
+                  <pic:blipFill>
+                    <a:blip r:embed="rId33"/>
+                    <a:stretch>
+                      <a:fillRect/>
+                    </a:stretch>
+                  </pic:blipFill>
+                  <pic:spPr>
+                    <a:xfrm>
+                      <a:off x="0" y="0"/>
+                      <a:ext cx="5733415" cy="869950"/>
+                    </a:xfrm>
+                    <a:prstGeom prst="rect">
+                      <a:avLst/>
+                    </a:prstGeom>
+                  </pic:spPr>
+                </pic:pic>
+              </a:graphicData>
+            </a:graphic>
+          </wp:inline>
+        </w:drawing>
+      </w:r>
+    </w:p>
+    <w:p>
+      <w:pPr>
+        <w:ind w:left="720"/>
+        <w:jc w:val="both"/>
+      </w:pPr>
+    </w:p>
+    <w:p>
+      <w:pPr>
+        <w:ind w:left="720"/>
+        <w:jc w:val="both"/>
+      </w:pPr>
+      <w:r>
+        <w:t xml:space="preserve">Para este punto usamos el </w:t>
+      </w:r>
+      <w:proofErr w:type="spellStart"/>
+      <w:proofErr w:type="gramStart"/>
+      <w:r>
+        <w:t>metodo</w:t>
+      </w:r>
+      <w:proofErr w:type="spellEnd"/>
+      <w:r>
+        <w:t xml:space="preserve"> .</w:t>
+      </w:r>
+      <w:proofErr w:type="spellStart"/>
+      <w:r>
+        <w:t>sort</w:t>
+      </w:r>
+      <w:proofErr w:type="spellEnd"/>
+      <w:proofErr w:type="gramEnd"/>
+      <w:r>
+        <w:t>()</w:t>
+      </w:r>
+      <w:r>
+        <w:t xml:space="preserve"> el cual nos ordena la lista, pero, si queremos ordenarla de manera ascendente debemos crear una comparación en donde comparamos el nombre del primer objeto con el nombre del segundo objeto. De esta manera la lista es ordenada alfabéticamente de manera ascendente.</w:t>
+      </w:r>
+    </w:p>
+    <w:p>
+      <w:pPr>
+        <w:ind w:left="720"/>
+        <w:jc w:val="both"/>
+      </w:pPr>
     </w:p>
     <w:p>
       <w:pPr>
@@ -1527,6 +5264,127 @@
     </w:p>
     <w:p>
       <w:pPr>
+        <w:ind w:left="720"/>
+        <w:jc w:val="both"/>
+      </w:pPr>
+      <w:r>
+        <w:t>R//</w:t>
+      </w:r>
+    </w:p>
+    <w:p>
+      <w:pPr>
+        <w:ind w:left="720"/>
+        <w:jc w:val="both"/>
+      </w:pPr>
+    </w:p>
+    <w:p>
+      <w:pPr>
+        <w:ind w:left="720"/>
+        <w:jc w:val="both"/>
+      </w:pPr>
+      <w:r>
+        <w:drawing>
+          <wp:inline distT="0" distB="0" distL="0" distR="0" wp14:anchorId="1236DCA5" wp14:editId="21938909">
+            <wp:extent cx="5733415" cy="830580"/>
+            <wp:effectExtent l="0" t="0" r="635" b="7620"/>
+            <wp:docPr id="35" name="Imagen 35"/>
+            <wp:cNvGraphicFramePr>
+              <a:graphicFrameLocks xmlns:a="http://schemas.openxmlformats.org/drawingml/2006/main" noChangeAspect="1"/>
+            </wp:cNvGraphicFramePr>
+            <a:graphic xmlns:a="http://schemas.openxmlformats.org/drawingml/2006/main">
+              <a:graphicData uri="http://schemas.openxmlformats.org/drawingml/2006/picture">
+                <pic:pic xmlns:pic="http://schemas.openxmlformats.org/drawingml/2006/picture">
+                  <pic:nvPicPr>
+                    <pic:cNvPr id="1" name=""/>
+                    <pic:cNvPicPr/>
+                  </pic:nvPicPr>
+                  <pic:blipFill>
+                    <a:blip r:embed="rId34"/>
+                    <a:stretch>
+                      <a:fillRect/>
+                    </a:stretch>
+                  </pic:blipFill>
+                  <pic:spPr>
+                    <a:xfrm>
+                      <a:off x="0" y="0"/>
+                      <a:ext cx="5733415" cy="830580"/>
+                    </a:xfrm>
+                    <a:prstGeom prst="rect">
+                      <a:avLst/>
+                    </a:prstGeom>
+                  </pic:spPr>
+                </pic:pic>
+              </a:graphicData>
+            </a:graphic>
+          </wp:inline>
+        </w:drawing>
+      </w:r>
+    </w:p>
+    <w:p>
+      <w:pPr>
+        <w:ind w:left="720"/>
+        <w:jc w:val="both"/>
+      </w:pPr>
+    </w:p>
+    <w:p>
+      <w:pPr>
+        <w:ind w:left="720"/>
+        <w:jc w:val="both"/>
+      </w:pPr>
+      <w:r>
+        <w:t xml:space="preserve">Para este punto usamos el </w:t>
+      </w:r>
+      <w:proofErr w:type="spellStart"/>
+      <w:proofErr w:type="gramStart"/>
+      <w:r>
+        <w:t>metodo</w:t>
+      </w:r>
+      <w:proofErr w:type="spellEnd"/>
+      <w:r>
+        <w:t xml:space="preserve"> .</w:t>
+      </w:r>
+      <w:proofErr w:type="spellStart"/>
+      <w:r>
+        <w:t>sort</w:t>
+      </w:r>
+      <w:proofErr w:type="spellEnd"/>
+      <w:proofErr w:type="gramEnd"/>
+      <w:r>
+        <w:t xml:space="preserve">() el cual nos ordena la lista, pero, si queremos ordenarla de manera </w:t>
+      </w:r>
+      <w:r>
+        <w:t>descendente</w:t>
+      </w:r>
+      <w:r>
+        <w:t xml:space="preserve"> debemos crear una comparación en donde comparamos el nombre del </w:t>
+      </w:r>
+      <w:r>
+        <w:t>segundo</w:t>
+      </w:r>
+      <w:r>
+        <w:t xml:space="preserve"> objeto con el nombre del </w:t>
+      </w:r>
+      <w:r>
+        <w:t>primer</w:t>
+      </w:r>
+      <w:r>
+        <w:t xml:space="preserve"> objeto. De esta manera la lista es ordenada alfabéticamente</w:t>
+      </w:r>
+      <w:r>
+        <w:t xml:space="preserve"> descendentemente</w:t>
+      </w:r>
+      <w:r>
+        <w:t>.</w:t>
+      </w:r>
+    </w:p>
+    <w:p>
+      <w:pPr>
+        <w:ind w:left="720"/>
+        <w:jc w:val="both"/>
+      </w:pPr>
+    </w:p>
+    <w:p>
+      <w:pPr>
         <w:numPr>
           <w:ilvl w:val="0"/>
           <w:numId w:val="3"/>
@@ -1536,28 +5394,118 @@
       <w:r>
         <w:t xml:space="preserve">Explique textual y </w:t>
       </w:r>
+      <w:r>
+        <w:t>gráficamente al</w:t>
+      </w:r>
+      <w:r>
+        <w:t xml:space="preserve"> menos uno de los algoritmos o procesos utilizados para ordenar una lista de forma aleatoria, es decir, </w:t>
+      </w:r>
+      <w:r>
+        <w:rPr>
+          <w:b/>
+        </w:rPr>
+        <w:t>desordenar una lista.</w:t>
+      </w:r>
+      <w:r>
+        <w:t xml:space="preserve">   Hacer un ejemplo en Java.</w:t>
+      </w:r>
+    </w:p>
+    <w:p>
+      <w:pPr>
+        <w:ind w:left="720"/>
+        <w:jc w:val="both"/>
+      </w:pPr>
+      <w:r>
+        <w:t>R//</w:t>
+      </w:r>
+    </w:p>
+    <w:p>
+      <w:pPr>
+        <w:spacing w:after="160" w:line="259" w:lineRule="auto"/>
+      </w:pPr>
+      <w:r>
+        <w:tab/>
+      </w:r>
+    </w:p>
+    <w:p>
+      <w:pPr>
+        <w:spacing w:after="160" w:line="259" w:lineRule="auto"/>
+        <w:jc w:val="center"/>
+      </w:pPr>
+      <w:r>
+        <w:drawing>
+          <wp:inline distT="0" distB="0" distL="0" distR="0" wp14:anchorId="5A2EA662" wp14:editId="4AB1E082">
+            <wp:extent cx="4172532" cy="1038370"/>
+            <wp:effectExtent l="0" t="0" r="0" b="9525"/>
+            <wp:docPr id="36" name="Imagen 36"/>
+            <wp:cNvGraphicFramePr>
+              <a:graphicFrameLocks xmlns:a="http://schemas.openxmlformats.org/drawingml/2006/main" noChangeAspect="1"/>
+            </wp:cNvGraphicFramePr>
+            <a:graphic xmlns:a="http://schemas.openxmlformats.org/drawingml/2006/main">
+              <a:graphicData uri="http://schemas.openxmlformats.org/drawingml/2006/picture">
+                <pic:pic xmlns:pic="http://schemas.openxmlformats.org/drawingml/2006/picture">
+                  <pic:nvPicPr>
+                    <pic:cNvPr id="1" name=""/>
+                    <pic:cNvPicPr/>
+                  </pic:nvPicPr>
+                  <pic:blipFill>
+                    <a:blip r:embed="rId35"/>
+                    <a:stretch>
+                      <a:fillRect/>
+                    </a:stretch>
+                  </pic:blipFill>
+                  <pic:spPr>
+                    <a:xfrm>
+                      <a:off x="0" y="0"/>
+                      <a:ext cx="4172532" cy="1038370"/>
+                    </a:xfrm>
+                    <a:prstGeom prst="rect">
+                      <a:avLst/>
+                    </a:prstGeom>
+                  </pic:spPr>
+                </pic:pic>
+              </a:graphicData>
+            </a:graphic>
+          </wp:inline>
+        </w:drawing>
+      </w:r>
+    </w:p>
+    <w:p>
+      <w:pPr>
+        <w:spacing w:after="160" w:line="259" w:lineRule="auto"/>
+        <w:jc w:val="center"/>
+      </w:pPr>
+    </w:p>
+    <w:p>
+      <w:pPr>
+        <w:spacing w:after="160" w:line="259" w:lineRule="auto"/>
+        <w:ind w:left="720"/>
+        <w:jc w:val="both"/>
+      </w:pPr>
+      <w:r>
+        <w:t xml:space="preserve">Para este punto usamos la clase </w:t>
+      </w:r>
+      <w:proofErr w:type="spellStart"/>
+      <w:r>
+        <w:t>Collections</w:t>
+      </w:r>
+      <w:proofErr w:type="spellEnd"/>
+      <w:r>
+        <w:t xml:space="preserve"> de java para usar el </w:t>
+      </w:r>
       <w:proofErr w:type="gramStart"/>
       <w:r>
-        <w:t>gráficamente  al</w:t>
-      </w:r>
+        <w:t>método .</w:t>
+      </w:r>
+      <w:proofErr w:type="spellStart"/>
+      <w:r>
+        <w:t>shuffle</w:t>
+      </w:r>
+      <w:proofErr w:type="spellEnd"/>
       <w:proofErr w:type="gramEnd"/>
       <w:r>
-        <w:t xml:space="preserve"> menos uno de los algoritmos o procesos utilizados para ordenar una lista de forma aleatoria, es decir, </w:t>
-      </w:r>
-      <w:r>
-        <w:rPr>
-          <w:b/>
-        </w:rPr>
-        <w:t>desordenar una lista.</w:t>
-      </w:r>
-      <w:r>
-        <w:t xml:space="preserve">   Hacer un ejemplo en Java.</w:t>
-      </w:r>
-    </w:p>
-    <w:p>
-      <w:pPr>
-        <w:spacing w:after="160" w:line="259" w:lineRule="auto"/>
-      </w:pPr>
+        <w:t>(), el cual desordenara la lista deseada.</w:t>
+      </w:r>
       <w:r>
         <w:br w:type="page"/>
       </w:r>
@@ -1592,18 +5540,12 @@
       <w:pPr>
         <w:jc w:val="both"/>
       </w:pPr>
-      <w:hyperlink r:id="rId6" w:anchor=":~:text=Java%20List%20is%20an%20interface,search%20elements%20in%20the%20list" w:history="1">
+      <w:hyperlink r:id="rId36" w:anchor=":~:text=Java%20List%20is%20an%20interface,search%20elements%20in%20the%20list" w:history="1">
         <w:r>
           <w:rPr>
             <w:rStyle w:val="Hipervnculo"/>
           </w:rPr>
-          <w:t>https://www.journaldev.com/11444/java-</w:t>
-        </w:r>
-        <w:r>
-          <w:rPr>
-            <w:rStyle w:val="Hipervnculo"/>
-          </w:rPr>
-          <w:t>list#:~:text=Java%20List%20is%20an%20interface,search%20elements%20in%20the%20list</w:t>
+          <w:t>https://www.journaldev.com/11444/java-list#:~:text=Java%20List%20is%20an%20interface,search%20elements%20in%20the%20list</w:t>
         </w:r>
       </w:hyperlink>
       <w:r>
@@ -1619,7 +5561,7 @@
       <w:pPr>
         <w:jc w:val="both"/>
       </w:pPr>
-      <w:hyperlink r:id="rId7" w:history="1">
+      <w:hyperlink r:id="rId37" w:history="1">
         <w:r>
           <w:rPr>
             <w:rStyle w:val="Hipervnculo"/>
@@ -1637,7 +5579,7 @@
       <w:pPr>
         <w:jc w:val="both"/>
       </w:pPr>
-      <w:hyperlink r:id="rId8" w:history="1">
+      <w:hyperlink r:id="rId38" w:history="1">
         <w:r>
           <w:rPr>
             <w:rStyle w:val="Hipervnculo"/>
@@ -1655,7 +5597,7 @@
       <w:pPr>
         <w:jc w:val="both"/>
       </w:pPr>
-      <w:hyperlink r:id="rId9" w:history="1">
+      <w:hyperlink r:id="rId39" w:history="1">
         <w:r>
           <w:rPr>
             <w:rStyle w:val="Hipervnculo"/>
@@ -1676,7 +5618,7 @@
           <w:rStyle w:val="Hipervnculo"/>
         </w:rPr>
       </w:pPr>
-      <w:hyperlink r:id="rId10" w:history="1">
+      <w:hyperlink r:id="rId40" w:history="1">
         <w:r>
           <w:rPr>
             <w:rStyle w:val="Hipervnculo"/>
@@ -1697,7 +5639,7 @@
       <w:pPr>
         <w:jc w:val="both"/>
       </w:pPr>
-      <w:hyperlink r:id="rId11" w:history="1">
+      <w:hyperlink r:id="rId41" w:history="1">
         <w:r>
           <w:rPr>
             <w:rStyle w:val="Hipervnculo"/>
@@ -1714,8 +5656,11 @@
     <w:p>
       <w:pPr>
         <w:jc w:val="both"/>
-      </w:pPr>
-      <w:hyperlink r:id="rId12" w:history="1">
+        <w:rPr>
+          <w:rStyle w:val="Hipervnculo"/>
+        </w:rPr>
+      </w:pPr>
+      <w:hyperlink r:id="rId42" w:history="1">
         <w:r>
           <w:rPr>
             <w:rStyle w:val="Hipervnculo"/>
@@ -1723,6 +5668,165 @@
           <w:t>https://www.javatpoint.com/java-list</w:t>
         </w:r>
       </w:hyperlink>
+    </w:p>
+    <w:p>
+      <w:pPr>
+        <w:jc w:val="both"/>
+        <w:rPr>
+          <w:rStyle w:val="Hipervnculo"/>
+        </w:rPr>
+      </w:pPr>
+    </w:p>
+    <w:p>
+      <w:pPr>
+        <w:jc w:val="both"/>
+      </w:pPr>
+      <w:hyperlink r:id="rId43" w:history="1">
+        <w:r>
+          <w:rPr>
+            <w:rStyle w:val="Hipervnculo"/>
+          </w:rPr>
+          <w:t>https://upload.wikimedia.org/wikipedia/commons/thumb/b/bb/Cola.svg/440px-Cola.svg.png</w:t>
+        </w:r>
+      </w:hyperlink>
+    </w:p>
+    <w:p>
+      <w:pPr>
+        <w:jc w:val="both"/>
+      </w:pPr>
+    </w:p>
+    <w:p>
+      <w:pPr>
+        <w:jc w:val="both"/>
+      </w:pPr>
+      <w:hyperlink r:id="rId44" w:history="1">
+        <w:r>
+          <w:rPr>
+            <w:rStyle w:val="Hipervnculo"/>
+          </w:rPr>
+          <w:t>https://blog.martincruz.me/2012/10/pilas-en-c.html</w:t>
+        </w:r>
+      </w:hyperlink>
+    </w:p>
+    <w:p>
+      <w:pPr>
+        <w:jc w:val="both"/>
+      </w:pPr>
+    </w:p>
+    <w:p>
+      <w:pPr>
+        <w:jc w:val="both"/>
+      </w:pPr>
+      <w:hyperlink r:id="rId45" w:history="1">
+        <w:r>
+          <w:rPr>
+            <w:rStyle w:val="Hipervnculo"/>
+          </w:rPr>
+          <w:t>http://codigolibre.weebly.com/blog/listas-simples-en-java</w:t>
+        </w:r>
+      </w:hyperlink>
+    </w:p>
+    <w:p>
+      <w:pPr>
+        <w:jc w:val="both"/>
+      </w:pPr>
+    </w:p>
+    <w:p>
+      <w:pPr>
+        <w:jc w:val="both"/>
+      </w:pPr>
+      <w:hyperlink r:id="rId46" w:history="1">
+        <w:r>
+          <w:rPr>
+            <w:rStyle w:val="Hipervnculo"/>
+          </w:rPr>
+          <w:t>https://ccia.ugr.es/~jfv/ed1/tedi/cdrom/docs/ldoble.html</w:t>
+        </w:r>
+      </w:hyperlink>
+    </w:p>
+    <w:p>
+      <w:pPr>
+        <w:jc w:val="both"/>
+      </w:pPr>
+    </w:p>
+    <w:p>
+      <w:pPr>
+        <w:jc w:val="both"/>
+      </w:pPr>
+      <w:hyperlink r:id="rId47" w:history="1">
+        <w:r>
+          <w:rPr>
+            <w:rStyle w:val="Hipervnculo"/>
+          </w:rPr>
+          <w:t>http://codigolibre.weebly.com/blog/listas-circulares-simples-en-java</w:t>
+        </w:r>
+      </w:hyperlink>
+    </w:p>
+    <w:p>
+      <w:pPr>
+        <w:jc w:val="both"/>
+      </w:pPr>
+    </w:p>
+    <w:p>
+      <w:pPr>
+        <w:jc w:val="both"/>
+      </w:pPr>
+      <w:hyperlink r:id="rId48" w:history="1">
+        <w:r>
+          <w:rPr>
+            <w:rStyle w:val="Hipervnculo"/>
+          </w:rPr>
+          <w:t>http://coodigob.blogspot.com/2013/03/listas-enlazadas-circulares-dobles.html</w:t>
+        </w:r>
+      </w:hyperlink>
+    </w:p>
+    <w:p>
+      <w:pPr>
+        <w:jc w:val="both"/>
+      </w:pPr>
+    </w:p>
+    <w:p>
+      <w:pPr>
+        <w:jc w:val="both"/>
+      </w:pPr>
+      <w:hyperlink r:id="rId49" w:history="1">
+        <w:r>
+          <w:rPr>
+            <w:rStyle w:val="Hipervnculo"/>
+          </w:rPr>
+          <w:t>https://spa.myservername.com/doubly-linked-list-java-implementation-code-examples</w:t>
+        </w:r>
+      </w:hyperlink>
+    </w:p>
+    <w:p>
+      <w:pPr>
+        <w:jc w:val="both"/>
+      </w:pPr>
+    </w:p>
+    <w:p>
+      <w:pPr>
+        <w:jc w:val="both"/>
+      </w:pPr>
+    </w:p>
+    <w:p>
+      <w:pPr>
+        <w:jc w:val="both"/>
+      </w:pPr>
+    </w:p>
+    <w:p>
+      <w:pPr>
+        <w:jc w:val="both"/>
+      </w:pPr>
+    </w:p>
+    <w:p>
+      <w:pPr>
+        <w:jc w:val="both"/>
+      </w:pPr>
+    </w:p>
+    <w:p>
+      <w:pPr>
+        <w:jc w:val="both"/>
+      </w:pPr>
     </w:p>
     <w:p>
       <w:pPr>
@@ -1767,6 +5871,118 @@
 <file path=word/numbering.xml><?xml version="1.0" encoding="utf-8"?>
 <w:numbering xmlns:wpc="http://schemas.microsoft.com/office/word/2010/wordprocessingCanvas" xmlns:cx="http://schemas.microsoft.com/office/drawing/2014/chartex" xmlns:cx1="http://schemas.microsoft.com/office/drawing/2015/9/8/chartex" xmlns:cx2="http://schemas.microsoft.com/office/drawing/2015/10/21/chartex" xmlns:cx3="http://schemas.microsoft.com/office/drawing/2016/5/9/chartex" xmlns:cx4="http://schemas.microsoft.com/office/drawing/2016/5/10/chartex" xmlns:cx5="http://schemas.microsoft.com/office/drawing/2016/5/11/chartex" xmlns:cx6="http://schemas.microsoft.com/office/drawing/2016/5/12/chartex" xmlns:cx7="http://schemas.microsoft.com/office/drawing/2016/5/13/chartex" xmlns:cx8="http://schemas.microsoft.com/office/drawing/2016/5/14/chartex" xmlns:mc="http://schemas.openxmlformats.org/markup-compatibility/2006" xmlns:aink="http://schemas.microsoft.com/office/drawing/2016/ink" xmlns:am3d="http://schemas.microsoft.com/office/drawing/2017/model3d" xmlns:o="urn:schemas-microsoft-com:office:office" xmlns:oel="http://schemas.microsoft.com/office/2019/extlst" xmlns:r="http://schemas.openxmlformats.org/officeDocument/2006/relationships" xmlns:m="http://schemas.openxmlformats.org/officeDocument/2006/math" xmlns:v="urn:schemas-microsoft-com:vml" xmlns:wp14="http://schemas.microsoft.com/office/word/2010/wordprocessingDrawing" xmlns:wp="http://schemas.openxmlformats.org/drawingml/2006/wordprocessingDrawing" xmlns:w10="urn:schemas-microsoft-com:office:word" xmlns:w="http://schemas.openxmlformats.org/wordprocessingml/2006/main" xmlns:w14="http://schemas.microsoft.com/office/word/2010/wordml" xmlns:w15="http://schemas.microsoft.com/office/word/2012/wordml" xmlns:w16cex="http://schemas.microsoft.com/office/word/2018/wordml/cex" xmlns:w16cid="http://schemas.microsoft.com/office/word/2016/wordml/cid" xmlns:w16="http://schemas.microsoft.com/office/word/2018/wordml" xmlns:w16sdtdh="http://schemas.microsoft.com/office/word/2020/wordml/sdtdatahash" xmlns:w16se="http://schemas.microsoft.com/office/word/2015/wordml/symex" xmlns:wpg="http://schemas.microsoft.com/office/word/2010/wordprocessingGroup" xmlns:wpi="http://schemas.microsoft.com/office/word/2010/wordprocessingInk" xmlns:wne="http://schemas.microsoft.com/office/word/2006/wordml" xmlns:wps="http://schemas.microsoft.com/office/word/2010/wordprocessingShape" mc:Ignorable="w14 w15 w16se w16cid w16 w16cex w16sdtdh wp14">
   <w:abstractNum w:abstractNumId="0" w15:restartNumberingAfterBreak="0">
+    <w:nsid w:val="2ED8497A"/>
+    <w:multiLevelType w:val="hybridMultilevel"/>
+    <w:tmpl w:val="5B8EE966"/>
+    <w:lvl w:ilvl="0" w:tplc="3994371A">
+      <w:numFmt w:val="bullet"/>
+      <w:lvlText w:val=""/>
+      <w:lvlJc w:val="left"/>
+      <w:pPr>
+        <w:ind w:left="1080" w:hanging="360"/>
+      </w:pPr>
+      <w:rPr>
+        <w:rFonts w:ascii="Symbol" w:eastAsia="Arial" w:hAnsi="Symbol" w:cs="Arial" w:hint="default"/>
+      </w:rPr>
+    </w:lvl>
+    <w:lvl w:ilvl="1" w:tplc="080A0003" w:tentative="1">
+      <w:start w:val="1"/>
+      <w:numFmt w:val="bullet"/>
+      <w:lvlText w:val="o"/>
+      <w:lvlJc w:val="left"/>
+      <w:pPr>
+        <w:ind w:left="1800" w:hanging="360"/>
+      </w:pPr>
+      <w:rPr>
+        <w:rFonts w:ascii="Courier New" w:hAnsi="Courier New" w:cs="Courier New" w:hint="default"/>
+      </w:rPr>
+    </w:lvl>
+    <w:lvl w:ilvl="2" w:tplc="080A0005" w:tentative="1">
+      <w:start w:val="1"/>
+      <w:numFmt w:val="bullet"/>
+      <w:lvlText w:val=""/>
+      <w:lvlJc w:val="left"/>
+      <w:pPr>
+        <w:ind w:left="2520" w:hanging="360"/>
+      </w:pPr>
+      <w:rPr>
+        <w:rFonts w:ascii="Wingdings" w:hAnsi="Wingdings" w:hint="default"/>
+      </w:rPr>
+    </w:lvl>
+    <w:lvl w:ilvl="3" w:tplc="080A0001" w:tentative="1">
+      <w:start w:val="1"/>
+      <w:numFmt w:val="bullet"/>
+      <w:lvlText w:val=""/>
+      <w:lvlJc w:val="left"/>
+      <w:pPr>
+        <w:ind w:left="3240" w:hanging="360"/>
+      </w:pPr>
+      <w:rPr>
+        <w:rFonts w:ascii="Symbol" w:hAnsi="Symbol" w:hint="default"/>
+      </w:rPr>
+    </w:lvl>
+    <w:lvl w:ilvl="4" w:tplc="080A0003" w:tentative="1">
+      <w:start w:val="1"/>
+      <w:numFmt w:val="bullet"/>
+      <w:lvlText w:val="o"/>
+      <w:lvlJc w:val="left"/>
+      <w:pPr>
+        <w:ind w:left="3960" w:hanging="360"/>
+      </w:pPr>
+      <w:rPr>
+        <w:rFonts w:ascii="Courier New" w:hAnsi="Courier New" w:cs="Courier New" w:hint="default"/>
+      </w:rPr>
+    </w:lvl>
+    <w:lvl w:ilvl="5" w:tplc="080A0005" w:tentative="1">
+      <w:start w:val="1"/>
+      <w:numFmt w:val="bullet"/>
+      <w:lvlText w:val=""/>
+      <w:lvlJc w:val="left"/>
+      <w:pPr>
+        <w:ind w:left="4680" w:hanging="360"/>
+      </w:pPr>
+      <w:rPr>
+        <w:rFonts w:ascii="Wingdings" w:hAnsi="Wingdings" w:hint="default"/>
+      </w:rPr>
+    </w:lvl>
+    <w:lvl w:ilvl="6" w:tplc="080A0001" w:tentative="1">
+      <w:start w:val="1"/>
+      <w:numFmt w:val="bullet"/>
+      <w:lvlText w:val=""/>
+      <w:lvlJc w:val="left"/>
+      <w:pPr>
+        <w:ind w:left="5400" w:hanging="360"/>
+      </w:pPr>
+      <w:rPr>
+        <w:rFonts w:ascii="Symbol" w:hAnsi="Symbol" w:hint="default"/>
+      </w:rPr>
+    </w:lvl>
+    <w:lvl w:ilvl="7" w:tplc="080A0003" w:tentative="1">
+      <w:start w:val="1"/>
+      <w:numFmt w:val="bullet"/>
+      <w:lvlText w:val="o"/>
+      <w:lvlJc w:val="left"/>
+      <w:pPr>
+        <w:ind w:left="6120" w:hanging="360"/>
+      </w:pPr>
+      <w:rPr>
+        <w:rFonts w:ascii="Courier New" w:hAnsi="Courier New" w:cs="Courier New" w:hint="default"/>
+      </w:rPr>
+    </w:lvl>
+    <w:lvl w:ilvl="8" w:tplc="080A0005" w:tentative="1">
+      <w:start w:val="1"/>
+      <w:numFmt w:val="bullet"/>
+      <w:lvlText w:val=""/>
+      <w:lvlJc w:val="left"/>
+      <w:pPr>
+        <w:ind w:left="6840" w:hanging="360"/>
+      </w:pPr>
+      <w:rPr>
+        <w:rFonts w:ascii="Wingdings" w:hAnsi="Wingdings" w:hint="default"/>
+      </w:rPr>
+    </w:lvl>
+  </w:abstractNum>
+  <w:abstractNum w:abstractNumId="1" w15:restartNumberingAfterBreak="0">
     <w:nsid w:val="32F23694"/>
     <w:multiLevelType w:val="multilevel"/>
     <w:tmpl w:val="23C24106"/>
@@ -1879,7 +6095,119 @@
       </w:rPr>
     </w:lvl>
   </w:abstractNum>
-  <w:abstractNum w:abstractNumId="1" w15:restartNumberingAfterBreak="0">
+  <w:abstractNum w:abstractNumId="2" w15:restartNumberingAfterBreak="0">
+    <w:nsid w:val="47025A81"/>
+    <w:multiLevelType w:val="hybridMultilevel"/>
+    <w:tmpl w:val="0E9CCAEC"/>
+    <w:lvl w:ilvl="0" w:tplc="C448A40C">
+      <w:numFmt w:val="bullet"/>
+      <w:lvlText w:val=""/>
+      <w:lvlJc w:val="left"/>
+      <w:pPr>
+        <w:ind w:left="1440" w:hanging="360"/>
+      </w:pPr>
+      <w:rPr>
+        <w:rFonts w:ascii="Symbol" w:eastAsia="Arial" w:hAnsi="Symbol" w:cs="Arial" w:hint="default"/>
+      </w:rPr>
+    </w:lvl>
+    <w:lvl w:ilvl="1" w:tplc="080A0003" w:tentative="1">
+      <w:start w:val="1"/>
+      <w:numFmt w:val="bullet"/>
+      <w:lvlText w:val="o"/>
+      <w:lvlJc w:val="left"/>
+      <w:pPr>
+        <w:ind w:left="2160" w:hanging="360"/>
+      </w:pPr>
+      <w:rPr>
+        <w:rFonts w:ascii="Courier New" w:hAnsi="Courier New" w:cs="Courier New" w:hint="default"/>
+      </w:rPr>
+    </w:lvl>
+    <w:lvl w:ilvl="2" w:tplc="080A0005" w:tentative="1">
+      <w:start w:val="1"/>
+      <w:numFmt w:val="bullet"/>
+      <w:lvlText w:val=""/>
+      <w:lvlJc w:val="left"/>
+      <w:pPr>
+        <w:ind w:left="2880" w:hanging="360"/>
+      </w:pPr>
+      <w:rPr>
+        <w:rFonts w:ascii="Wingdings" w:hAnsi="Wingdings" w:hint="default"/>
+      </w:rPr>
+    </w:lvl>
+    <w:lvl w:ilvl="3" w:tplc="080A0001" w:tentative="1">
+      <w:start w:val="1"/>
+      <w:numFmt w:val="bullet"/>
+      <w:lvlText w:val=""/>
+      <w:lvlJc w:val="left"/>
+      <w:pPr>
+        <w:ind w:left="3600" w:hanging="360"/>
+      </w:pPr>
+      <w:rPr>
+        <w:rFonts w:ascii="Symbol" w:hAnsi="Symbol" w:hint="default"/>
+      </w:rPr>
+    </w:lvl>
+    <w:lvl w:ilvl="4" w:tplc="080A0003" w:tentative="1">
+      <w:start w:val="1"/>
+      <w:numFmt w:val="bullet"/>
+      <w:lvlText w:val="o"/>
+      <w:lvlJc w:val="left"/>
+      <w:pPr>
+        <w:ind w:left="4320" w:hanging="360"/>
+      </w:pPr>
+      <w:rPr>
+        <w:rFonts w:ascii="Courier New" w:hAnsi="Courier New" w:cs="Courier New" w:hint="default"/>
+      </w:rPr>
+    </w:lvl>
+    <w:lvl w:ilvl="5" w:tplc="080A0005" w:tentative="1">
+      <w:start w:val="1"/>
+      <w:numFmt w:val="bullet"/>
+      <w:lvlText w:val=""/>
+      <w:lvlJc w:val="left"/>
+      <w:pPr>
+        <w:ind w:left="5040" w:hanging="360"/>
+      </w:pPr>
+      <w:rPr>
+        <w:rFonts w:ascii="Wingdings" w:hAnsi="Wingdings" w:hint="default"/>
+      </w:rPr>
+    </w:lvl>
+    <w:lvl w:ilvl="6" w:tplc="080A0001" w:tentative="1">
+      <w:start w:val="1"/>
+      <w:numFmt w:val="bullet"/>
+      <w:lvlText w:val=""/>
+      <w:lvlJc w:val="left"/>
+      <w:pPr>
+        <w:ind w:left="5760" w:hanging="360"/>
+      </w:pPr>
+      <w:rPr>
+        <w:rFonts w:ascii="Symbol" w:hAnsi="Symbol" w:hint="default"/>
+      </w:rPr>
+    </w:lvl>
+    <w:lvl w:ilvl="7" w:tplc="080A0003" w:tentative="1">
+      <w:start w:val="1"/>
+      <w:numFmt w:val="bullet"/>
+      <w:lvlText w:val="o"/>
+      <w:lvlJc w:val="left"/>
+      <w:pPr>
+        <w:ind w:left="6480" w:hanging="360"/>
+      </w:pPr>
+      <w:rPr>
+        <w:rFonts w:ascii="Courier New" w:hAnsi="Courier New" w:cs="Courier New" w:hint="default"/>
+      </w:rPr>
+    </w:lvl>
+    <w:lvl w:ilvl="8" w:tplc="080A0005" w:tentative="1">
+      <w:start w:val="1"/>
+      <w:numFmt w:val="bullet"/>
+      <w:lvlText w:val=""/>
+      <w:lvlJc w:val="left"/>
+      <w:pPr>
+        <w:ind w:left="7200" w:hanging="360"/>
+      </w:pPr>
+      <w:rPr>
+        <w:rFonts w:ascii="Wingdings" w:hAnsi="Wingdings" w:hint="default"/>
+      </w:rPr>
+    </w:lvl>
+  </w:abstractNum>
+  <w:abstractNum w:abstractNumId="3" w15:restartNumberingAfterBreak="0">
     <w:nsid w:val="7414660A"/>
     <w:multiLevelType w:val="multilevel"/>
     <w:tmpl w:val="8FFC476E"/>
@@ -1992,7 +6320,7 @@
       </w:rPr>
     </w:lvl>
   </w:abstractNum>
-  <w:abstractNum w:abstractNumId="2" w15:restartNumberingAfterBreak="0">
+  <w:abstractNum w:abstractNumId="4" w15:restartNumberingAfterBreak="0">
     <w:nsid w:val="7A5B476C"/>
     <w:multiLevelType w:val="multilevel"/>
     <w:tmpl w:val="5C2A3C4E"/>
@@ -2106,13 +6434,19 @@
     </w:lvl>
   </w:abstractNum>
   <w:num w:numId="1" w16cid:durableId="1703048707">
-    <w:abstractNumId w:val="2"/>
+    <w:abstractNumId w:val="4"/>
   </w:num>
   <w:num w:numId="2" w16cid:durableId="614143249">
+    <w:abstractNumId w:val="3"/>
+  </w:num>
+  <w:num w:numId="3" w16cid:durableId="1459106956">
     <w:abstractNumId w:val="1"/>
   </w:num>
-  <w:num w:numId="3" w16cid:durableId="1459106956">
+  <w:num w:numId="4" w16cid:durableId="218058077">
     <w:abstractNumId w:val="0"/>
+  </w:num>
+  <w:num w:numId="5" w16cid:durableId="1491947347">
+    <w:abstractNumId w:val="2"/>
   </w:num>
 </w:numbering>
 </file>
@@ -2515,7 +6849,7 @@
   <w:style w:type="paragraph" w:default="1" w:styleId="Normal">
     <w:name w:val="Normal"/>
     <w:qFormat/>
-    <w:rsid w:val="00C069F3"/>
+    <w:rsid w:val="00343AF8"/>
     <w:pPr>
       <w:spacing w:after="0" w:line="276" w:lineRule="auto"/>
     </w:pPr>
@@ -2546,7 +6880,6 @@
   <w:style w:type="character" w:default="1" w:styleId="Fuentedeprrafopredeter">
     <w:name w:val="Default Paragraph Font"/>
     <w:uiPriority w:val="1"/>
-    <w:semiHidden/>
     <w:unhideWhenUsed/>
   </w:style>
   <w:style w:type="table" w:default="1" w:styleId="Tablanormal">
@@ -2616,6 +6949,17 @@
       <w:color w:val="954F72" w:themeColor="followedHyperlink"/>
       <w:u w:val="single"/>
     </w:rPr>
+  </w:style>
+  <w:style w:type="paragraph" w:styleId="Prrafodelista">
+    <w:name w:val="List Paragraph"/>
+    <w:basedOn w:val="Normal"/>
+    <w:uiPriority w:val="34"/>
+    <w:qFormat/>
+    <w:rsid w:val="009345B2"/>
+    <w:pPr>
+      <w:ind w:left="720"/>
+      <w:contextualSpacing/>
+    </w:pPr>
   </w:style>
 </w:styles>
 </file>

</xml_diff>